<commit_message>
Manual character encoding bugfix
</commit_message>
<xml_diff>
--- a/doc/Manual_ReservoirOperation_v420.docx
+++ b/doc/Manual_ReservoirOperation_v420.docx
@@ -1,6 +1,6 @@
 
 <file path=word/document.xml><?xml version="1.0" encoding="utf-8"?>
-<w:document xmlns:wpc="http://schemas.microsoft.com/office/word/2010/wordprocessingCanvas" xmlns:cx="http://schemas.microsoft.com/office/drawing/2014/chartex" xmlns:cx1="http://schemas.microsoft.com/office/drawing/2015/9/8/chartex" xmlns:cx2="http://schemas.microsoft.com/office/drawing/2015/10/21/chartex" xmlns:cx3="http://schemas.microsoft.com/office/drawing/2016/5/9/chartex" xmlns:cx4="http://schemas.microsoft.com/office/drawing/2016/5/10/chartex" xmlns:cx5="http://schemas.microsoft.com/office/drawing/2016/5/11/chartex" xmlns:cx6="http://schemas.microsoft.com/office/drawing/2016/5/12/chartex" xmlns:cx7="http://schemas.microsoft.com/office/drawing/2016/5/13/chartex" xmlns:cx8="http://schemas.microsoft.com/office/drawing/2016/5/14/chartex" xmlns:mc="http://schemas.openxmlformats.org/markup-compatibility/2006" xmlns:aink="http://schemas.microsoft.com/office/drawing/2016/ink" xmlns:am3d="http://schemas.microsoft.com/office/drawing/2017/model3d" xmlns:o="urn:schemas-microsoft-com:office:office" xmlns:oel="http://schemas.microsoft.com/office/2019/extlst" xmlns:r="http://schemas.openxmlformats.org/officeDocument/2006/relationships" xmlns:m="http://schemas.openxmlformats.org/officeDocument/2006/math" xmlns:v="urn:schemas-microsoft-com:vml" xmlns:wp14="http://schemas.microsoft.com/office/word/2010/wordprocessingDrawing" xmlns:wp="http://schemas.openxmlformats.org/drawingml/2006/wordprocessingDrawing" xmlns:w10="urn:schemas-microsoft-com:office:word" xmlns:w="http://schemas.openxmlformats.org/wordprocessingml/2006/main" xmlns:w14="http://schemas.microsoft.com/office/word/2010/wordml" xmlns:w15="http://schemas.microsoft.com/office/word/2012/wordml" xmlns:w16cex="http://schemas.microsoft.com/office/word/2018/wordml/cex" xmlns:w16cid="http://schemas.microsoft.com/office/word/2016/wordml/cid" xmlns:w16="http://schemas.microsoft.com/office/word/2018/wordml" xmlns:w16sdtdh="http://schemas.microsoft.com/office/word/2020/wordml/sdtdatahash" xmlns:w16se="http://schemas.microsoft.com/office/word/2015/wordml/symex" xmlns:wpg="http://schemas.microsoft.com/office/word/2010/wordprocessingGroup" xmlns:wpi="http://schemas.microsoft.com/office/word/2010/wordprocessingInk" xmlns:wne="http://schemas.microsoft.com/office/word/2006/wordml" xmlns:wps="http://schemas.microsoft.com/office/word/2010/wordprocessingShape" mc:Ignorable="w14 w15 w16se w16cid w16 w16cex w16sdtdh wp14">
+<w:document xmlns:wpc="http://schemas.microsoft.com/office/word/2010/wordprocessingCanvas" xmlns:cx="http://schemas.microsoft.com/office/drawing/2014/chartex" xmlns:cx1="http://schemas.microsoft.com/office/drawing/2015/9/8/chartex" xmlns:cx2="http://schemas.microsoft.com/office/drawing/2015/10/21/chartex" xmlns:cx3="http://schemas.microsoft.com/office/drawing/2016/5/9/chartex" xmlns:cx4="http://schemas.microsoft.com/office/drawing/2016/5/10/chartex" xmlns:cx5="http://schemas.microsoft.com/office/drawing/2016/5/11/chartex" xmlns:cx6="http://schemas.microsoft.com/office/drawing/2016/5/12/chartex" xmlns:cx7="http://schemas.microsoft.com/office/drawing/2016/5/13/chartex" xmlns:cx8="http://schemas.microsoft.com/office/drawing/2016/5/14/chartex" xmlns:mc="http://schemas.openxmlformats.org/markup-compatibility/2006" xmlns:aink="http://schemas.microsoft.com/office/drawing/2016/ink" xmlns:am3d="http://schemas.microsoft.com/office/drawing/2017/model3d" xmlns:o="urn:schemas-microsoft-com:office:office" xmlns:oel="http://schemas.microsoft.com/office/2019/extlst" xmlns:r="http://schemas.openxmlformats.org/officeDocument/2006/relationships" xmlns:m="http://schemas.openxmlformats.org/officeDocument/2006/math" xmlns:v="urn:schemas-microsoft-com:vml" xmlns:wp14="http://schemas.microsoft.com/office/word/2010/wordprocessingDrawing" xmlns:wp="http://schemas.openxmlformats.org/drawingml/2006/wordprocessingDrawing" xmlns:w10="urn:schemas-microsoft-com:office:word" xmlns:w="http://schemas.openxmlformats.org/wordprocessingml/2006/main" xmlns:w14="http://schemas.microsoft.com/office/word/2010/wordml" xmlns:w15="http://schemas.microsoft.com/office/word/2012/wordml" xmlns:w16cex="http://schemas.microsoft.com/office/word/2018/wordml/cex" xmlns:w16cid="http://schemas.microsoft.com/office/word/2016/wordml/cid" xmlns:w16="http://schemas.microsoft.com/office/word/2018/wordml" xmlns:w16du="http://schemas.microsoft.com/office/word/2023/wordml/word16du" xmlns:w16sdtdh="http://schemas.microsoft.com/office/word/2020/wordml/sdtdatahash" xmlns:w16se="http://schemas.microsoft.com/office/word/2015/wordml/symex" xmlns:wpg="http://schemas.microsoft.com/office/word/2010/wordprocessingGroup" xmlns:wpi="http://schemas.microsoft.com/office/word/2010/wordprocessingInk" xmlns:wne="http://schemas.microsoft.com/office/word/2006/wordml" xmlns:wps="http://schemas.microsoft.com/office/word/2010/wordprocessingShape" mc:Ignorable="w14 w15 w16se w16cid w16 w16cex w16sdtdh w16du wp14">
   <w:body>
     <w:p>
       <w:pPr>
@@ -10,15 +10,7 @@
         <w:t>Activating</w:t>
       </w:r>
       <w:r>
-        <w:t xml:space="preserve"> Reservoir Operation in </w:t>
-      </w:r>
-      <w:proofErr w:type="spellStart"/>
-      <w:r>
-        <w:t>CaMa</w:t>
-      </w:r>
-      <w:proofErr w:type="spellEnd"/>
-      <w:r>
-        <w:t>-Flood</w:t>
+        <w:t xml:space="preserve"> Reservoir Operation in CaMa-Flood</w:t>
       </w:r>
     </w:p>
     <w:p>
@@ -39,15 +31,7 @@
         <w:t xml:space="preserve">Dai Yamazaki </w:t>
       </w:r>
       <w:r>
-        <w:t xml:space="preserve">and </w:t>
-      </w:r>
-      <w:proofErr w:type="spellStart"/>
-      <w:r>
-        <w:t>CaMa</w:t>
-      </w:r>
-      <w:proofErr w:type="spellEnd"/>
-      <w:r>
-        <w:t>-Flood development team</w:t>
+        <w:t>and CaMa-Flood development team</w:t>
       </w:r>
       <w:r>
         <w:br/>
@@ -58,15 +42,7 @@
     </w:p>
     <w:p>
       <w:r>
-        <w:t xml:space="preserve">In this document, the procedures to activate reservoir operation scheme in </w:t>
-      </w:r>
-      <w:proofErr w:type="spellStart"/>
-      <w:r>
-        <w:t>CaMa</w:t>
-      </w:r>
-      <w:proofErr w:type="spellEnd"/>
-      <w:r>
-        <w:t>-Flood are explained.</w:t>
+        <w:t>In this document, the procedures to activate reservoir operation scheme in CaMa-Flood are explained.</w:t>
       </w:r>
     </w:p>
     <w:p/>
@@ -92,21 +68,7 @@
         <w:rPr>
           <w:rStyle w:val="af6"/>
         </w:rPr>
-        <w:t xml:space="preserve"> (</w:t>
-      </w:r>
-      <w:proofErr w:type="spellStart"/>
-      <w:r>
-        <w:rPr>
-          <w:rStyle w:val="af6"/>
-        </w:rPr>
-        <w:t>fldsto</w:t>
-      </w:r>
-      <w:proofErr w:type="spellEnd"/>
-      <w:r>
-        <w:rPr>
-          <w:rStyle w:val="af6"/>
-        </w:rPr>
-        <w:t>/uparea parameter was excluded, construction year is added). Please use a dam parameter list which is generated by the updated script.</w:t>
+        <w:t xml:space="preserve"> (fldsto/uparea parameter was excluded, construction year is added). Please use a dam parameter list which is generated by the updated script.</w:t>
       </w:r>
     </w:p>
     <w:p/>
@@ -124,15 +86,7 @@
     </w:p>
     <w:p>
       <w:r>
-        <w:t xml:space="preserve">First step of activating reservoir operation scheme is to allocate reservoirs on to appropriate grids of </w:t>
-      </w:r>
-      <w:proofErr w:type="spellStart"/>
-      <w:r>
-        <w:t>CaMa</w:t>
-      </w:r>
-      <w:proofErr w:type="spellEnd"/>
-      <w:r>
-        <w:t>-Flood River Map</w:t>
+        <w:t>First step of activating reservoir operation scheme is to allocate reservoirs on to appropriate grids of CaMa-Flood River Map</w:t>
       </w:r>
       <w:r>
         <w:t xml:space="preserve"> and setting reservoir operation parameters.</w:t>
@@ -143,15 +97,7 @@
         <w:pStyle w:val="2"/>
       </w:pPr>
       <w:r>
-        <w:t xml:space="preserve">Allocation of Reservoir on </w:t>
-      </w:r>
-      <w:proofErr w:type="spellStart"/>
-      <w:r>
-        <w:t>CaMa</w:t>
-      </w:r>
-      <w:proofErr w:type="spellEnd"/>
-      <w:r>
-        <w:t>-Flood River Map</w:t>
+        <w:t>Allocation of Reservoir on CaMa-Flood River Map</w:t>
       </w:r>
     </w:p>
     <w:p>
@@ -161,54 +107,21 @@
       <w:r>
         <w:rPr>
           <w:rStyle w:val="VariableFilename0"/>
-        </w:rPr>
-        <w:t>$(</w:t>
-      </w:r>
-      <w:proofErr w:type="spellStart"/>
-      <w:r>
-        <w:rPr>
-          <w:rStyle w:val="VariableFilename0"/>
-        </w:rPr>
-        <w:t>CaMa</w:t>
-      </w:r>
-      <w:proofErr w:type="spellEnd"/>
-      <w:r>
-        <w:rPr>
-          <w:rStyle w:val="VariableFilename0"/>
-        </w:rPr>
-        <w:t>-Flood)/map/</w:t>
-      </w:r>
-      <w:proofErr w:type="spellStart"/>
-      <w:r>
-        <w:rPr>
-          <w:rStyle w:val="VariableFilename0"/>
-        </w:rPr>
-        <w:t>src</w:t>
-      </w:r>
-      <w:proofErr w:type="spellEnd"/>
-      <w:r>
-        <w:rPr>
-          <w:rStyle w:val="VariableFilename0"/>
-        </w:rPr>
-        <w:t>/</w:t>
-      </w:r>
-      <w:proofErr w:type="spellStart"/>
-      <w:r>
-        <w:rPr>
-          <w:rStyle w:val="VariableFilename0"/>
-        </w:rPr>
-        <w:t>src_</w:t>
-      </w:r>
-      <w:r>
-        <w:rPr>
-          <w:rStyle w:val="VariableFilename0"/>
+          <w:rFonts w:ascii="Arial" w:hAnsi="Arial"/>
+        </w:rPr>
+        <w:t>$(CaMa-Flood)/map/src/src_</w:t>
+      </w:r>
+      <w:r>
+        <w:rPr>
+          <w:rStyle w:val="VariableFilename0"/>
+          <w:rFonts w:ascii="Arial" w:hAnsi="Arial"/>
         </w:rPr>
         <w:t>param</w:t>
       </w:r>
-      <w:proofErr w:type="spellEnd"/>
-      <w:r>
-        <w:rPr>
-          <w:rStyle w:val="VariableFilename0"/>
+      <w:r>
+        <w:rPr>
+          <w:rStyle w:val="VariableFilename0"/>
+          <w:rFonts w:ascii="Arial" w:hAnsi="Arial"/>
         </w:rPr>
         <w:t>/</w:t>
       </w:r>
@@ -228,102 +141,31 @@
         <w:t xml:space="preserve"> </w:t>
       </w:r>
       <w:r>
-        <w:t xml:space="preserve">Input data (included in </w:t>
-      </w:r>
-      <w:proofErr w:type="spellStart"/>
-      <w:r>
-        <w:t>CaMa</w:t>
-      </w:r>
-      <w:proofErr w:type="spellEnd"/>
-      <w:r>
-        <w:t>-Flood package)</w:t>
-      </w:r>
-    </w:p>
-    <w:p>
-      <w:r>
-        <w:t xml:space="preserve">List of </w:t>
-      </w:r>
-      <w:proofErr w:type="spellStart"/>
-      <w:r>
-        <w:t>GRanD</w:t>
-      </w:r>
-      <w:proofErr w:type="spellEnd"/>
-      <w:r>
-        <w:t xml:space="preserve"> reservoirs is available in </w:t>
-      </w:r>
-      <w:proofErr w:type="spellStart"/>
-      <w:r>
-        <w:t>CaMa</w:t>
-      </w:r>
-      <w:proofErr w:type="spellEnd"/>
-      <w:r>
-        <w:t>-Flood package.</w:t>
+        <w:t>Input data (included in CaMa-Flood package)</w:t>
+      </w:r>
+    </w:p>
+    <w:p>
+      <w:r>
+        <w:t>List of GRanD reservoirs is available in CaMa-Flood package.</w:t>
       </w:r>
     </w:p>
     <w:p>
       <w:pPr>
         <w:pStyle w:val="VariableFilename"/>
-      </w:pPr>
-      <w:r>
-        <w:t>$(</w:t>
-      </w:r>
-      <w:proofErr w:type="spellStart"/>
-      <w:r>
-        <w:t>CaMa</w:t>
-      </w:r>
-      <w:proofErr w:type="spellEnd"/>
-      <w:r>
-        <w:t>-</w:t>
-      </w:r>
-      <w:proofErr w:type="gramStart"/>
-      <w:r>
-        <w:t>Flood)/map/data/GRanD_allocated.csv</w:t>
-      </w:r>
-      <w:proofErr w:type="gramEnd"/>
-    </w:p>
-    <w:p>
-      <w:r>
-        <w:t>Some reservoirs have error or mismatch of the attribute data required for allocation (</w:t>
-      </w:r>
-      <w:proofErr w:type="spellStart"/>
-      <w:r>
-        <w:t>lat</w:t>
-      </w:r>
-      <w:proofErr w:type="spellEnd"/>
-      <w:r>
-        <w:t xml:space="preserve">, </w:t>
-      </w:r>
-      <w:proofErr w:type="spellStart"/>
-      <w:r>
-        <w:t>lon</w:t>
-      </w:r>
-      <w:proofErr w:type="spellEnd"/>
-      <w:r>
-        <w:t xml:space="preserve">, uparea) compared to the MERIT </w:t>
-      </w:r>
-      <w:proofErr w:type="gramStart"/>
-      <w:r>
-        <w:t>Hydro river</w:t>
-      </w:r>
-      <w:proofErr w:type="gramEnd"/>
-      <w:r>
-        <w:t xml:space="preserve"> map (hydrography </w:t>
-      </w:r>
-      <w:proofErr w:type="spellStart"/>
-      <w:r>
-        <w:t>basemap</w:t>
-      </w:r>
-      <w:proofErr w:type="spellEnd"/>
-      <w:r>
-        <w:t xml:space="preserve"> for </w:t>
-      </w:r>
-      <w:proofErr w:type="spellStart"/>
-      <w:r>
-        <w:t>CaMa</w:t>
-      </w:r>
-      <w:proofErr w:type="spellEnd"/>
-      <w:r>
-        <w:t>-Flood). Thus, we corrected the errors or mismatches by allocation reservoirs on 1-min resolution MERIT Hydro data.</w:t>
+        <w:rPr>
+          <w:rFonts w:ascii="Arial" w:hAnsi="Arial"/>
+        </w:rPr>
+      </w:pPr>
+      <w:r>
+        <w:rPr>
+          <w:rFonts w:ascii="Arial" w:hAnsi="Arial"/>
+        </w:rPr>
+        <w:t>$(CaMa-Flood)/map/data/GRanD_allocated.csv</w:t>
+      </w:r>
+    </w:p>
+    <w:p>
+      <w:r>
+        <w:t>Some reservoirs have error or mismatch of the attribute data required for allocation (lat, lon, uparea) compared to the MERIT Hydro river map (hydrography basemap for CaMa-Flood). Thus, we corrected the errors or mismatches by allocation reservoirs on 1-min resolution MERIT Hydro data.</w:t>
       </w:r>
     </w:p>
     <w:p>
@@ -336,97 +178,50 @@
       <w:r>
         <w:t>orrected data is (</w:t>
       </w:r>
-      <w:proofErr w:type="spellStart"/>
-      <w:r>
-        <w:rPr>
-          <w:rStyle w:val="VariableFilename0"/>
+      <w:r>
+        <w:rPr>
+          <w:rStyle w:val="VariableFilename0"/>
+          <w:rFonts w:ascii="Arial" w:hAnsi="Arial"/>
         </w:rPr>
         <w:t>lat_</w:t>
       </w:r>
       <w:r>
         <w:rPr>
           <w:rStyle w:val="VariableFilename0"/>
+          <w:rFonts w:ascii="Arial" w:hAnsi="Arial"/>
         </w:rPr>
         <w:t>alloc</w:t>
       </w:r>
-      <w:proofErr w:type="spellEnd"/>
-      <w:r>
-        <w:rPr>
-          <w:rStyle w:val="VariableFilename0"/>
-        </w:rPr>
-        <w:t xml:space="preserve">, </w:t>
-      </w:r>
-      <w:proofErr w:type="spellStart"/>
-      <w:r>
-        <w:rPr>
-          <w:rStyle w:val="VariableFilename0"/>
-        </w:rPr>
-        <w:t>lon_</w:t>
-      </w:r>
-      <w:proofErr w:type="gramStart"/>
-      <w:r>
-        <w:rPr>
-          <w:rStyle w:val="VariableFilename0"/>
+      <w:r>
+        <w:rPr>
+          <w:rStyle w:val="VariableFilename0"/>
+          <w:rFonts w:ascii="Arial" w:hAnsi="Arial"/>
+        </w:rPr>
+        <w:t>, lon_</w:t>
+      </w:r>
+      <w:r>
+        <w:rPr>
+          <w:rStyle w:val="VariableFilename0"/>
+          <w:rFonts w:ascii="Arial" w:hAnsi="Arial"/>
+        </w:rPr>
+        <w:t xml:space="preserve">alloc </w:t>
+      </w:r>
+      <w:r>
+        <w:rPr>
+          <w:rStyle w:val="VariableFilename0"/>
+          <w:rFonts w:ascii="Arial" w:hAnsi="Arial"/>
+        </w:rPr>
+        <w:t>, area_</w:t>
+      </w:r>
+      <w:r>
+        <w:rPr>
+          <w:rStyle w:val="VariableFilename0"/>
+          <w:rFonts w:ascii="Arial" w:hAnsi="Arial"/>
         </w:rPr>
         <w:t>alloc</w:t>
       </w:r>
-      <w:proofErr w:type="spellEnd"/>
-      <w:r>
-        <w:rPr>
-          <w:rStyle w:val="VariableFilename0"/>
-        </w:rPr>
-        <w:t xml:space="preserve"> </w:t>
-      </w:r>
-      <w:r>
-        <w:rPr>
-          <w:rStyle w:val="VariableFilename0"/>
-        </w:rPr>
-        <w:t>,</w:t>
-      </w:r>
-      <w:proofErr w:type="gramEnd"/>
-      <w:r>
-        <w:rPr>
-          <w:rStyle w:val="VariableFilename0"/>
-        </w:rPr>
-        <w:t xml:space="preserve"> </w:t>
-      </w:r>
-      <w:proofErr w:type="spellStart"/>
-      <w:r>
-        <w:rPr>
-          <w:rStyle w:val="VariableFilename0"/>
-        </w:rPr>
-        <w:t>area_</w:t>
-      </w:r>
-      <w:r>
-        <w:rPr>
-          <w:rStyle w:val="VariableFilename0"/>
-        </w:rPr>
-        <w:t>alloc</w:t>
-      </w:r>
-      <w:proofErr w:type="spellEnd"/>
-      <w:r>
-        <w:t xml:space="preserve">). The corrected attribution data is used to allocate </w:t>
-      </w:r>
-      <w:proofErr w:type="spellStart"/>
-      <w:r>
-        <w:t>GRanD</w:t>
-      </w:r>
-      <w:proofErr w:type="spellEnd"/>
-      <w:r>
-        <w:t xml:space="preserve"> reservoirs on a </w:t>
-      </w:r>
-      <w:proofErr w:type="spellStart"/>
-      <w:proofErr w:type="gramStart"/>
-      <w:r>
-        <w:t>CaMa</w:t>
-      </w:r>
-      <w:proofErr w:type="spellEnd"/>
-      <w:r>
-        <w:t>-Flood river</w:t>
-      </w:r>
-      <w:proofErr w:type="gramEnd"/>
-      <w:r>
-        <w:t xml:space="preserve"> map.</w:t>
+      <w:r>
+        <w:t>). The corrected attribution data is used to allocate GRanD reservoirs on a CaMa-Flood river map.</w:t>
       </w:r>
       <w:r>
         <w:t xml:space="preserve"> In addition, below attributes are included:</w:t>
@@ -436,20 +231,20 @@
       <w:pPr>
         <w:pStyle w:val="ListItem"/>
       </w:pPr>
-      <w:proofErr w:type="spellStart"/>
-      <w:r>
-        <w:rPr>
-          <w:rStyle w:val="VariableFilename0"/>
+      <w:r>
+        <w:rPr>
+          <w:rStyle w:val="VariableFilename0"/>
+          <w:rFonts w:ascii="Arial" w:hAnsi="Arial"/>
         </w:rPr>
         <w:t>D</w:t>
       </w:r>
       <w:r>
         <w:rPr>
           <w:rStyle w:val="VariableFilename0"/>
+          <w:rFonts w:ascii="Arial" w:hAnsi="Arial"/>
         </w:rPr>
         <w:t>amName</w:t>
       </w:r>
-      <w:proofErr w:type="spellEnd"/>
       <w:r>
         <w:t>: Name of the dam</w:t>
       </w:r>
@@ -458,20 +253,20 @@
       <w:pPr>
         <w:pStyle w:val="ListItem"/>
       </w:pPr>
-      <w:proofErr w:type="spellStart"/>
-      <w:r>
-        <w:rPr>
-          <w:rStyle w:val="VariableFilename0"/>
+      <w:r>
+        <w:rPr>
+          <w:rStyle w:val="VariableFilename0"/>
+          <w:rFonts w:ascii="Arial" w:hAnsi="Arial"/>
         </w:rPr>
         <w:t>R</w:t>
       </w:r>
       <w:r>
         <w:rPr>
           <w:rStyle w:val="VariableFilename0"/>
+          <w:rFonts w:ascii="Arial" w:hAnsi="Arial"/>
         </w:rPr>
         <w:t>iverName</w:t>
       </w:r>
-      <w:proofErr w:type="spellEnd"/>
       <w:r>
         <w:t>: Name of the river</w:t>
       </w:r>
@@ -483,19 +278,13 @@
       <w:r>
         <w:rPr>
           <w:rStyle w:val="VariableFilename0"/>
+          <w:rFonts w:ascii="Arial" w:hAnsi="Arial"/>
         </w:rPr>
         <w:t>CAP_MCM</w:t>
       </w:r>
       <w:r>
-        <w:t xml:space="preserve">: Reservoir total capacity in Million cubic </w:t>
-      </w:r>
-      <w:proofErr w:type="spellStart"/>
-      <w:proofErr w:type="gramStart"/>
-      <w:r>
-        <w:t>memer</w:t>
-      </w:r>
-      <w:proofErr w:type="spellEnd"/>
-      <w:proofErr w:type="gramEnd"/>
+        <w:t>: Reservoir total capacity in Million cubic memer</w:t>
+      </w:r>
     </w:p>
     <w:p>
       <w:pPr>
@@ -504,6 +293,7 @@
       <w:r>
         <w:rPr>
           <w:rStyle w:val="VariableFilename0"/>
+          <w:rFonts w:ascii="Arial" w:hAnsi="Arial"/>
         </w:rPr>
         <w:t>YEAR</w:t>
       </w:r>
@@ -518,6 +308,7 @@
       <w:r>
         <w:rPr>
           <w:rStyle w:val="VariableFilename0"/>
+          <w:rFonts w:ascii="Arial" w:hAnsi="Arial"/>
         </w:rPr>
         <w:t>ALT_YEAR</w:t>
       </w:r>
@@ -532,6 +323,7 @@
       <w:r>
         <w:rPr>
           <w:rStyle w:val="VariableFilename0"/>
+          <w:rFonts w:ascii="Arial" w:hAnsi="Arial"/>
         </w:rPr>
         <w:t>RAM_YEAR</w:t>
       </w:r>
@@ -546,6 +338,7 @@
       <w:r>
         <w:rPr>
           <w:rStyle w:val="VariableFilename0"/>
+          <w:rFonts w:ascii="Arial" w:hAnsi="Arial"/>
         </w:rPr>
         <w:t>ELV_MASL</w:t>
       </w:r>
@@ -560,62 +353,29 @@
       <w:r>
         <w:rPr>
           <w:rStyle w:val="VariableFilename0"/>
+          <w:rFonts w:ascii="Arial" w:hAnsi="Arial"/>
         </w:rPr>
         <w:lastRenderedPageBreak/>
         <w:t>DAM_HGT_M</w:t>
       </w:r>
       <w:r>
-        <w:t xml:space="preserve">: Height of the </w:t>
-      </w:r>
-      <w:proofErr w:type="gramStart"/>
-      <w:r>
-        <w:t>dam</w:t>
-      </w:r>
-      <w:proofErr w:type="gramEnd"/>
+        <w:t>: Height of the dam</w:t>
+      </w:r>
     </w:p>
     <w:p>
       <w:pPr>
         <w:pStyle w:val="ListItem"/>
       </w:pPr>
-      <w:proofErr w:type="spellStart"/>
       <w:r>
         <w:t>l</w:t>
       </w:r>
       <w:r>
         <w:rPr>
           <w:rStyle w:val="VariableFilename0"/>
-        </w:rPr>
-        <w:t>at_ori</w:t>
-      </w:r>
-      <w:proofErr w:type="spellEnd"/>
-      <w:r>
-        <w:rPr>
-          <w:rStyle w:val="VariableFilename0"/>
-        </w:rPr>
-        <w:t xml:space="preserve">, </w:t>
-      </w:r>
-      <w:proofErr w:type="spellStart"/>
-      <w:r>
-        <w:rPr>
-          <w:rStyle w:val="VariableFilename0"/>
-        </w:rPr>
-        <w:t>lon_ori</w:t>
-      </w:r>
-      <w:proofErr w:type="spellEnd"/>
-      <w:r>
-        <w:rPr>
-          <w:rStyle w:val="VariableFilename0"/>
-        </w:rPr>
-        <w:t xml:space="preserve">, </w:t>
-      </w:r>
-      <w:proofErr w:type="spellStart"/>
-      <w:r>
-        <w:rPr>
-          <w:rStyle w:val="VariableFilename0"/>
-        </w:rPr>
-        <w:t>area_ori</w:t>
-      </w:r>
-      <w:proofErr w:type="spellEnd"/>
+          <w:rFonts w:ascii="Arial" w:hAnsi="Arial"/>
+        </w:rPr>
+        <w:t>at_ori, lon_ori, area_ori</w:t>
+      </w:r>
       <w:r>
         <w:t>: original location attribute</w:t>
       </w:r>
@@ -689,20 +449,7 @@
         <w:t xml:space="preserve"> </w:t>
       </w:r>
       <w:r>
-        <w:t xml:space="preserve">Allocate reservoirs on a </w:t>
-      </w:r>
-      <w:proofErr w:type="spellStart"/>
-      <w:proofErr w:type="gramStart"/>
-      <w:r>
-        <w:t>CaMa</w:t>
-      </w:r>
-      <w:proofErr w:type="spellEnd"/>
-      <w:r>
-        <w:t>-Flood river</w:t>
-      </w:r>
-      <w:proofErr w:type="gramEnd"/>
-      <w:r>
-        <w:t xml:space="preserve"> map</w:t>
+        <w:t>Allocate reservoirs on a CaMa-Flood river map</w:t>
       </w:r>
     </w:p>
     <w:p>
@@ -712,6 +459,7 @@
       <w:r>
         <w:rPr>
           <w:rStyle w:val="VariableFilename0"/>
+          <w:rFonts w:ascii="Arial" w:hAnsi="Arial"/>
         </w:rPr>
         <w:t>map/glb_15min/</w:t>
       </w:r>
@@ -721,36 +469,9 @@
       <w:r>
         <w:rPr>
           <w:rStyle w:val="VariableFilename0"/>
-        </w:rPr>
-        <w:t>map/</w:t>
-      </w:r>
-      <w:proofErr w:type="spellStart"/>
-      <w:r>
-        <w:rPr>
-          <w:rStyle w:val="VariableFilename0"/>
-        </w:rPr>
-        <w:t>src</w:t>
-      </w:r>
-      <w:proofErr w:type="spellEnd"/>
-      <w:r>
-        <w:rPr>
-          <w:rStyle w:val="VariableFilename0"/>
-        </w:rPr>
-        <w:t>/</w:t>
-      </w:r>
-      <w:proofErr w:type="spellStart"/>
-      <w:r>
-        <w:rPr>
-          <w:rStyle w:val="VariableFilename0"/>
-        </w:rPr>
-        <w:t>src_param</w:t>
-      </w:r>
-      <w:proofErr w:type="spellEnd"/>
-      <w:r>
-        <w:rPr>
-          <w:rStyle w:val="VariableFilename0"/>
-        </w:rPr>
-        <w:t>/</w:t>
+          <w:rFonts w:ascii="Arial" w:hAnsi="Arial"/>
+        </w:rPr>
+        <w:t>map/src/src_param/</w:t>
       </w:r>
       <w:r>
         <w:t xml:space="preserve"> directory to your working map directory.</w:t>
@@ -758,19 +479,12 @@
       <w:r>
         <w:t xml:space="preserve"> Then, please go to </w:t>
       </w:r>
-      <w:proofErr w:type="spellStart"/>
-      <w:r>
-        <w:rPr>
-          <w:rStyle w:val="VariableFilename0"/>
-        </w:rPr>
-        <w:t>src_param</w:t>
-      </w:r>
-      <w:proofErr w:type="spellEnd"/>
-      <w:r>
-        <w:rPr>
-          <w:rStyle w:val="VariableFilename0"/>
-        </w:rPr>
-        <w:t>/</w:t>
+      <w:r>
+        <w:rPr>
+          <w:rStyle w:val="VariableFilename0"/>
+          <w:rFonts w:ascii="Arial" w:hAnsi="Arial"/>
+        </w:rPr>
+        <w:t>src_param/</w:t>
       </w:r>
       <w:r>
         <w:t xml:space="preserve"> directory in your map directory. </w:t>
@@ -803,32 +517,11 @@
         <w:ind w:left="400" w:right="400"/>
       </w:pPr>
       <w:r>
-        <w:t>% cp -r</w:t>
-      </w:r>
-      <w:proofErr w:type="gramStart"/>
-      <w:r>
-        <w:t xml:space="preserve"> ..</w:t>
-      </w:r>
-      <w:proofErr w:type="gramEnd"/>
-      <w:r>
-        <w:t>/</w:t>
-      </w:r>
-      <w:proofErr w:type="spellStart"/>
-      <w:r>
-        <w:t>src</w:t>
-      </w:r>
-      <w:proofErr w:type="spellEnd"/>
-      <w:r>
-        <w:t>/</w:t>
-      </w:r>
-      <w:proofErr w:type="spellStart"/>
-      <w:r>
-        <w:t>src_</w:t>
+        <w:t>% cp -r ../src/src_</w:t>
       </w:r>
       <w:r>
         <w:t>param</w:t>
       </w:r>
-      <w:proofErr w:type="spellEnd"/>
       <w:r>
         <w:t xml:space="preserve"> .</w:t>
       </w:r>
@@ -839,18 +532,10 @@
         <w:ind w:left="400" w:right="400"/>
       </w:pPr>
       <w:r>
-        <w:t xml:space="preserve">% cd </w:t>
-      </w:r>
-      <w:proofErr w:type="spellStart"/>
-      <w:r>
-        <w:t>src_</w:t>
-      </w:r>
-      <w:r>
-        <w:t>param</w:t>
-      </w:r>
-      <w:proofErr w:type="spellEnd"/>
-      <w:r>
-        <w:t>/</w:t>
+        <w:t>% cd src_</w:t>
+      </w:r>
+      <w:r>
+        <w:t>param/</w:t>
       </w:r>
     </w:p>
     <w:p>
@@ -859,15 +544,7 @@
         <w:ind w:left="400" w:right="400"/>
       </w:pPr>
       <w:r>
-        <w:t xml:space="preserve">% cd </w:t>
-      </w:r>
-      <w:proofErr w:type="gramStart"/>
-      <w:r>
-        <w:t>make</w:t>
-      </w:r>
-      <w:proofErr w:type="gramEnd"/>
-      <w:r>
-        <w:t xml:space="preserve"> all</w:t>
+        <w:t>% cd make all</w:t>
       </w:r>
     </w:p>
     <w:p>
@@ -883,16 +560,11 @@
       <w:r>
         <w:t xml:space="preserve">Then, edit </w:t>
       </w:r>
-      <w:proofErr w:type="gramStart"/>
       <w:r>
         <w:t xml:space="preserve">t02-alloc_dams.sh </w:t>
       </w:r>
       <w:r>
-        <w:t>,</w:t>
-      </w:r>
-      <w:proofErr w:type="gramEnd"/>
-      <w:r>
-        <w:t xml:space="preserve"> and execute it.</w:t>
+        <w:t>, and execute it.</w:t>
       </w:r>
       <w:r>
         <w:t xml:space="preserve"> You can change the input dam list and output file names.</w:t>
@@ -913,11 +585,7 @@
         <w:ind w:left="400" w:right="400"/>
       </w:pPr>
       <w:r>
-        <w:t xml:space="preserve">% </w:t>
-      </w:r>
-      <w:proofErr w:type="gramStart"/>
-      <w:r>
-        <w:t>vi</w:t>
+        <w:t>% vi</w:t>
       </w:r>
       <w:r>
         <w:t xml:space="preserve">  </w:t>
@@ -925,7 +593,6 @@
       <w:r>
         <w:t>t02-alloc_dams.sh</w:t>
       </w:r>
-      <w:proofErr w:type="gramEnd"/>
     </w:p>
     <w:p>
       <w:pPr>
@@ -948,24 +615,12 @@
       <w:r>
         <w:rPr>
           <w:rStyle w:val="VariableFilename0"/>
+          <w:rFonts w:ascii="Arial" w:hAnsi="Arial"/>
         </w:rPr>
         <w:t>GRanD_river.txt:</w:t>
       </w:r>
       <w:r>
-        <w:t xml:space="preserve"> Dams allocated on </w:t>
-      </w:r>
-      <w:proofErr w:type="spellStart"/>
-      <w:proofErr w:type="gramStart"/>
-      <w:r>
-        <w:t>CaMa</w:t>
-      </w:r>
-      <w:proofErr w:type="spellEnd"/>
-      <w:r>
-        <w:t>-Flood river</w:t>
-      </w:r>
-      <w:proofErr w:type="gramEnd"/>
-      <w:r>
-        <w:t xml:space="preserve"> map, reservoir operation applied.</w:t>
+        <w:t xml:space="preserve"> Dams allocated on CaMa-Flood river map, reservoir operation applied.</w:t>
       </w:r>
     </w:p>
     <w:p>
@@ -975,24 +630,12 @@
       <w:r>
         <w:rPr>
           <w:rStyle w:val="VariableFilename0"/>
+          <w:rFonts w:ascii="Arial" w:hAnsi="Arial"/>
         </w:rPr>
         <w:t>GRanD_small.txt:</w:t>
       </w:r>
       <w:r>
-        <w:t xml:space="preserve"> Dams too small to be allocated on </w:t>
-      </w:r>
-      <w:proofErr w:type="spellStart"/>
-      <w:proofErr w:type="gramStart"/>
-      <w:r>
-        <w:t>CaMa</w:t>
-      </w:r>
-      <w:proofErr w:type="spellEnd"/>
-      <w:r>
-        <w:t>-Flood river</w:t>
-      </w:r>
-      <w:proofErr w:type="gramEnd"/>
-      <w:r>
-        <w:t xml:space="preserve"> map.</w:t>
+        <w:t xml:space="preserve"> Dams too small to be allocated on CaMa-Flood river map.</w:t>
       </w:r>
     </w:p>
     <w:p>
@@ -1051,33 +694,11 @@
           <w:rStyle w:val="af6"/>
         </w:rPr>
       </w:pPr>
-      <w:proofErr w:type="gramStart"/>
       <w:r>
         <w:rPr>
           <w:rStyle w:val="af6"/>
         </w:rPr>
-        <w:t>Note;</w:t>
-      </w:r>
-      <w:proofErr w:type="gramEnd"/>
-      <w:r>
-        <w:rPr>
-          <w:rStyle w:val="af6"/>
-        </w:rPr>
-        <w:t xml:space="preserve"> Detailed methodology for allocating reservoirs is explained in the manual of </w:t>
-      </w:r>
-      <w:proofErr w:type="spellStart"/>
-      <w:r>
-        <w:rPr>
-          <w:rStyle w:val="af6"/>
-        </w:rPr>
-        <w:t>AllocateRiverGauge</w:t>
-      </w:r>
-      <w:proofErr w:type="spellEnd"/>
-      <w:r>
-        <w:rPr>
-          <w:rStyle w:val="af6"/>
-        </w:rPr>
-        <w:t xml:space="preserve"> package.</w:t>
+        <w:t>Note; Detailed methodology for allocating reservoirs is explained in the manual of AllocateRiverGauge package.</w:t>
       </w:r>
     </w:p>
     <w:p>
@@ -1114,6 +735,7 @@
       <w:r>
         <w:rPr>
           <w:rStyle w:val="VariableFilename0"/>
+          <w:rFonts w:ascii="Arial" w:hAnsi="Arial"/>
         </w:rPr>
         <w:t>map/glb_15min/</w:t>
       </w:r>
@@ -1123,36 +745,9 @@
       <w:r>
         <w:rPr>
           <w:rStyle w:val="VariableFilename0"/>
-        </w:rPr>
-        <w:t>map/</w:t>
-      </w:r>
-      <w:proofErr w:type="spellStart"/>
-      <w:r>
-        <w:rPr>
-          <w:rStyle w:val="VariableFilename0"/>
-        </w:rPr>
-        <w:t>src</w:t>
-      </w:r>
-      <w:proofErr w:type="spellEnd"/>
-      <w:r>
-        <w:rPr>
-          <w:rStyle w:val="VariableFilename0"/>
-        </w:rPr>
-        <w:t>/</w:t>
-      </w:r>
-      <w:proofErr w:type="spellStart"/>
-      <w:r>
-        <w:rPr>
-          <w:rStyle w:val="VariableFilename0"/>
-        </w:rPr>
-        <w:t>src_dam</w:t>
-      </w:r>
-      <w:proofErr w:type="spellEnd"/>
-      <w:r>
-        <w:rPr>
-          <w:rStyle w:val="VariableFilename0"/>
-        </w:rPr>
-        <w:t>/</w:t>
+          <w:rFonts w:ascii="Arial" w:hAnsi="Arial"/>
+        </w:rPr>
+        <w:t>map/src/src_dam/</w:t>
       </w:r>
       <w:r>
         <w:t xml:space="preserve"> directory to your working map directory</w:t>
@@ -1185,31 +780,7 @@
         <w:ind w:left="400" w:right="400"/>
       </w:pPr>
       <w:r>
-        <w:t>% cp -r</w:t>
-      </w:r>
-      <w:proofErr w:type="gramStart"/>
-      <w:r>
-        <w:t xml:space="preserve"> ..</w:t>
-      </w:r>
-      <w:proofErr w:type="gramEnd"/>
-      <w:r>
-        <w:t>/</w:t>
-      </w:r>
-      <w:proofErr w:type="spellStart"/>
-      <w:r>
-        <w:t>src</w:t>
-      </w:r>
-      <w:proofErr w:type="spellEnd"/>
-      <w:r>
-        <w:t>/</w:t>
-      </w:r>
-      <w:proofErr w:type="spellStart"/>
-      <w:r>
-        <w:t>src_dam</w:t>
-      </w:r>
-      <w:proofErr w:type="spellEnd"/>
-      <w:r>
-        <w:t xml:space="preserve"> .</w:t>
+        <w:t>% cp -r ../src/src_dam .</w:t>
       </w:r>
     </w:p>
     <w:p>
@@ -1218,15 +789,7 @@
         <w:ind w:left="400" w:right="400"/>
       </w:pPr>
       <w:r>
-        <w:t xml:space="preserve">% cd </w:t>
-      </w:r>
-      <w:proofErr w:type="spellStart"/>
-      <w:r>
-        <w:t>src_dam</w:t>
-      </w:r>
-      <w:proofErr w:type="spellEnd"/>
-      <w:r>
-        <w:t>/</w:t>
+        <w:t>% cd src_dam/</w:t>
       </w:r>
     </w:p>
     <w:p>
@@ -1250,23 +813,13 @@
       <w:r>
         <w:t xml:space="preserve">Input data for setting reservoir operation </w:t>
       </w:r>
-      <w:proofErr w:type="gramStart"/>
       <w:r>
         <w:t>parameters</w:t>
       </w:r>
-      <w:proofErr w:type="gramEnd"/>
-    </w:p>
-    <w:p>
-      <w:r>
-        <w:t xml:space="preserve">Then, please check the s00-link.sh script, and prepare the required input data for </w:t>
-      </w:r>
-      <w:proofErr w:type="spellStart"/>
-      <w:r>
-        <w:t>CaMa</w:t>
-      </w:r>
-      <w:proofErr w:type="spellEnd"/>
-      <w:r>
-        <w:t>-Flood reservoir operation scheme.</w:t>
+    </w:p>
+    <w:p>
+      <w:r>
+        <w:t>Then, please check the s00-link.sh script, and prepare the required input data for CaMa-Flood reservoir operation scheme.</w:t>
       </w:r>
     </w:p>
     <w:p>
@@ -1275,30 +828,12 @@
         <w:ind w:firstLineChars="50" w:firstLine="102"/>
       </w:pPr>
       <w:r>
-        <w:t xml:space="preserve">[2a] DAMLIST: List of dams to be </w:t>
-      </w:r>
-      <w:proofErr w:type="gramStart"/>
-      <w:r>
-        <w:t>allocated</w:t>
-      </w:r>
-      <w:proofErr w:type="gramEnd"/>
-    </w:p>
-    <w:p>
-      <w:r>
-        <w:t xml:space="preserve">Please prepare the list of dams to be allocated on the </w:t>
-      </w:r>
-      <w:proofErr w:type="spellStart"/>
-      <w:proofErr w:type="gramStart"/>
-      <w:r>
-        <w:t>CaMa</w:t>
-      </w:r>
-      <w:proofErr w:type="spellEnd"/>
-      <w:r>
-        <w:t>-Flood river</w:t>
-      </w:r>
-      <w:proofErr w:type="gramEnd"/>
-      <w:r>
-        <w:t xml:space="preserve"> map </w:t>
+        <w:t>[2a] DAMLIST: List of dams to be allocated</w:t>
+      </w:r>
+    </w:p>
+    <w:p>
+      <w:r>
+        <w:t xml:space="preserve">Please prepare the list of dams to be allocated on the CaMa-Flood river map </w:t>
       </w:r>
     </w:p>
     <w:p>
@@ -1308,6 +843,7 @@
       <w:r>
         <w:rPr>
           <w:rStyle w:val="VariableFilename0"/>
+          <w:rFonts w:ascii="Arial" w:hAnsi="Arial"/>
         </w:rPr>
         <w:t>DAMLIST=${MAPDIR}/GRanD_river.txt</w:t>
       </w:r>
@@ -1349,6 +885,7 @@
       <w:r>
         <w:rPr>
           <w:rStyle w:val="VariableFilename0"/>
+          <w:rFonts w:ascii="Arial" w:hAnsi="Arial"/>
         </w:rPr>
         <w:t>flood discharge</w:t>
       </w:r>
@@ -1364,6 +901,7 @@
       <w:r>
         <w:rPr>
           <w:rStyle w:val="VariableFilename0"/>
+          <w:rFonts w:ascii="Arial" w:hAnsi="Arial"/>
         </w:rPr>
         <w:t>NATDIR</w:t>
       </w:r>
@@ -1373,6 +911,7 @@
       <w:r>
         <w:rPr>
           <w:rStyle w:val="VariableFilename0"/>
+          <w:rFonts w:ascii="Arial" w:hAnsi="Arial"/>
         </w:rPr>
         <w:t>s00-link.sh</w:t>
       </w:r>
@@ -1393,6 +932,7 @@
       <w:r>
         <w:rPr>
           <w:rStyle w:val="VariableFilename0"/>
+          <w:rFonts w:ascii="Arial" w:hAnsi="Arial"/>
         </w:rPr>
         <w:t>The python script in the current reservoir operation package assumes the output are in plain binary format with 1day time step</w:t>
       </w:r>
@@ -1402,14 +942,13 @@
       <w:r>
         <w:t xml:space="preserve"> Output should be plain binary, and </w:t>
       </w:r>
-      <w:proofErr w:type="spellStart"/>
-      <w:r>
-        <w:rPr>
-          <w:rStyle w:val="VariableFilename0"/>
+      <w:r>
+        <w:rPr>
+          <w:rStyle w:val="VariableFilename0"/>
+          <w:rFonts w:ascii="Arial" w:hAnsi="Arial"/>
         </w:rPr>
         <w:t>outflwYYYY.bin</w:t>
       </w:r>
-      <w:proofErr w:type="spellEnd"/>
       <w:r>
         <w:t xml:space="preserve"> should be saved. </w:t>
       </w:r>
@@ -1423,19 +962,11 @@
           <w:rStyle w:val="af6"/>
         </w:rPr>
       </w:pPr>
-      <w:proofErr w:type="gramStart"/>
       <w:r>
         <w:rPr>
           <w:rStyle w:val="af6"/>
         </w:rPr>
-        <w:t>Note;</w:t>
-      </w:r>
-      <w:proofErr w:type="gramEnd"/>
-      <w:r>
-        <w:rPr>
-          <w:rStyle w:val="af6"/>
-        </w:rPr>
-        <w:t xml:space="preserve"> the sample script s00-link.sh uses the output of the sample 2-year simulation “test1-glb_15min”, but this is just for the purpose of checking the reservoir operation scripts are working. It’s better to have 30-year-long simulation to estimate 100-year return-period discharge appropriately.</w:t>
+        <w:t>Note; the sample script s00-link.sh uses the output of the sample 2-year simulation “test1-glb_15min”, but this is just for the purpose of checking the reservoir operation scripts are working. It’s better to have 30-year-long simulation to estimate 100-year return-period discharge appropriately.</w:t>
       </w:r>
     </w:p>
     <w:p>
@@ -1469,6 +1000,7 @@
       <w:r>
         <w:rPr>
           <w:rStyle w:val="VariableFilename0"/>
+          <w:rFonts w:ascii="Arial" w:hAnsi="Arial"/>
         </w:rPr>
         <w:t>normal water volume</w:t>
       </w:r>
@@ -1484,34 +1016,27 @@
       <w:r>
         <w:rPr>
           <w:rStyle w:val="VariableFilename0"/>
-        </w:rPr>
-        <w:t>*_</w:t>
-      </w:r>
-      <w:proofErr w:type="spellStart"/>
-      <w:r>
-        <w:rPr>
-          <w:rStyle w:val="VariableFilename0"/>
-        </w:rPr>
-        <w:t>intp</w:t>
-      </w:r>
-      <w:proofErr w:type="spellEnd"/>
+          <w:rFonts w:ascii="Arial" w:hAnsi="Arial"/>
+        </w:rPr>
+        <w:t>*_intp</w:t>
+      </w:r>
       <w:r>
         <w:t xml:space="preserve">" files are located as </w:t>
       </w:r>
-      <w:proofErr w:type="spellStart"/>
-      <w:r>
-        <w:rPr>
-          <w:rStyle w:val="VariableFilename0"/>
+      <w:r>
+        <w:rPr>
+          <w:rStyle w:val="VariableFilename0"/>
+          <w:rFonts w:ascii="Arial" w:hAnsi="Arial"/>
         </w:rPr>
         <w:t>GRSADdir</w:t>
       </w:r>
-      <w:proofErr w:type="spellEnd"/>
       <w:r>
         <w:t xml:space="preserve"> in </w:t>
       </w:r>
       <w:r>
         <w:rPr>
           <w:rStyle w:val="VariableFilename0"/>
+          <w:rFonts w:ascii="Arial" w:hAnsi="Arial"/>
         </w:rPr>
         <w:t>s00-link.sh</w:t>
       </w:r>
@@ -1545,21 +1070,7 @@
         <w:rPr>
           <w:rStyle w:val="af6"/>
         </w:rPr>
-        <w:t xml:space="preserve">Note: The sample GRSAD data (only 1 dam) is include in </w:t>
-      </w:r>
-      <w:proofErr w:type="spellStart"/>
-      <w:r>
-        <w:rPr>
-          <w:rStyle w:val="af6"/>
-        </w:rPr>
-        <w:t>CaMa</w:t>
-      </w:r>
-      <w:proofErr w:type="spellEnd"/>
-      <w:r>
-        <w:rPr>
-          <w:rStyle w:val="af6"/>
-        </w:rPr>
-        <w:t>-Flood package</w:t>
+        <w:t>Note: The sample GRSAD data (only 1 dam) is include in CaMa-Flood package</w:t>
       </w:r>
     </w:p>
     <w:p/>
@@ -1574,15 +1085,7 @@
         <w:t>d</w:t>
       </w:r>
       <w:r>
-        <w:t xml:space="preserve">] </w:t>
-      </w:r>
-      <w:proofErr w:type="spellStart"/>
-      <w:r>
-        <w:t>ReGeom</w:t>
-      </w:r>
-      <w:proofErr w:type="spellEnd"/>
-      <w:r>
-        <w:t xml:space="preserve"> data (Global Reservoir Geometry Database)</w:t>
+        <w:t>] ReGeom data (Global Reservoir Geometry Database)</w:t>
       </w:r>
     </w:p>
     <w:p>
@@ -1592,12 +1095,14 @@
       <w:r>
         <w:rPr>
           <w:rStyle w:val="VariableFilename0"/>
+          <w:rFonts w:ascii="Arial" w:hAnsi="Arial"/>
         </w:rPr>
         <w:t>normal water volume</w:t>
       </w:r>
       <w:r>
         <w:rPr>
           <w:rStyle w:val="VariableFilename0"/>
+          <w:rFonts w:ascii="Arial" w:hAnsi="Arial"/>
         </w:rPr>
         <w:t xml:space="preserve"> &amp; flood control volume</w:t>
       </w:r>
@@ -1612,26 +1117,27 @@
       <w:r>
         <w:rPr>
           <w:rStyle w:val="VariableFilename0"/>
+          <w:rFonts w:ascii="Arial" w:hAnsi="Arial"/>
         </w:rPr>
         <w:t>*.csv</w:t>
       </w:r>
       <w:r>
         <w:t xml:space="preserve">" data are located as </w:t>
       </w:r>
-      <w:proofErr w:type="spellStart"/>
-      <w:r>
-        <w:rPr>
-          <w:rStyle w:val="VariableFilename0"/>
+      <w:r>
+        <w:rPr>
+          <w:rStyle w:val="VariableFilename0"/>
+          <w:rFonts w:ascii="Arial" w:hAnsi="Arial"/>
         </w:rPr>
         <w:t>ReGeomdir</w:t>
       </w:r>
-      <w:proofErr w:type="spellEnd"/>
       <w:r>
         <w:t xml:space="preserve"> in </w:t>
       </w:r>
       <w:r>
         <w:rPr>
           <w:rStyle w:val="VariableFilename0"/>
+          <w:rFonts w:ascii="Arial" w:hAnsi="Arial"/>
         </w:rPr>
         <w:t>s00-link.sh</w:t>
       </w:r>
@@ -1662,33 +1168,17 @@
         </w:rPr>
         <w:t xml:space="preserve">Note: The sample </w:t>
       </w:r>
-      <w:proofErr w:type="spellStart"/>
       <w:r>
         <w:rPr>
           <w:rStyle w:val="af6"/>
         </w:rPr>
         <w:t>ReGeom</w:t>
       </w:r>
-      <w:proofErr w:type="spellEnd"/>
       <w:r>
         <w:rPr>
           <w:rStyle w:val="af6"/>
         </w:rPr>
-        <w:t xml:space="preserve"> data (only 1 dam) is include in </w:t>
-      </w:r>
-      <w:proofErr w:type="spellStart"/>
-      <w:r>
-        <w:rPr>
-          <w:rStyle w:val="af6"/>
-        </w:rPr>
-        <w:t>CaMa</w:t>
-      </w:r>
-      <w:proofErr w:type="spellEnd"/>
-      <w:r>
-        <w:rPr>
-          <w:rStyle w:val="af6"/>
-        </w:rPr>
-        <w:t>-Flood package</w:t>
+        <w:t xml:space="preserve"> data (only 1 dam) is include in CaMa-Flood package</w:t>
       </w:r>
     </w:p>
     <w:p/>
@@ -1714,41 +1204,24 @@
       <w:r>
         <w:rPr>
           <w:rStyle w:val="VariableFilename0"/>
-        </w:rPr>
-        <w:t xml:space="preserve">s01-calc_damparam.sh </w:t>
-      </w:r>
-      <w:proofErr w:type="gramStart"/>
-      <w:r>
-        <w:rPr>
-          <w:rStyle w:val="VariableFilename0"/>
-        </w:rPr>
-        <w:t>script</w:t>
-      </w:r>
-      <w:r>
-        <w:t>, and</w:t>
-      </w:r>
-      <w:proofErr w:type="gramEnd"/>
-      <w:r>
-        <w:t xml:space="preserve"> execute it.</w:t>
+          <w:rFonts w:ascii="Arial" w:hAnsi="Arial"/>
+        </w:rPr>
+        <w:t>s01-calc_damparam.sh script</w:t>
+      </w:r>
+      <w:r>
+        <w:t>, and execute it.</w:t>
       </w:r>
     </w:p>
     <w:p>
       <w:r>
         <w:t xml:space="preserve">You need to set </w:t>
       </w:r>
-      <w:proofErr w:type="gramStart"/>
-      <w:r>
-        <w:rPr>
-          <w:rStyle w:val="VariableFilename0"/>
-        </w:rPr>
-        <w:t>SYEAR,EYEAR</w:t>
-      </w:r>
-      <w:proofErr w:type="gramEnd"/>
-      <w:r>
-        <w:rPr>
-          <w:rStyle w:val="VariableFilename0"/>
-        </w:rPr>
-        <w:t>,DT</w:t>
+      <w:r>
+        <w:rPr>
+          <w:rStyle w:val="VariableFilename0"/>
+          <w:rFonts w:ascii="Arial" w:hAnsi="Arial"/>
+        </w:rPr>
+        <w:t>SYEAR,EYEAR,DT</w:t>
       </w:r>
       <w:r>
         <w:t xml:space="preserve"> of the naturalized simulation.</w:t>
@@ -1759,6 +1232,7 @@
       <w:r>
         <w:rPr>
           <w:rStyle w:val="VariableFilename0"/>
+          <w:rFonts w:ascii="Arial" w:hAnsi="Arial"/>
         </w:rPr>
         <w:t>DT=86400</w:t>
       </w:r>
@@ -1792,29 +1266,13 @@
         <w:t>d</w:t>
       </w:r>
       <w:r>
-        <w:t xml:space="preserve">) merging </w:t>
-      </w:r>
-      <w:proofErr w:type="gramStart"/>
-      <w:r>
-        <w:t>these information</w:t>
-      </w:r>
-      <w:proofErr w:type="gramEnd"/>
-      <w:r>
-        <w:t xml:space="preserve"> into one dam parameter list, (</w:t>
+        <w:t>) merging these information into one dam parameter list, (</w:t>
       </w:r>
       <w:r>
         <w:t>e</w:t>
       </w:r>
       <w:r>
-        <w:t xml:space="preserve">) finalizing the dam parameter list for use in </w:t>
-      </w:r>
-      <w:proofErr w:type="spellStart"/>
-      <w:r>
-        <w:t>CaMa</w:t>
-      </w:r>
-      <w:proofErr w:type="spellEnd"/>
-      <w:r>
-        <w:t xml:space="preserve">-Flood, are </w:t>
+        <w:t xml:space="preserve">) finalizing the dam parameter list for use in CaMa-Flood, are </w:t>
       </w:r>
       <w:r>
         <w:t xml:space="preserve">sequentially </w:t>
@@ -1830,19 +1288,12 @@
       <w:r>
         <w:rPr>
           <w:rStyle w:val="VariableFilename0"/>
+          <w:rFonts w:ascii="Arial" w:hAnsi="Arial"/>
         </w:rPr>
         <w:t>TAG</w:t>
       </w:r>
       <w:r>
-        <w:t xml:space="preserve"> (default: </w:t>
-      </w:r>
-      <w:proofErr w:type="spellStart"/>
-      <w:r>
-        <w:t>tmpdat</w:t>
-      </w:r>
-      <w:proofErr w:type="spellEnd"/>
-      <w:r>
-        <w:t>/)</w:t>
+        <w:t xml:space="preserve"> (default: tmpdat/)</w:t>
       </w:r>
     </w:p>
     <w:p>
@@ -1862,18 +1313,14 @@
         <w:t>e</w:t>
       </w:r>
       <w:r>
-        <w:t xml:space="preserve"> annual mean and max discharge at each dam </w:t>
-      </w:r>
-      <w:proofErr w:type="gramStart"/>
-      <w:r>
-        <w:t>location</w:t>
-      </w:r>
-      <w:proofErr w:type="gramEnd"/>
-    </w:p>
-    <w:p>
-      <w:pPr>
-        <w:rPr>
-          <w:rStyle w:val="VariableFilename0"/>
+        <w:t xml:space="preserve"> annual mean and max discharge at each dam location</w:t>
+      </w:r>
+    </w:p>
+    <w:p>
+      <w:pPr>
+        <w:rPr>
+          <w:rStyle w:val="VariableFilename0"/>
+          <w:rFonts w:ascii="Arial" w:hAnsi="Arial"/>
         </w:rPr>
       </w:pPr>
       <w:r>
@@ -1885,26 +1332,13 @@
       <w:r>
         <w:t xml:space="preserve"> calculated from daily discharge of naturalized simulation by using code </w:t>
       </w:r>
-      <w:proofErr w:type="gramStart"/>
-      <w:r>
-        <w:rPr>
-          <w:rStyle w:val="VariableFilename0"/>
-        </w:rPr>
-        <w:t>script/</w:t>
-      </w:r>
-      <w:r>
-        <w:rPr>
-          <w:rStyle w:val="VariableFilename0"/>
-        </w:rPr>
-        <w:t>p01_</w:t>
-      </w:r>
-      <w:r>
-        <w:rPr>
-          <w:rStyle w:val="VariableFilename0"/>
-        </w:rPr>
-        <w:t>get_annualmax_mean.py</w:t>
-      </w:r>
-      <w:proofErr w:type="gramEnd"/>
+      <w:r>
+        <w:rPr>
+          <w:rStyle w:val="VariableFilename0"/>
+          <w:rFonts w:ascii="Arial" w:hAnsi="Arial"/>
+        </w:rPr>
+        <w:t>script/p01_get_annualmax_mean.py</w:t>
+      </w:r>
     </w:p>
     <w:p>
       <w:r>
@@ -1928,6 +1362,7 @@
       <w:r>
         <w:rPr>
           <w:rStyle w:val="VariableFilename0"/>
+          <w:rFonts w:ascii="Arial" w:hAnsi="Arial"/>
         </w:rPr>
         <w:t>tmp_p01_AnnualMax.bin, tmp_p01_AnnualMean.bin</w:t>
       </w:r>
@@ -1956,18 +1391,14 @@
         <w:t xml:space="preserve">100-year </w:t>
       </w:r>
       <w:r>
-        <w:t xml:space="preserve">discharge at each dam </w:t>
-      </w:r>
-      <w:proofErr w:type="gramStart"/>
-      <w:r>
-        <w:t>location</w:t>
-      </w:r>
-      <w:proofErr w:type="gramEnd"/>
-    </w:p>
-    <w:p>
-      <w:pPr>
-        <w:rPr>
-          <w:rStyle w:val="VariableFilename0"/>
+        <w:t>discharge at each dam location</w:t>
+      </w:r>
+    </w:p>
+    <w:p>
+      <w:pPr>
+        <w:rPr>
+          <w:rStyle w:val="VariableFilename0"/>
+          <w:rFonts w:ascii="Arial" w:hAnsi="Arial"/>
         </w:rPr>
       </w:pPr>
       <w:r>
@@ -1986,20 +1417,9 @@
       <w:r>
         <w:rPr>
           <w:rStyle w:val="VariableFilename0"/>
-        </w:rPr>
-        <w:t>script/</w:t>
-      </w:r>
-      <w:r>
-        <w:rPr>
-          <w:rStyle w:val="VariableFilename0"/>
-        </w:rPr>
-        <w:t>p01_</w:t>
-      </w:r>
-      <w:r>
-        <w:rPr>
-          <w:rStyle w:val="VariableFilename0"/>
-        </w:rPr>
-        <w:t>get_annualmax_mean.py</w:t>
+          <w:rFonts w:ascii="Arial" w:hAnsi="Arial"/>
+        </w:rPr>
+        <w:t>script/p01_get_annualmax_mean.py</w:t>
       </w:r>
       <w:r>
         <w:t xml:space="preserve">. </w:t>
@@ -2027,14 +1447,13 @@
       <w:r>
         <w:t xml:space="preserve">: </w:t>
       </w:r>
-      <w:proofErr w:type="gramStart"/>
-      <w:r>
-        <w:rPr>
-          <w:rStyle w:val="VariableFilename0"/>
+      <w:r>
+        <w:rPr>
+          <w:rStyle w:val="VariableFilename0"/>
+          <w:rFonts w:ascii="Arial" w:hAnsi="Arial"/>
         </w:rPr>
         <w:t>tmp_p02_100year.bin</w:t>
       </w:r>
-      <w:proofErr w:type="gramEnd"/>
     </w:p>
     <w:p/>
     <w:p>
@@ -2055,6 +1474,7 @@
       <w:r>
         <w:rPr>
           <w:rStyle w:val="VariableFilename0"/>
+          <w:rFonts w:ascii="Arial" w:hAnsi="Arial"/>
         </w:rPr>
         <w:t>flood control volume</w:t>
       </w:r>
@@ -2064,6 +1484,7 @@
       <w:r>
         <w:rPr>
           <w:rStyle w:val="VariableFilename0"/>
+          <w:rFonts w:ascii="Arial" w:hAnsi="Arial"/>
         </w:rPr>
         <w:t>normal volume</w:t>
       </w:r>
@@ -2073,6 +1494,7 @@
       <w:r>
         <w:rPr>
           <w:rStyle w:val="VariableFilename0"/>
+          <w:rFonts w:ascii="Arial" w:hAnsi="Arial"/>
         </w:rPr>
         <w:t>p03_est_fldsto_surfacearea.py</w:t>
       </w:r>
@@ -2099,6 +1521,7 @@
       <w:r>
         <w:rPr>
           <w:rStyle w:val="VariableFilename0"/>
+          <w:rFonts w:ascii="Arial" w:hAnsi="Arial"/>
         </w:rPr>
         <w:t>pc = 75</w:t>
       </w:r>
@@ -2112,15 +1535,7 @@
         <w:t>th</w:t>
       </w:r>
       <w:r>
-        <w:t xml:space="preserve"> percentile water surface area is taken from GRSAD reservoir surface area data, and it is converted to the corresponding volume using reservoir geometry data </w:t>
-      </w:r>
-      <w:proofErr w:type="spellStart"/>
-      <w:r>
-        <w:t>ReGeom</w:t>
-      </w:r>
-      <w:proofErr w:type="spellEnd"/>
-      <w:r>
-        <w:t>.</w:t>
+        <w:t xml:space="preserve"> percentile water surface area is taken from GRSAD reservoir surface area data, and it is converted to the corresponding volume using reservoir geometry data ReGeom.</w:t>
       </w:r>
     </w:p>
     <w:p>
@@ -2130,17 +1545,10 @@
       <w:r>
         <w:rPr>
           <w:rStyle w:val="VariableFilename0"/>
-        </w:rPr>
-        <w:t xml:space="preserve"> </w:t>
-      </w:r>
-      <w:proofErr w:type="gramStart"/>
-      <w:r>
-        <w:rPr>
-          <w:rStyle w:val="VariableFilename0"/>
-        </w:rPr>
-        <w:t>tmp_p03_fldsto.csv</w:t>
-      </w:r>
-      <w:proofErr w:type="gramEnd"/>
+          <w:rFonts w:ascii="Arial" w:hAnsi="Arial"/>
+        </w:rPr>
+        <w:t xml:space="preserve"> tmp_p03_fldsto.csv</w:t>
+      </w:r>
     </w:p>
     <w:p/>
     <w:p>
@@ -2148,15 +1556,8 @@
         <w:pStyle w:val="5"/>
       </w:pPr>
       <w:r>
-        <w:t xml:space="preserve">[3d] Combine outputs to create reservoir parameter </w:t>
-      </w:r>
-      <w:proofErr w:type="spellStart"/>
-      <w:proofErr w:type="gramStart"/>
-      <w:r>
-        <w:t>datasts</w:t>
-      </w:r>
-      <w:proofErr w:type="spellEnd"/>
-      <w:proofErr w:type="gramEnd"/>
+        <w:t>[3d] Combine outputs to create reservoir parameter datasts</w:t>
+      </w:r>
     </w:p>
     <w:p>
       <w:r>
@@ -2165,6 +1566,7 @@
       <w:r>
         <w:rPr>
           <w:rStyle w:val="VariableFilename0"/>
+          <w:rFonts w:ascii="Arial" w:hAnsi="Arial"/>
         </w:rPr>
         <w:t>p04_complete_damcsv.py</w:t>
       </w:r>
@@ -2179,6 +1581,7 @@
       <w:r>
         <w:rPr>
           <w:rStyle w:val="VariableFilename0"/>
+          <w:rFonts w:ascii="Arial" w:hAnsi="Arial"/>
         </w:rPr>
         <w:t>Flood discharge</w:t>
       </w:r>
@@ -2194,15 +1597,7 @@
         <w:t xml:space="preserve">For </w:t>
       </w:r>
       <w:r>
-        <w:t xml:space="preserve">reservoirs with no GRSAD or </w:t>
-      </w:r>
-      <w:proofErr w:type="spellStart"/>
-      <w:r>
-        <w:t>ReGeom</w:t>
-      </w:r>
-      <w:proofErr w:type="spellEnd"/>
-      <w:r>
-        <w:t xml:space="preserve"> data, flood control storage is given as 37% of total storage.</w:t>
+        <w:t>reservoirs with no GRSAD or ReGeom data, flood control storage is given as 37% of total storage.</w:t>
       </w:r>
     </w:p>
     <w:p>
@@ -2215,6 +1610,7 @@
       <w:r>
         <w:rPr>
           <w:rStyle w:val="VariableFilename0"/>
+          <w:rFonts w:ascii="Arial" w:hAnsi="Arial"/>
         </w:rPr>
         <w:t>MINUPAREA</w:t>
       </w:r>
@@ -2241,41 +1637,10 @@
       <w:r>
         <w:rPr>
           <w:rStyle w:val="VariableFilename0"/>
-        </w:rPr>
-        <w:t xml:space="preserve"> </w:t>
-      </w:r>
-      <w:proofErr w:type="gramStart"/>
-      <w:r>
-        <w:rPr>
-          <w:rStyle w:val="VariableFilename0"/>
-        </w:rPr>
-        <w:t>tmp_p0</w:t>
-      </w:r>
-      <w:r>
-        <w:rPr>
-          <w:rStyle w:val="VariableFilename0"/>
-        </w:rPr>
-        <w:t>4</w:t>
-      </w:r>
-      <w:r>
-        <w:rPr>
-          <w:rStyle w:val="VariableFilename0"/>
-        </w:rPr>
-        <w:t>_</w:t>
-      </w:r>
-      <w:r>
-        <w:rPr>
-          <w:rStyle w:val="VariableFilename0"/>
-        </w:rPr>
-        <w:t>damparam</w:t>
-      </w:r>
-      <w:r>
-        <w:rPr>
-          <w:rStyle w:val="VariableFilename0"/>
-        </w:rPr>
-        <w:t>.csv</w:t>
-      </w:r>
-      <w:proofErr w:type="gramEnd"/>
+          <w:rFonts w:ascii="Arial" w:hAnsi="Arial"/>
+        </w:rPr>
+        <w:t xml:space="preserve"> tmp_p04_damparam.csv</w:t>
+      </w:r>
     </w:p>
     <w:p/>
     <w:p>
@@ -2283,13 +1648,8 @@
         <w:pStyle w:val="5"/>
       </w:pPr>
       <w:r>
-        <w:t xml:space="preserve">[3e] Finalize reservoir parameter </w:t>
-      </w:r>
-      <w:proofErr w:type="gramStart"/>
-      <w:r>
-        <w:t>list</w:t>
-      </w:r>
-      <w:proofErr w:type="gramEnd"/>
+        <w:t>[3e] Finalize reservoir parameter list</w:t>
+      </w:r>
     </w:p>
     <w:p>
       <w:r>
@@ -2307,38 +1667,13 @@
       <w:r>
         <w:t xml:space="preserve"> line of </w:t>
       </w:r>
-      <w:proofErr w:type="gramStart"/>
-      <w:r>
-        <w:rPr>
-          <w:rStyle w:val="VariableFilename0"/>
-        </w:rPr>
-        <w:t>tmp_p0</w:t>
-      </w:r>
-      <w:r>
-        <w:rPr>
-          <w:rStyle w:val="VariableFilename0"/>
-        </w:rPr>
-        <w:t>4</w:t>
-      </w:r>
-      <w:r>
-        <w:rPr>
-          <w:rStyle w:val="VariableFilename0"/>
-        </w:rPr>
-        <w:t>_</w:t>
-      </w:r>
-      <w:r>
-        <w:rPr>
-          <w:rStyle w:val="VariableFilename0"/>
-        </w:rPr>
-        <w:t>damparam</w:t>
-      </w:r>
-      <w:r>
-        <w:rPr>
-          <w:rStyle w:val="VariableFilename0"/>
-        </w:rPr>
-        <w:t>.csv</w:t>
-      </w:r>
-      <w:proofErr w:type="gramEnd"/>
+      <w:r>
+        <w:rPr>
+          <w:rStyle w:val="VariableFilename0"/>
+          <w:rFonts w:ascii="Arial" w:hAnsi="Arial"/>
+        </w:rPr>
+        <w:t>tmp_p04_damparam.csv</w:t>
+      </w:r>
     </w:p>
     <w:p>
       <w:pPr>
@@ -2378,6 +1713,7 @@
       <w:r>
         <w:rPr>
           <w:rStyle w:val="VariableFilename0"/>
+          <w:rFonts w:ascii="Arial" w:hAnsi="Arial"/>
         </w:rPr>
         <w:t>OUT_DAMPARAM="../dam_param.csv"</w:t>
       </w:r>
@@ -2441,6 +1777,7 @@
       <w:r>
         <w:rPr>
           <w:rStyle w:val="VariableFilename0"/>
+          <w:rFonts w:ascii="Arial" w:hAnsi="Arial"/>
         </w:rPr>
         <w:t>"../dam_param.csv"</w:t>
       </w:r>
@@ -2454,142 +1791,51 @@
         <w:t>A</w:t>
       </w:r>
       <w:r>
-        <w:t xml:space="preserve">dd reservoirs not included in </w:t>
-      </w:r>
-      <w:proofErr w:type="spellStart"/>
-      <w:r>
-        <w:t>GRanD</w:t>
-      </w:r>
-      <w:proofErr w:type="spellEnd"/>
-      <w:r>
-        <w:t xml:space="preserve"> </w:t>
-      </w:r>
-      <w:proofErr w:type="gramStart"/>
-      <w:r>
-        <w:t>data</w:t>
-      </w:r>
-      <w:proofErr w:type="gramEnd"/>
-    </w:p>
-    <w:p>
-      <w:r>
-        <w:t xml:space="preserve">Reservoirs not included in </w:t>
-      </w:r>
-      <w:proofErr w:type="spellStart"/>
-      <w:r>
-        <w:t>GRanD</w:t>
-      </w:r>
-      <w:proofErr w:type="spellEnd"/>
-      <w:r>
-        <w:t xml:space="preserve"> data can be added by adding their information in input reservoir list data. The sample file is prepared as:</w:t>
+        <w:t>dd reservoirs not included in GRanD data</w:t>
+      </w:r>
+    </w:p>
+    <w:p>
+      <w:r>
+        <w:t>Reservoirs not included in GRanD data can be added by adding their information in input reservoir list data. The sample file is prepared as:</w:t>
       </w:r>
     </w:p>
     <w:p>
       <w:pPr>
         <w:pStyle w:val="VariableFilename"/>
-      </w:pPr>
-      <w:r>
-        <w:t>$(</w:t>
-      </w:r>
-      <w:proofErr w:type="spellStart"/>
-      <w:r>
-        <w:t>CaMa</w:t>
-      </w:r>
-      <w:proofErr w:type="spellEnd"/>
-      <w:r>
-        <w:t>-Flood)/map/data/GRanD_alloc+Mekong.csv</w:t>
-      </w:r>
-    </w:p>
-    <w:p>
-      <w:r>
-        <w:t xml:space="preserve">Please find the latitude, longitude and upstream area of the new reservoir, using MERIT </w:t>
-      </w:r>
-      <w:proofErr w:type="gramStart"/>
-      <w:r>
-        <w:t>Hydro river</w:t>
-      </w:r>
-      <w:proofErr w:type="gramEnd"/>
-      <w:r>
-        <w:t xml:space="preserve"> map (or </w:t>
-      </w:r>
-      <w:proofErr w:type="spellStart"/>
-      <w:r>
-        <w:t>CaMa</w:t>
-      </w:r>
-      <w:proofErr w:type="spellEnd"/>
-      <w:r>
-        <w:t xml:space="preserve">-Flood 1min river map), and specify the data as </w:t>
-      </w:r>
-      <w:proofErr w:type="spellStart"/>
-      <w:r>
-        <w:rPr>
-          <w:rStyle w:val="VariableFilename0"/>
-        </w:rPr>
-        <w:t>lat_MERIT</w:t>
-      </w:r>
-      <w:proofErr w:type="spellEnd"/>
-      <w:r>
-        <w:rPr>
-          <w:rStyle w:val="VariableFilename0"/>
-        </w:rPr>
-        <w:t xml:space="preserve">, </w:t>
-      </w:r>
-      <w:proofErr w:type="spellStart"/>
-      <w:r>
-        <w:rPr>
-          <w:rStyle w:val="VariableFilename0"/>
-        </w:rPr>
-        <w:t>lon_MERIT</w:t>
-      </w:r>
-      <w:proofErr w:type="spellEnd"/>
-      <w:r>
-        <w:rPr>
-          <w:rStyle w:val="VariableFilename0"/>
-        </w:rPr>
-        <w:t xml:space="preserve">, </w:t>
-      </w:r>
-      <w:proofErr w:type="spellStart"/>
-      <w:r>
-        <w:rPr>
-          <w:rStyle w:val="VariableFilename0"/>
-        </w:rPr>
-        <w:t>area_MERIT</w:t>
-      </w:r>
-      <w:proofErr w:type="spellEnd"/>
+        <w:rPr>
+          <w:rFonts w:ascii="Arial" w:hAnsi="Arial"/>
+        </w:rPr>
+      </w:pPr>
+      <w:r>
+        <w:rPr>
+          <w:rFonts w:ascii="Arial" w:hAnsi="Arial"/>
+        </w:rPr>
+        <w:t>$(CaMa-Flood)/map/data/GRanD_alloc+Mekong.csv</w:t>
+      </w:r>
+    </w:p>
+    <w:p>
+      <w:r>
+        <w:t xml:space="preserve">Please find the latitude, longitude and upstream area of the new reservoir, using MERIT Hydro river map (or CaMa-Flood 1min river map), and specify the data as </w:t>
+      </w:r>
+      <w:r>
+        <w:rPr>
+          <w:rStyle w:val="VariableFilename0"/>
+          <w:rFonts w:ascii="Arial" w:hAnsi="Arial"/>
+        </w:rPr>
+        <w:t>lat_MERIT, lon_MERIT, area_MERIT</w:t>
+      </w:r>
       <w:r>
         <w:t>), and provide reservoir capacity in million M3 (</w:t>
       </w:r>
       <w:r>
         <w:rPr>
           <w:rStyle w:val="VariableFilename0"/>
+          <w:rFonts w:ascii="Arial" w:hAnsi="Arial"/>
         </w:rPr>
         <w:t>CAP_MCM</w:t>
       </w:r>
       <w:r>
-        <w:t xml:space="preserve">). The other fields can set to </w:t>
-      </w:r>
-      <w:proofErr w:type="spellStart"/>
-      <w:r>
-        <w:t>undef</w:t>
-      </w:r>
-      <w:proofErr w:type="spellEnd"/>
-      <w:r>
-        <w:t xml:space="preserve"> value (-99). Then please follow the above procedures to allocate reservoirs in </w:t>
-      </w:r>
-      <w:proofErr w:type="spellStart"/>
-      <w:r>
-        <w:t>CaMa</w:t>
-      </w:r>
-      <w:proofErr w:type="spellEnd"/>
-      <w:r>
-        <w:t xml:space="preserve">-Flood </w:t>
-      </w:r>
-      <w:proofErr w:type="gramStart"/>
-      <w:r>
-        <w:t>map, and</w:t>
-      </w:r>
-      <w:proofErr w:type="gramEnd"/>
-      <w:r>
-        <w:t xml:space="preserve"> estimate reservoir parameters.</w:t>
+        <w:t>). The other fields can set to undef value (-99). Then please follow the above procedures to allocate reservoirs in CaMa-Flood map, and estimate reservoir parameters.</w:t>
       </w:r>
     </w:p>
     <w:p>
@@ -2602,21 +1848,7 @@
         <w:rPr>
           <w:rStyle w:val="af6"/>
         </w:rPr>
-        <w:t>Note that satellite data to estimate normal water volume is not available for non-</w:t>
-      </w:r>
-      <w:proofErr w:type="spellStart"/>
-      <w:r>
-        <w:rPr>
-          <w:rStyle w:val="af6"/>
-        </w:rPr>
-        <w:t>GRanD</w:t>
-      </w:r>
-      <w:proofErr w:type="spellEnd"/>
-      <w:r>
-        <w:rPr>
-          <w:rStyle w:val="af6"/>
-        </w:rPr>
-        <w:t xml:space="preserve"> reservoirs. Please set an appropriate value by yourself.</w:t>
+        <w:t>Note that satellite data to estimate normal water volume is not available for non-GRanD reservoirs. Please set an appropriate value by yourself.</w:t>
       </w:r>
     </w:p>
     <w:p/>
@@ -2695,19 +1927,12 @@
     </w:p>
     <w:p>
       <w:r>
-        <w:t xml:space="preserve">Sample script to run </w:t>
-      </w:r>
-      <w:proofErr w:type="spellStart"/>
-      <w:r>
-        <w:t>CaMa</w:t>
-      </w:r>
-      <w:proofErr w:type="spellEnd"/>
-      <w:r>
-        <w:t xml:space="preserve">-Flood simulation with reservoir operation is prepared in </w:t>
-      </w:r>
-      <w:r>
-        <w:rPr>
-          <w:rStyle w:val="VariableFilename0"/>
+        <w:t xml:space="preserve">Sample script to run CaMa-Flood simulation with reservoir operation is prepared in </w:t>
+      </w:r>
+      <w:r>
+        <w:rPr>
+          <w:rStyle w:val="VariableFilename0"/>
+          <w:rFonts w:ascii="Arial" w:hAnsi="Arial"/>
         </w:rPr>
         <w:t>gosh/test6-reservoir_glb15min.sh</w:t>
       </w:r>
@@ -2731,15 +1956,7 @@
     </w:p>
     <w:p>
       <w:r>
-        <w:t xml:space="preserve">Configuration of reservoir operation scheme is specified by Fortran90 NAMELIST file in </w:t>
-      </w:r>
-      <w:proofErr w:type="spellStart"/>
-      <w:r>
-        <w:t>CaMa</w:t>
-      </w:r>
-      <w:proofErr w:type="spellEnd"/>
-      <w:r>
-        <w:t xml:space="preserve">-Flood. </w:t>
+        <w:t xml:space="preserve">Configuration of reservoir operation scheme is specified by Fortran90 NAMELIST file in CaMa-Flood. </w:t>
       </w:r>
       <w:r>
         <w:t xml:space="preserve">Please edit the </w:t>
@@ -2758,33 +1975,12 @@
       <w:r>
         <w:rPr>
           <w:rStyle w:val="VariableFilename0"/>
-        </w:rPr>
-        <w:t>LDAMOUT=</w:t>
-      </w:r>
-      <w:proofErr w:type="gramStart"/>
-      <w:r>
-        <w:rPr>
-          <w:rStyle w:val="VariableFilename0"/>
-        </w:rPr>
-        <w:t>".TRUE</w:t>
-      </w:r>
-      <w:proofErr w:type="gramEnd"/>
-      <w:r>
-        <w:rPr>
-          <w:rStyle w:val="VariableFilename0"/>
-        </w:rPr>
-        <w:t>."</w:t>
-      </w:r>
-      <w:r>
-        <w:t xml:space="preserve">     # set to </w:t>
-      </w:r>
-      <w:proofErr w:type="gramStart"/>
-      <w:r>
-        <w:t>“.TRUE</w:t>
-      </w:r>
-      <w:proofErr w:type="gramEnd"/>
-      <w:r>
-        <w:t>.” to activate reservoir operation (under development)</w:t>
+          <w:rFonts w:ascii="Arial" w:hAnsi="Arial"/>
+        </w:rPr>
+        <w:t>LDAMOUT=".TRUE."</w:t>
+      </w:r>
+      <w:r>
+        <w:t xml:space="preserve">     # set to “.TRUE.” to activate reservoir operation (under development)</w:t>
       </w:r>
     </w:p>
     <w:p>
@@ -2794,6 +1990,7 @@
       <w:r>
         <w:rPr>
           <w:rStyle w:val="VariableFilename0"/>
+          <w:rFonts w:ascii="Arial" w:hAnsi="Arial"/>
         </w:rPr>
         <w:t>CDAMFILE="${FMAP}/dam_param.csv"</w:t>
       </w:r>
@@ -2808,33 +2005,22 @@
       <w:r>
         <w:rPr>
           <w:rStyle w:val="VariableFilename0"/>
+          <w:rFonts w:ascii="Arial" w:hAnsi="Arial"/>
         </w:rPr>
         <w:t>CVARSOUT=</w:t>
       </w:r>
       <w:r>
-        <w:t>"</w:t>
-      </w:r>
-      <w:proofErr w:type="spellStart"/>
-      <w:proofErr w:type="gramStart"/>
-      <w:r>
-        <w:t>flddph,outflw</w:t>
-      </w:r>
-      <w:proofErr w:type="gramEnd"/>
-      <w:r>
-        <w:t>,</w:t>
-      </w:r>
-      <w:r>
-        <w:rPr>
-          <w:rStyle w:val="VariableFilename0"/>
+        <w:t>"flddph,outflw,</w:t>
+      </w:r>
+      <w:r>
+        <w:rPr>
+          <w:rStyle w:val="VariableFilename0"/>
+          <w:rFonts w:ascii="Arial" w:hAnsi="Arial"/>
         </w:rPr>
         <w:t>daminf,damsto</w:t>
       </w:r>
       <w:r>
-        <w:t>,rivdph</w:t>
-      </w:r>
-      <w:proofErr w:type="spellEnd"/>
-      <w:r>
-        <w:t>"  # Inflow to dam, storage of dam can be outputted.</w:t>
+        <w:t>,rivdph"  # Inflow to dam, storage of dam can be outputted.</w:t>
       </w:r>
     </w:p>
     <w:p>
@@ -2844,33 +2030,12 @@
       <w:r>
         <w:rPr>
           <w:rStyle w:val="VariableFilename0"/>
-        </w:rPr>
-        <w:t xml:space="preserve">LDAMTXT= </w:t>
-      </w:r>
-      <w:proofErr w:type="gramStart"/>
-      <w:r>
-        <w:rPr>
-          <w:rStyle w:val="VariableFilename0"/>
-        </w:rPr>
-        <w:t>".TRUE</w:t>
-      </w:r>
-      <w:proofErr w:type="gramEnd"/>
-      <w:r>
-        <w:rPr>
-          <w:rStyle w:val="VariableFilename0"/>
-        </w:rPr>
-        <w:t>."</w:t>
-      </w:r>
-      <w:r>
-        <w:t xml:space="preserve">     # set to </w:t>
-      </w:r>
-      <w:proofErr w:type="gramStart"/>
-      <w:r>
-        <w:t>“.TRUE</w:t>
-      </w:r>
-      <w:proofErr w:type="gramEnd"/>
-      <w:r>
-        <w:t>.” for text-based reservoir data output</w:t>
+          <w:rFonts w:ascii="Arial" w:hAnsi="Arial"/>
+        </w:rPr>
+        <w:t>LDAMTXT= ".TRUE."</w:t>
+      </w:r>
+      <w:r>
+        <w:t xml:space="preserve">     # set to “.TRUE.” for text-based reservoir data output</w:t>
       </w:r>
     </w:p>
     <w:p>
@@ -2880,36 +2045,15 @@
       <w:r>
         <w:rPr>
           <w:rStyle w:val="VariableFilename0"/>
-        </w:rPr>
-        <w:t xml:space="preserve">LDAMH22= </w:t>
-      </w:r>
-      <w:proofErr w:type="gramStart"/>
-      <w:r>
-        <w:rPr>
-          <w:rStyle w:val="VariableFilename0"/>
-        </w:rPr>
-        <w:t>".FALSE</w:t>
-      </w:r>
-      <w:proofErr w:type="gramEnd"/>
-      <w:r>
-        <w:rPr>
-          <w:rStyle w:val="VariableFilename0"/>
-        </w:rPr>
-        <w:t>."</w:t>
+          <w:rFonts w:ascii="Arial" w:hAnsi="Arial"/>
+        </w:rPr>
+        <w:t>LDAMH22= ".FALSE."</w:t>
       </w:r>
       <w:r>
         <w:t xml:space="preserve">    # </w:t>
       </w:r>
       <w:r>
-        <w:t>Default is FALSE (</w:t>
-      </w:r>
-      <w:proofErr w:type="spellStart"/>
-      <w:r>
-        <w:t>Funato</w:t>
-      </w:r>
-      <w:proofErr w:type="spellEnd"/>
-      <w:r>
-        <w:t xml:space="preserve">-Yamazaki scheme is used, recommended). If set to </w:t>
+        <w:t xml:space="preserve">Default is FALSE (Funato-Yamazaki scheme is used, recommended). If set to </w:t>
       </w:r>
       <w:r>
         <w:t>TRUE</w:t>
@@ -2917,13 +2061,8 @@
       <w:r>
         <w:t xml:space="preserve">, old version </w:t>
       </w:r>
-      <w:proofErr w:type="spellStart"/>
-      <w:r>
-        <w:t>Hanazaki</w:t>
-      </w:r>
-      <w:proofErr w:type="spellEnd"/>
-      <w:r>
-        <w:t xml:space="preserve"> 2022 scheme </w:t>
+      <w:r>
+        <w:t xml:space="preserve">Hanazaki 2022 scheme </w:t>
       </w:r>
       <w:r>
         <w:t xml:space="preserve">is used </w:t>
@@ -2939,40 +2078,9 @@
       <w:r>
         <w:rPr>
           <w:rStyle w:val="VariableFilename0"/>
-        </w:rPr>
-        <w:t>LDAM</w:t>
-      </w:r>
-      <w:r>
-        <w:rPr>
-          <w:rStyle w:val="VariableFilename0"/>
-        </w:rPr>
-        <w:t>YBY</w:t>
-      </w:r>
-      <w:r>
-        <w:rPr>
-          <w:rStyle w:val="VariableFilename0"/>
-        </w:rPr>
-        <w:t xml:space="preserve">= </w:t>
-      </w:r>
-      <w:proofErr w:type="gramStart"/>
-      <w:r>
-        <w:rPr>
-          <w:rStyle w:val="VariableFilename0"/>
-        </w:rPr>
-        <w:t>".</w:t>
-      </w:r>
-      <w:r>
-        <w:rPr>
-          <w:rStyle w:val="VariableFilename0"/>
-        </w:rPr>
-        <w:t>TRUE</w:t>
-      </w:r>
-      <w:proofErr w:type="gramEnd"/>
-      <w:r>
-        <w:rPr>
-          <w:rStyle w:val="VariableFilename0"/>
-        </w:rPr>
-        <w:t>."</w:t>
+          <w:rFonts w:ascii="Arial" w:hAnsi="Arial"/>
+        </w:rPr>
+        <w:t>LDAMYBY= ".TRUE."</w:t>
       </w:r>
       <w:r>
         <w:t xml:space="preserve">     # Year-By-Year option. TRUE: reservoirs are activated following the construction year in dam parameter file. If set to FALSE, all reservoirs are activated in simulation. </w:t>
@@ -2982,51 +2090,12 @@
       <w:pPr>
         <w:pStyle w:val="ListItem"/>
       </w:pPr>
-      <w:proofErr w:type="spellStart"/>
-      <w:r>
-        <w:rPr>
-          <w:rStyle w:val="VariableFilename0"/>
-        </w:rPr>
-        <w:t>L</w:t>
-      </w:r>
-      <w:r>
-        <w:rPr>
-          <w:rStyle w:val="VariableFilename0"/>
-        </w:rPr>
-        <w:t>iVnrom</w:t>
-      </w:r>
-      <w:proofErr w:type="spellEnd"/>
-      <w:r>
-        <w:rPr>
-          <w:rStyle w:val="VariableFilename0"/>
-        </w:rPr>
-        <w:t>=</w:t>
-      </w:r>
-      <w:r>
-        <w:rPr>
-          <w:rStyle w:val="VariableFilename0"/>
-        </w:rPr>
-        <w:t xml:space="preserve"> </w:t>
-      </w:r>
-      <w:proofErr w:type="gramStart"/>
-      <w:r>
-        <w:rPr>
-          <w:rStyle w:val="VariableFilename0"/>
-        </w:rPr>
-        <w:t>".</w:t>
-      </w:r>
-      <w:r>
-        <w:rPr>
-          <w:rStyle w:val="VariableFilename0"/>
-        </w:rPr>
-        <w:t>FALSE</w:t>
-      </w:r>
-      <w:proofErr w:type="gramEnd"/>
-      <w:r>
-        <w:rPr>
-          <w:rStyle w:val="VariableFilename0"/>
-        </w:rPr>
-        <w:t>."</w:t>
+      <w:r>
+        <w:rPr>
+          <w:rStyle w:val="VariableFilename0"/>
+          <w:rFonts w:ascii="Arial" w:hAnsi="Arial"/>
+        </w:rPr>
+        <w:t>LiVnrom= ".FALSE."</w:t>
       </w:r>
       <w:r>
         <w:t xml:space="preserve">     # Options on how to set initial reservoir storage when reservoir is first activated in Year-By-Year option. TRUE: reservoirs are activated with Normal Volume as initial storage. FALSE: Reservoirs are activated with zero additional storage. </w:t>
@@ -3056,25 +2125,12 @@
         <w:pStyle w:val="2"/>
       </w:pPr>
       <w:r>
-        <w:t xml:space="preserve">Code for reservoir operation </w:t>
-      </w:r>
-      <w:proofErr w:type="gramStart"/>
-      <w:r>
-        <w:t>scheme</w:t>
-      </w:r>
-      <w:proofErr w:type="gramEnd"/>
-    </w:p>
-    <w:p>
-      <w:r>
-        <w:t xml:space="preserve">The reservoir operation is activated by LDAMOUT flag. You can check the codes related to reservoir operation by searching this tag in </w:t>
-      </w:r>
-      <w:proofErr w:type="spellStart"/>
-      <w:r>
-        <w:t>CaMa</w:t>
-      </w:r>
-      <w:proofErr w:type="spellEnd"/>
-      <w:r>
-        <w:t>-Food Fortran90 codes.</w:t>
+        <w:t>Code for reservoir operation scheme</w:t>
+      </w:r>
+    </w:p>
+    <w:p>
+      <w:r>
+        <w:t>The reservoir operation is activated by LDAMOUT flag. You can check the codes related to reservoir operation by searching this tag in CaMa-Food Fortran90 codes.</w:t>
       </w:r>
     </w:p>
     <w:p/>
@@ -3083,25 +2139,12 @@
         <w:pStyle w:val="4"/>
       </w:pPr>
       <w:r>
-        <w:t xml:space="preserve">Basic strategy to represent reservoir </w:t>
-      </w:r>
-      <w:proofErr w:type="gramStart"/>
-      <w:r>
-        <w:t>operation</w:t>
-      </w:r>
-      <w:proofErr w:type="gramEnd"/>
-    </w:p>
-    <w:p>
-      <w:r>
-        <w:t xml:space="preserve">Basic strategy to represent reservoir operation in </w:t>
-      </w:r>
-      <w:proofErr w:type="spellStart"/>
-      <w:r>
-        <w:t>CaMa</w:t>
-      </w:r>
-      <w:proofErr w:type="spellEnd"/>
-      <w:r>
-        <w:t xml:space="preserve">-Flood is: [1] First, calculate </w:t>
+        <w:t>Basic strategy to represent reservoir operation</w:t>
+      </w:r>
+    </w:p>
+    <w:p>
+      <w:r>
+        <w:t xml:space="preserve">Basic strategy to represent reservoir operation in CaMa-Flood is: [1] First, calculate </w:t>
       </w:r>
       <w:r>
         <w:t xml:space="preserve">“natural” </w:t>
@@ -3115,6 +2158,7 @@
       <w:r>
         <w:rPr>
           <w:rStyle w:val="VariableFilename0"/>
+          <w:rFonts w:ascii="Arial" w:hAnsi="Arial"/>
         </w:rPr>
         <w:t>CALL CMF_CALC_OUTFLW</w:t>
       </w:r>
@@ -3131,6 +2175,7 @@
       <w:r>
         <w:rPr>
           <w:rStyle w:val="VariableFilename0"/>
+          <w:rFonts w:ascii="Arial" w:hAnsi="Arial"/>
         </w:rPr>
         <w:t>CALL CMF_DAMOUT_CALC</w:t>
       </w:r>
@@ -3154,6 +2199,7 @@
       <w:r>
         <w:rPr>
           <w:rStyle w:val="VariableFilename0"/>
+          <w:rFonts w:ascii="Arial" w:hAnsi="Arial"/>
         </w:rPr>
         <w:t>CALL CMF_DAMOUT_WATBAL</w:t>
       </w:r>
@@ -3168,22 +2214,9 @@
       <w:r>
         <w:rPr>
           <w:rStyle w:val="VariableFilename0"/>
-        </w:rPr>
-        <w:t>cmf_ctrl_physics_</w:t>
-      </w:r>
-      <w:proofErr w:type="gramStart"/>
-      <w:r>
-        <w:rPr>
-          <w:rStyle w:val="VariableFilename0"/>
-        </w:rPr>
-        <w:t>mod.F</w:t>
-      </w:r>
-      <w:proofErr w:type="gramEnd"/>
-      <w:r>
-        <w:rPr>
-          <w:rStyle w:val="VariableFilename0"/>
-        </w:rPr>
-        <w:t>90</w:t>
+          <w:rFonts w:ascii="Arial" w:hAnsi="Arial"/>
+        </w:rPr>
+        <w:t>cmf_ctrl_physics_mod.F90</w:t>
       </w:r>
       <w:r>
         <w:t>.</w:t>
@@ -3216,38 +2249,40 @@
           <w:szCs w:val="13"/>
         </w:rPr>
       </w:pPr>
-      <w:proofErr w:type="gramStart"/>
       <w:r>
         <w:rPr>
           <w:sz w:val="18"/>
           <w:szCs w:val="13"/>
         </w:rPr>
-        <w:t>!=</w:t>
-      </w:r>
-      <w:proofErr w:type="gramEnd"/>
-      <w:r>
+        <w:t xml:space="preserve">!=== 1. Calculate river discharge </w:t>
+      </w:r>
+    </w:p>
+    <w:p>
+      <w:pPr>
+        <w:pStyle w:val="CodeBlock"/>
+        <w:ind w:left="400" w:right="400"/>
         <w:rPr>
           <w:sz w:val="18"/>
           <w:szCs w:val="13"/>
         </w:rPr>
-        <w:t xml:space="preserve">== 1. Calculate river </w:t>
-      </w:r>
-      <w:proofErr w:type="gramStart"/>
+      </w:pPr>
       <w:r>
         <w:rPr>
           <w:sz w:val="18"/>
           <w:szCs w:val="13"/>
         </w:rPr>
-        <w:t>discharge</w:t>
-      </w:r>
-      <w:proofErr w:type="gramEnd"/>
-      <w:r>
+        <w:t xml:space="preserve">  CALL CMF_CALC_OUTFLW            !!  Default: Local inertial</w:t>
+      </w:r>
+    </w:p>
+    <w:p>
+      <w:pPr>
+        <w:pStyle w:val="CodeBlock"/>
+        <w:ind w:left="400" w:right="400"/>
         <w:rPr>
           <w:sz w:val="18"/>
           <w:szCs w:val="13"/>
         </w:rPr>
-        <w:t xml:space="preserve"> </w:t>
-      </w:r>
+      </w:pPr>
     </w:p>
     <w:p>
       <w:pPr>
@@ -3263,23 +2298,24 @@
           <w:sz w:val="18"/>
           <w:szCs w:val="13"/>
         </w:rPr>
-        <w:t xml:space="preserve">  CALL CMF_CALC_OUTFLW          </w:t>
-      </w:r>
-      <w:proofErr w:type="gramStart"/>
-      <w:r>
+        <w:t>! --- v4.12: damout before pthout for water buget error</w:t>
+      </w:r>
+    </w:p>
+    <w:p>
+      <w:pPr>
+        <w:pStyle w:val="CodeBlock"/>
+        <w:ind w:left="400" w:right="400"/>
         <w:rPr>
           <w:sz w:val="18"/>
           <w:szCs w:val="13"/>
         </w:rPr>
-        <w:t xml:space="preserve">  !!</w:t>
-      </w:r>
-      <w:proofErr w:type="gramEnd"/>
+      </w:pPr>
       <w:r>
         <w:rPr>
           <w:sz w:val="18"/>
           <w:szCs w:val="13"/>
         </w:rPr>
-        <w:t xml:space="preserve">  Default: Local inertial</w:t>
+        <w:t xml:space="preserve">  IF ( LDAMOUT ) THEN</w:t>
       </w:r>
     </w:p>
     <w:p>
@@ -3291,6 +2327,13 @@
           <w:szCs w:val="13"/>
         </w:rPr>
       </w:pPr>
+      <w:r>
+        <w:rPr>
+          <w:sz w:val="18"/>
+          <w:szCs w:val="13"/>
+        </w:rPr>
+        <w:t xml:space="preserve">    CALL CMF_DAMOUT_CALC            !! reservoir operation</w:t>
+      </w:r>
     </w:p>
     <w:p>
       <w:pPr>
@@ -3306,55 +2349,68 @@
           <w:sz w:val="18"/>
           <w:szCs w:val="13"/>
         </w:rPr>
-        <w:t xml:space="preserve">! --- v4.12: </w:t>
-      </w:r>
-      <w:proofErr w:type="spellStart"/>
-      <w:r>
+        <w:t xml:space="preserve">  ENDIF</w:t>
+      </w:r>
+    </w:p>
+    <w:p>
+      <w:pPr>
+        <w:pStyle w:val="CodeBlock"/>
+        <w:ind w:left="400" w:right="400"/>
         <w:rPr>
           <w:sz w:val="18"/>
           <w:szCs w:val="13"/>
         </w:rPr>
-        <w:t>damout</w:t>
-      </w:r>
-      <w:proofErr w:type="spellEnd"/>
-      <w:r>
+      </w:pPr>
+    </w:p>
+    <w:p>
+      <w:pPr>
+        <w:pStyle w:val="CodeBlock"/>
+        <w:ind w:left="400" w:right="400"/>
         <w:rPr>
           <w:sz w:val="18"/>
           <w:szCs w:val="13"/>
         </w:rPr>
-        <w:t xml:space="preserve"> before </w:t>
-      </w:r>
-      <w:proofErr w:type="spellStart"/>
+      </w:pPr>
       <w:r>
         <w:rPr>
           <w:sz w:val="18"/>
           <w:szCs w:val="13"/>
         </w:rPr>
-        <w:t>pthout</w:t>
-      </w:r>
-      <w:proofErr w:type="spellEnd"/>
-      <w:r>
+        <w:t>! --- Water budget adjustment and calculate inflow</w:t>
+      </w:r>
+    </w:p>
+    <w:p>
+      <w:pPr>
+        <w:pStyle w:val="CodeBlock"/>
+        <w:ind w:left="400" w:right="400"/>
         <w:rPr>
           <w:sz w:val="18"/>
           <w:szCs w:val="13"/>
         </w:rPr>
-        <w:t xml:space="preserve"> for water </w:t>
-      </w:r>
-      <w:proofErr w:type="spellStart"/>
+      </w:pPr>
       <w:r>
         <w:rPr>
           <w:sz w:val="18"/>
           <w:szCs w:val="13"/>
         </w:rPr>
-        <w:t>buget</w:t>
-      </w:r>
-      <w:proofErr w:type="spellEnd"/>
-      <w:r>
+        <w:t xml:space="preserve">  CALL CMF_CALC_INFLOW</w:t>
+      </w:r>
+    </w:p>
+    <w:p>
+      <w:pPr>
+        <w:pStyle w:val="CodeBlock"/>
+        <w:ind w:left="400" w:right="400"/>
         <w:rPr>
           <w:sz w:val="18"/>
           <w:szCs w:val="13"/>
         </w:rPr>
-        <w:t xml:space="preserve"> error</w:t>
+      </w:pPr>
+      <w:r>
+        <w:rPr>
+          <w:sz w:val="18"/>
+          <w:szCs w:val="13"/>
+        </w:rPr>
+        <w:t xml:space="preserve">  IF ( LDAMOUT ) THEN</w:t>
       </w:r>
     </w:p>
     <w:p>
@@ -3371,170 +2427,8 @@
           <w:sz w:val="18"/>
           <w:szCs w:val="13"/>
         </w:rPr>
-        <w:t xml:space="preserve">  IF </w:t>
-      </w:r>
-      <w:proofErr w:type="gramStart"/>
-      <w:r>
-        <w:rPr>
-          <w:sz w:val="18"/>
-          <w:szCs w:val="13"/>
-        </w:rPr>
-        <w:t>( LDAMOUT</w:t>
-      </w:r>
-      <w:proofErr w:type="gramEnd"/>
-      <w:r>
-        <w:rPr>
-          <w:sz w:val="18"/>
-          <w:szCs w:val="13"/>
-        </w:rPr>
-        <w:t xml:space="preserve"> ) THEN</w:t>
-      </w:r>
-    </w:p>
-    <w:p>
-      <w:pPr>
-        <w:pStyle w:val="CodeBlock"/>
-        <w:ind w:left="400" w:right="400"/>
-        <w:rPr>
-          <w:sz w:val="18"/>
-          <w:szCs w:val="13"/>
-        </w:rPr>
-      </w:pPr>
-      <w:r>
-        <w:rPr>
-          <w:sz w:val="18"/>
-          <w:szCs w:val="13"/>
-        </w:rPr>
-        <w:t xml:space="preserve">    CALL CMF_DAMOUT_CALC            !! reservoir </w:t>
-      </w:r>
-      <w:proofErr w:type="gramStart"/>
-      <w:r>
-        <w:rPr>
-          <w:sz w:val="18"/>
-          <w:szCs w:val="13"/>
-        </w:rPr>
-        <w:t>operation</w:t>
-      </w:r>
-      <w:proofErr w:type="gramEnd"/>
-    </w:p>
-    <w:p>
-      <w:pPr>
-        <w:pStyle w:val="CodeBlock"/>
-        <w:ind w:left="400" w:right="400"/>
-        <w:rPr>
-          <w:sz w:val="18"/>
-          <w:szCs w:val="13"/>
-        </w:rPr>
-      </w:pPr>
-      <w:r>
-        <w:rPr>
-          <w:sz w:val="18"/>
-          <w:szCs w:val="13"/>
-        </w:rPr>
-        <w:t xml:space="preserve">  ENDIF</w:t>
-      </w:r>
-    </w:p>
-    <w:p>
-      <w:pPr>
-        <w:pStyle w:val="CodeBlock"/>
-        <w:ind w:left="400" w:right="400"/>
-        <w:rPr>
-          <w:sz w:val="18"/>
-          <w:szCs w:val="13"/>
-        </w:rPr>
-      </w:pPr>
-    </w:p>
-    <w:p>
-      <w:pPr>
-        <w:pStyle w:val="CodeBlock"/>
-        <w:ind w:left="400" w:right="400"/>
-        <w:rPr>
-          <w:sz w:val="18"/>
-          <w:szCs w:val="13"/>
-        </w:rPr>
-      </w:pPr>
-      <w:r>
-        <w:rPr>
-          <w:sz w:val="18"/>
-          <w:szCs w:val="13"/>
-        </w:rPr>
-        <w:t>! --- Water budget adjustment and calculate inflow</w:t>
-      </w:r>
-    </w:p>
-    <w:p>
-      <w:pPr>
-        <w:pStyle w:val="CodeBlock"/>
-        <w:ind w:left="400" w:right="400"/>
-        <w:rPr>
-          <w:sz w:val="18"/>
-          <w:szCs w:val="13"/>
-        </w:rPr>
-      </w:pPr>
-      <w:r>
-        <w:rPr>
-          <w:sz w:val="18"/>
-          <w:szCs w:val="13"/>
-        </w:rPr>
-        <w:t xml:space="preserve">  CALL CMF_CALC_INFLOW</w:t>
-      </w:r>
-    </w:p>
-    <w:p>
-      <w:pPr>
-        <w:pStyle w:val="CodeBlock"/>
-        <w:ind w:left="400" w:right="400"/>
-        <w:rPr>
-          <w:sz w:val="18"/>
-          <w:szCs w:val="13"/>
-        </w:rPr>
-      </w:pPr>
-      <w:r>
-        <w:rPr>
-          <w:sz w:val="18"/>
-          <w:szCs w:val="13"/>
-        </w:rPr>
-        <w:t xml:space="preserve">  IF </w:t>
-      </w:r>
-      <w:proofErr w:type="gramStart"/>
-      <w:r>
-        <w:rPr>
-          <w:sz w:val="18"/>
-          <w:szCs w:val="13"/>
-        </w:rPr>
-        <w:t>( LDAMOUT</w:t>
-      </w:r>
-      <w:proofErr w:type="gramEnd"/>
-      <w:r>
-        <w:rPr>
-          <w:sz w:val="18"/>
-          <w:szCs w:val="13"/>
-        </w:rPr>
-        <w:t xml:space="preserve"> ) THEN</w:t>
-      </w:r>
-    </w:p>
-    <w:p>
-      <w:pPr>
-        <w:pStyle w:val="CodeBlock"/>
-        <w:ind w:left="400" w:right="400"/>
-        <w:rPr>
-          <w:sz w:val="18"/>
-          <w:szCs w:val="13"/>
-        </w:rPr>
-      </w:pPr>
-      <w:r>
-        <w:rPr>
-          <w:sz w:val="18"/>
-          <w:szCs w:val="13"/>
-        </w:rPr>
-        <w:t xml:space="preserve">    CALL CMF_DAMOUT_WATBAL            !! reservoir </w:t>
-      </w:r>
-      <w:proofErr w:type="gramStart"/>
-      <w:r>
-        <w:rPr>
-          <w:sz w:val="18"/>
-          <w:szCs w:val="13"/>
-        </w:rPr>
-        <w:t>operation</w:t>
-      </w:r>
-      <w:proofErr w:type="gramEnd"/>
+        <w:t xml:space="preserve">    CALL CMF_DAMOUT_WATBAL            !! reservoir operation</w:t>
+      </w:r>
     </w:p>
     <w:p>
       <w:pPr>
@@ -3596,21 +2490,7 @@
         <w:rPr>
           <w:rStyle w:val="40"/>
         </w:rPr>
-        <w:t>cmf_ctrl_damout_</w:t>
-      </w:r>
-      <w:proofErr w:type="gramStart"/>
-      <w:r>
-        <w:rPr>
-          <w:rStyle w:val="40"/>
-        </w:rPr>
-        <w:t>mod.F</w:t>
-      </w:r>
-      <w:proofErr w:type="gramEnd"/>
-      <w:r>
-        <w:rPr>
-          <w:rStyle w:val="40"/>
-        </w:rPr>
-        <w:t>90</w:t>
+        <w:t>cmf_ctrl_damout_mod.F90</w:t>
       </w:r>
       <w:r>
         <w:t xml:space="preserve">). The module contains </w:t>
@@ -3647,13 +2527,8 @@
         <w:ind w:left="440" w:hanging="440"/>
       </w:pPr>
       <w:r>
-        <w:t xml:space="preserve">Read Namelist parameters specific for reservoir operation </w:t>
-      </w:r>
-      <w:proofErr w:type="gramStart"/>
-      <w:r>
-        <w:t>scheme</w:t>
-      </w:r>
-      <w:proofErr w:type="gramEnd"/>
+        <w:t>Read Namelist parameters specific for reservoir operation scheme</w:t>
+      </w:r>
     </w:p>
     <w:p>
       <w:pPr>
@@ -3713,13 +2588,8 @@
         <w:pStyle w:val="ListItem"/>
       </w:pPr>
       <w:r>
-        <w:t xml:space="preserve">Deactivate bifurcation scheme around the reservoir lake, to avoid instability and un-expected water leakage from </w:t>
-      </w:r>
-      <w:proofErr w:type="gramStart"/>
-      <w:r>
-        <w:t>reservoir</w:t>
-      </w:r>
-      <w:proofErr w:type="gramEnd"/>
+        <w:t>Deactivate bifurcation scheme around the reservoir lake, to avoid instability and un-expected water leakage from reservoir</w:t>
+      </w:r>
     </w:p>
     <w:p>
       <w:pPr>
@@ -3773,6 +2643,7 @@
       <w:r>
         <w:rPr>
           <w:rStyle w:val="VariableFilename0"/>
+          <w:rFonts w:ascii="Arial" w:hAnsi="Arial"/>
         </w:rPr>
         <w:t>CALL UPDATE_INFLOW</w:t>
       </w:r>
@@ -3788,15 +2659,7 @@
     </w:p>
     <w:p>
       <w:r>
-        <w:t xml:space="preserve">In </w:t>
-      </w:r>
-      <w:proofErr w:type="spellStart"/>
-      <w:r>
-        <w:t>CaMa</w:t>
-      </w:r>
-      <w:proofErr w:type="spellEnd"/>
-      <w:r>
-        <w:t>-Flood v4.</w:t>
+        <w:t>In CaMa-Flood v4.</w:t>
       </w:r>
       <w:r>
         <w:t>20</w:t>
@@ -3816,36 +2679,21 @@
       <w:r>
         <w:rPr>
           <w:rStyle w:val="VariableFilename0"/>
+          <w:rFonts w:ascii="Arial" w:hAnsi="Arial"/>
         </w:rPr>
         <w:t>LDAMH22=.TRUE.</w:t>
       </w:r>
       <w:r>
         <w:t xml:space="preserve"> for </w:t>
       </w:r>
-      <w:proofErr w:type="spellStart"/>
       <w:r>
         <w:rPr>
           <w:rStyle w:val="af7"/>
         </w:rPr>
-        <w:t>Hanazaki</w:t>
-      </w:r>
-      <w:proofErr w:type="spellEnd"/>
-      <w:r>
-        <w:rPr>
-          <w:rStyle w:val="af7"/>
-        </w:rPr>
-        <w:t xml:space="preserve"> et al. 2022</w:t>
-      </w:r>
-      <w:r>
-        <w:t xml:space="preserve"> scheme. There </w:t>
-      </w:r>
-      <w:proofErr w:type="gramStart"/>
-      <w:r>
-        <w:t>was</w:t>
-      </w:r>
-      <w:proofErr w:type="gramEnd"/>
-      <w:r>
-        <w:t xml:space="preserve"> some issues in this scheme, so we don’t recommend to use this.</w:t>
+        <w:t>Hanazaki et al. 2022</w:t>
+      </w:r>
+      <w:r>
+        <w:t xml:space="preserve"> scheme. There was some issues in this scheme, so we don’t recommend to use this.</w:t>
       </w:r>
     </w:p>
     <w:p>
@@ -3859,60 +2707,33 @@
       <w:r>
         <w:rPr>
           <w:rStyle w:val="VariableFilename0"/>
-        </w:rPr>
-        <w:t>LDAMH22=.</w:t>
-      </w:r>
-      <w:r>
-        <w:rPr>
-          <w:rStyle w:val="VariableFilename0"/>
-        </w:rPr>
-        <w:t>FALSE</w:t>
-      </w:r>
-      <w:r>
-        <w:rPr>
-          <w:rStyle w:val="VariableFilename0"/>
-        </w:rPr>
-        <w:t>.</w:t>
+          <w:rFonts w:ascii="Arial" w:hAnsi="Arial"/>
+        </w:rPr>
+        <w:t>LDAMH22=.FALSE.</w:t>
       </w:r>
       <w:r>
         <w:t xml:space="preserve"> for </w:t>
       </w:r>
-      <w:proofErr w:type="spellStart"/>
       <w:r>
         <w:rPr>
           <w:rStyle w:val="af7"/>
         </w:rPr>
-        <w:t>Funato</w:t>
-      </w:r>
-      <w:proofErr w:type="spellEnd"/>
+        <w:t xml:space="preserve">Funato </w:t>
+      </w:r>
       <w:r>
         <w:rPr>
           <w:rStyle w:val="af7"/>
         </w:rPr>
-        <w:t xml:space="preserve"> </w:t>
+        <w:t xml:space="preserve">&amp; Yamazaki </w:t>
       </w:r>
       <w:r>
         <w:rPr>
           <w:rStyle w:val="af7"/>
         </w:rPr>
-        <w:t xml:space="preserve">&amp; Yamazaki </w:t>
-      </w:r>
-      <w:r>
-        <w:rPr>
-          <w:rStyle w:val="af7"/>
-        </w:rPr>
         <w:t>(in prep)</w:t>
       </w:r>
       <w:r>
-        <w:t xml:space="preserve"> scheme. We made some updated to increase the stability and reality of </w:t>
-      </w:r>
-      <w:proofErr w:type="spellStart"/>
-      <w:r>
-        <w:t>Hanazaki</w:t>
-      </w:r>
-      <w:proofErr w:type="spellEnd"/>
-      <w:r>
-        <w:t xml:space="preserve"> 2022 scheme. The description paper is in preparation now.</w:t>
+        <w:t xml:space="preserve"> scheme. We made some updated to increase the stability and reality of Hanazaki 2022 scheme. The description paper is in preparation now.</w:t>
       </w:r>
     </w:p>
     <w:p/>
@@ -3926,19 +2747,12 @@
     </w:p>
     <w:p>
       <w:r>
-        <w:t xml:space="preserve">Water budget error specific for reservoir operation scheme is checked. Calculated water budget is written in the log file of </w:t>
-      </w:r>
-      <w:proofErr w:type="spellStart"/>
-      <w:r>
-        <w:t>CaMa</w:t>
-      </w:r>
-      <w:proofErr w:type="spellEnd"/>
-      <w:r>
-        <w:t>-Flood simulation (</w:t>
-      </w:r>
-      <w:r>
-        <w:rPr>
-          <w:rStyle w:val="VariableFilename0"/>
+        <w:t>Water budget error specific for reservoir operation scheme is checked. Calculated water budget is written in the log file of CaMa-Flood simulation (</w:t>
+      </w:r>
+      <w:r>
+        <w:rPr>
+          <w:rStyle w:val="VariableFilename0"/>
+          <w:rFonts w:ascii="Arial" w:hAnsi="Arial"/>
         </w:rPr>
         <w:t>log_CaMa.txt</w:t>
       </w:r>
@@ -3958,21 +2772,29 @@
           <w:szCs w:val="15"/>
         </w:rPr>
       </w:pPr>
-      <w:proofErr w:type="gramStart"/>
       <w:r>
         <w:rPr>
           <w:sz w:val="20"/>
           <w:szCs w:val="15"/>
         </w:rPr>
-        <w:t>CMF::</w:t>
-      </w:r>
-      <w:proofErr w:type="gramEnd"/>
-      <w:r>
+        <w:t xml:space="preserve">CMF::TIME_NEXT:            1           0        1440   86400.0000    </w:t>
+      </w:r>
+    </w:p>
+    <w:p>
+      <w:pPr>
+        <w:pStyle w:val="CodeBlock"/>
+        <w:ind w:left="400" w:right="400"/>
         <w:rPr>
           <w:sz w:val="20"/>
           <w:szCs w:val="15"/>
         </w:rPr>
-        <w:t xml:space="preserve">TIME_NEXT:            1           0        1440   86400.0000    </w:t>
+      </w:pPr>
+      <w:r>
+        <w:rPr>
+          <w:sz w:val="20"/>
+          <w:szCs w:val="15"/>
+        </w:rPr>
+        <w:t xml:space="preserve"> Strt of Tstep: KMIN,     IYYYYMMDD, IHHMM           0    20010101           0</w:t>
       </w:r>
     </w:p>
     <w:p>
@@ -3989,137 +2811,24 @@
           <w:sz w:val="20"/>
           <w:szCs w:val="15"/>
         </w:rPr>
-        <w:t xml:space="preserve"> </w:t>
-      </w:r>
-      <w:proofErr w:type="spellStart"/>
-      <w:r>
+        <w:t xml:space="preserve"> End  of Tstep: KMINNEXT, JYYYYMMDD, JHHMM        1440    20010102           0</w:t>
+      </w:r>
+    </w:p>
+    <w:p>
+      <w:pPr>
+        <w:pStyle w:val="CodeBlock"/>
+        <w:ind w:left="400" w:right="400"/>
         <w:rPr>
           <w:sz w:val="20"/>
           <w:szCs w:val="15"/>
         </w:rPr>
-        <w:t>Strt</w:t>
-      </w:r>
-      <w:proofErr w:type="spellEnd"/>
+      </w:pPr>
       <w:r>
         <w:rPr>
           <w:sz w:val="20"/>
           <w:szCs w:val="15"/>
         </w:rPr>
-        <w:t xml:space="preserve"> of </w:t>
-      </w:r>
-      <w:proofErr w:type="spellStart"/>
-      <w:r>
-        <w:rPr>
-          <w:sz w:val="20"/>
-          <w:szCs w:val="15"/>
-        </w:rPr>
-        <w:t>Tstep</w:t>
-      </w:r>
-      <w:proofErr w:type="spellEnd"/>
-      <w:r>
-        <w:rPr>
-          <w:sz w:val="20"/>
-          <w:szCs w:val="15"/>
-        </w:rPr>
-        <w:t xml:space="preserve">: </w:t>
-      </w:r>
-      <w:proofErr w:type="gramStart"/>
-      <w:r>
-        <w:rPr>
-          <w:sz w:val="20"/>
-          <w:szCs w:val="15"/>
-        </w:rPr>
-        <w:t xml:space="preserve">KMIN,   </w:t>
-      </w:r>
-      <w:proofErr w:type="gramEnd"/>
-      <w:r>
-        <w:rPr>
-          <w:sz w:val="20"/>
-          <w:szCs w:val="15"/>
-        </w:rPr>
-        <w:t xml:space="preserve">  IYYYYMMDD, IHHMM           0    20010101           0</w:t>
-      </w:r>
-    </w:p>
-    <w:p>
-      <w:pPr>
-        <w:pStyle w:val="CodeBlock"/>
-        <w:ind w:left="400" w:right="400"/>
-        <w:rPr>
-          <w:sz w:val="20"/>
-          <w:szCs w:val="15"/>
-        </w:rPr>
-      </w:pPr>
-      <w:r>
-        <w:rPr>
-          <w:sz w:val="20"/>
-          <w:szCs w:val="15"/>
-        </w:rPr>
-        <w:t xml:space="preserve"> </w:t>
-      </w:r>
-      <w:proofErr w:type="gramStart"/>
-      <w:r>
-        <w:rPr>
-          <w:sz w:val="20"/>
-          <w:szCs w:val="15"/>
-        </w:rPr>
-        <w:t>End  of</w:t>
-      </w:r>
-      <w:proofErr w:type="gramEnd"/>
-      <w:r>
-        <w:rPr>
-          <w:sz w:val="20"/>
-          <w:szCs w:val="15"/>
-        </w:rPr>
-        <w:t xml:space="preserve"> </w:t>
-      </w:r>
-      <w:proofErr w:type="spellStart"/>
-      <w:r>
-        <w:rPr>
-          <w:sz w:val="20"/>
-          <w:szCs w:val="15"/>
-        </w:rPr>
-        <w:t>Tstep</w:t>
-      </w:r>
-      <w:proofErr w:type="spellEnd"/>
-      <w:r>
-        <w:rPr>
-          <w:sz w:val="20"/>
-          <w:szCs w:val="15"/>
-        </w:rPr>
-        <w:t>: KMINNEXT, JYYYYMMDD, JHHMM        1440    20010102           0</w:t>
-      </w:r>
-    </w:p>
-    <w:p>
-      <w:pPr>
-        <w:pStyle w:val="CodeBlock"/>
-        <w:ind w:left="400" w:right="400"/>
-        <w:rPr>
-          <w:sz w:val="20"/>
-          <w:szCs w:val="15"/>
-        </w:rPr>
-      </w:pPr>
-      <w:r>
-        <w:rPr>
-          <w:sz w:val="20"/>
-          <w:szCs w:val="15"/>
-        </w:rPr>
-        <w:t xml:space="preserve">    ADPSTP: NT= </w:t>
-      </w:r>
-      <w:proofErr w:type="gramStart"/>
-      <w:r>
-        <w:rPr>
-          <w:sz w:val="20"/>
-          <w:szCs w:val="15"/>
-        </w:rPr>
-        <w:t>259  86400.00</w:t>
-      </w:r>
-      <w:proofErr w:type="gramEnd"/>
-      <w:r>
-        <w:rPr>
-          <w:sz w:val="20"/>
-          <w:szCs w:val="15"/>
-        </w:rPr>
-        <w:t xml:space="preserve">    334.67    333.59</w:t>
+        <w:t xml:space="preserve">    ADPSTP: NT= 259  86400.00    334.67    333.59</w:t>
       </w:r>
     </w:p>
     <w:p>
@@ -4138,275 +2847,116 @@
           <w:sz w:val="20"/>
           <w:szCs w:val="15"/>
         </w:rPr>
-        <w:t xml:space="preserve"> </w:t>
-      </w:r>
-      <w:proofErr w:type="gramStart"/>
-      <w:r>
+        <w:t xml:space="preserve"> CMF::DAM_CALC: DamMiss at all dams:  -4.3612718582153323E-013</w:t>
+      </w:r>
+    </w:p>
+    <w:p>
+      <w:pPr>
+        <w:pStyle w:val="CodeBlock"/>
+        <w:ind w:left="400" w:right="400"/>
+        <w:rPr>
+          <w:sz w:val="20"/>
+          <w:szCs w:val="15"/>
+        </w:rPr>
+      </w:pPr>
+      <w:r>
+        <w:rPr>
+          <w:sz w:val="20"/>
+          <w:szCs w:val="15"/>
+        </w:rPr>
+        <w:t>2001/01/01_00:05     1 flx:     5138.649    5138.410    5138.662  -0.641E-12        10.009      10.247 stg:     5138.662    5138.662   -0.00        1537.359    3601.302    1639.659</w:t>
+      </w:r>
+    </w:p>
+    <w:p>
+      <w:pPr>
+        <w:pStyle w:val="CodeBlock"/>
+        <w:ind w:left="400" w:right="400"/>
         <w:rPr>
           <w:color w:val="FF0000"/>
           <w:sz w:val="20"/>
           <w:szCs w:val="15"/>
         </w:rPr>
-        <w:t>CMF::</w:t>
-      </w:r>
-      <w:proofErr w:type="gramEnd"/>
+      </w:pPr>
       <w:r>
         <w:rPr>
           <w:color w:val="FF0000"/>
           <w:sz w:val="20"/>
           <w:szCs w:val="15"/>
         </w:rPr>
-        <w:t xml:space="preserve">DAM_CALC: </w:t>
-      </w:r>
-      <w:proofErr w:type="spellStart"/>
-      <w:r>
-        <w:rPr>
-          <w:color w:val="FF0000"/>
+        <w:t xml:space="preserve"> CMF::DAM_CALC: DamMiss at all dams:   8.4400177001953130E-014</w:t>
+      </w:r>
+    </w:p>
+    <w:p>
+      <w:pPr>
+        <w:pStyle w:val="CodeBlock"/>
+        <w:ind w:left="400" w:right="400"/>
+        <w:rPr>
           <w:sz w:val="20"/>
           <w:szCs w:val="15"/>
         </w:rPr>
-        <w:t>DamMiss</w:t>
-      </w:r>
-      <w:proofErr w:type="spellEnd"/>
-      <w:r>
-        <w:rPr>
-          <w:color w:val="FF0000"/>
+      </w:pPr>
+      <w:r>
+        <w:rPr>
           <w:sz w:val="20"/>
           <w:szCs w:val="15"/>
         </w:rPr>
-        <w:t xml:space="preserve"> at all dams:  -4.3612718582153323E-013</w:t>
-      </w:r>
-    </w:p>
-    <w:p>
-      <w:pPr>
-        <w:pStyle w:val="CodeBlock"/>
-        <w:ind w:left="400" w:right="400"/>
-        <w:rPr>
-          <w:sz w:val="20"/>
-          <w:szCs w:val="15"/>
-        </w:rPr>
-      </w:pPr>
-      <w:r>
-        <w:rPr>
-          <w:sz w:val="20"/>
-          <w:szCs w:val="15"/>
-        </w:rPr>
-        <w:t xml:space="preserve">2001/01/01_00:05     1 </w:t>
-      </w:r>
-      <w:proofErr w:type="spellStart"/>
-      <w:r>
-        <w:rPr>
-          <w:sz w:val="20"/>
-          <w:szCs w:val="15"/>
-        </w:rPr>
-        <w:t>flx</w:t>
-      </w:r>
-      <w:proofErr w:type="spellEnd"/>
-      <w:r>
-        <w:rPr>
-          <w:sz w:val="20"/>
-          <w:szCs w:val="15"/>
-        </w:rPr>
-        <w:t xml:space="preserve">:     5138.649    5138.410    </w:t>
-      </w:r>
-      <w:proofErr w:type="gramStart"/>
-      <w:r>
-        <w:rPr>
-          <w:sz w:val="20"/>
-          <w:szCs w:val="15"/>
-        </w:rPr>
-        <w:t>5138.662  -</w:t>
-      </w:r>
-      <w:proofErr w:type="gramEnd"/>
-      <w:r>
-        <w:rPr>
-          <w:sz w:val="20"/>
-          <w:szCs w:val="15"/>
-        </w:rPr>
-        <w:t>0.641E-12        10.009      10.247 stg:     5138.662    5138.662   -0.00        1537.359    3601.302    1639.659</w:t>
-      </w:r>
-    </w:p>
-    <w:p>
-      <w:pPr>
-        <w:pStyle w:val="CodeBlock"/>
-        <w:ind w:left="400" w:right="400"/>
-        <w:rPr>
-          <w:color w:val="FF0000"/>
-          <w:sz w:val="20"/>
-          <w:szCs w:val="15"/>
-        </w:rPr>
-      </w:pPr>
-      <w:r>
-        <w:rPr>
-          <w:color w:val="FF0000"/>
-          <w:sz w:val="20"/>
-          <w:szCs w:val="15"/>
-        </w:rPr>
+        <w:t>2001/01/01_00:11     2 flx:     5138.662    5138.425    5138.677   0.307E-11        10.008      10.245 stg:     5138.677    5138.677   -0.00        1537.385    3601.292    1639.725</w:t>
+      </w:r>
+    </w:p>
+    <w:p/>
+    <w:p>
+      <w:pPr>
+        <w:pStyle w:val="5"/>
+      </w:pPr>
+      <w:r>
+        <w:t>SUBROUTINE CMF_DAMOUT_WRTE</w:t>
+      </w:r>
+    </w:p>
+    <w:p>
+      <w:r>
+        <w:t xml:space="preserve">If </w:t>
+      </w:r>
+      <w:r>
+        <w:rPr>
+          <w:rStyle w:val="VariableFilename0"/>
+          <w:rFonts w:ascii="Arial" w:hAnsi="Arial"/>
+        </w:rPr>
+        <w:t>LDAMTXT= ".TRUE.”</w:t>
+      </w:r>
+      <w:r>
         <w:t xml:space="preserve"> </w:t>
       </w:r>
-      <w:proofErr w:type="gramStart"/>
-      <w:r>
-        <w:rPr>
-          <w:color w:val="FF0000"/>
-          <w:sz w:val="20"/>
-          <w:szCs w:val="15"/>
-        </w:rPr>
-        <w:t>CMF::</w:t>
-      </w:r>
-      <w:proofErr w:type="gramEnd"/>
-      <w:r>
-        <w:rPr>
-          <w:color w:val="FF0000"/>
-          <w:sz w:val="20"/>
-          <w:szCs w:val="15"/>
-        </w:rPr>
-        <w:t xml:space="preserve">DAM_CALC: </w:t>
-      </w:r>
-      <w:proofErr w:type="spellStart"/>
-      <w:r>
-        <w:rPr>
-          <w:color w:val="FF0000"/>
-          <w:sz w:val="20"/>
-          <w:szCs w:val="15"/>
-        </w:rPr>
-        <w:t>DamMiss</w:t>
-      </w:r>
-      <w:proofErr w:type="spellEnd"/>
-      <w:r>
-        <w:rPr>
-          <w:color w:val="FF0000"/>
-          <w:sz w:val="20"/>
-          <w:szCs w:val="15"/>
-        </w:rPr>
-        <w:t xml:space="preserve"> at all dams:   8.4400177001953130E-014</w:t>
-      </w:r>
-    </w:p>
-    <w:p>
-      <w:pPr>
-        <w:pStyle w:val="CodeBlock"/>
-        <w:ind w:left="400" w:right="400"/>
-        <w:rPr>
-          <w:sz w:val="20"/>
-          <w:szCs w:val="15"/>
-        </w:rPr>
-      </w:pPr>
-      <w:r>
-        <w:rPr>
-          <w:sz w:val="20"/>
-          <w:szCs w:val="15"/>
-        </w:rPr>
-        <w:t xml:space="preserve">2001/01/01_00:11     2 </w:t>
-      </w:r>
-      <w:proofErr w:type="spellStart"/>
-      <w:r>
-        <w:rPr>
-          <w:sz w:val="20"/>
-          <w:szCs w:val="15"/>
-        </w:rPr>
-        <w:t>flx</w:t>
-      </w:r>
-      <w:proofErr w:type="spellEnd"/>
-      <w:r>
-        <w:rPr>
-          <w:sz w:val="20"/>
-          <w:szCs w:val="15"/>
-        </w:rPr>
-        <w:t>:     5138.662    5138.425    5138.677   0.307E-11        10.008      10.245 stg:     5138.677    5138.677   -0.00        1537.385    3601.292    1639.725</w:t>
-      </w:r>
-    </w:p>
-    <w:p/>
-    <w:p>
-      <w:pPr>
-        <w:pStyle w:val="5"/>
-      </w:pPr>
-      <w:r>
-        <w:t>SUBROUTINE CMF_DAMOUT_WRTE</w:t>
-      </w:r>
-    </w:p>
-    <w:p>
-      <w:r>
-        <w:t xml:space="preserve">If </w:t>
-      </w:r>
-      <w:r>
-        <w:rPr>
-          <w:rStyle w:val="VariableFilename0"/>
-        </w:rPr>
-        <w:t xml:space="preserve">LDAMTXT= </w:t>
-      </w:r>
-      <w:proofErr w:type="gramStart"/>
-      <w:r>
-        <w:rPr>
-          <w:rStyle w:val="VariableFilename0"/>
-        </w:rPr>
-        <w:t>".TRUE</w:t>
-      </w:r>
-      <w:proofErr w:type="gramEnd"/>
-      <w:r>
-        <w:rPr>
-          <w:rStyle w:val="VariableFilename0"/>
-        </w:rPr>
-        <w:t>.</w:t>
-      </w:r>
-      <w:r>
-        <w:rPr>
-          <w:rStyle w:val="VariableFilename0"/>
-        </w:rPr>
-        <w:t>”</w:t>
-      </w:r>
-      <w:r>
+      <w:r>
+        <w:t xml:space="preserve">, the time series of the </w:t>
+      </w:r>
+      <w:r>
+        <w:rPr>
+          <w:rStyle w:val="VariableFilename0"/>
+          <w:rFonts w:ascii="Arial" w:hAnsi="Arial"/>
+        </w:rPr>
+        <w:t>DamStorage, DamInflow,</w:t>
+      </w:r>
+      <w:r>
+        <w:rPr>
+          <w:rStyle w:val="VariableFilename0"/>
+          <w:rFonts w:ascii="Arial" w:hAnsi="Arial"/>
+        </w:rPr>
         <w:t xml:space="preserve"> </w:t>
       </w:r>
       <w:r>
-        <w:t xml:space="preserve">, the time series of the </w:t>
-      </w:r>
-      <w:proofErr w:type="spellStart"/>
-      <w:r>
-        <w:rPr>
-          <w:rStyle w:val="VariableFilename0"/>
-        </w:rPr>
-        <w:t>DamStorage</w:t>
-      </w:r>
-      <w:proofErr w:type="spellEnd"/>
-      <w:r>
-        <w:rPr>
-          <w:rStyle w:val="VariableFilename0"/>
-        </w:rPr>
-        <w:t xml:space="preserve">, </w:t>
-      </w:r>
-      <w:proofErr w:type="spellStart"/>
-      <w:r>
-        <w:rPr>
-          <w:rStyle w:val="VariableFilename0"/>
-        </w:rPr>
-        <w:t>DamInflow</w:t>
-      </w:r>
-      <w:proofErr w:type="spellEnd"/>
-      <w:r>
-        <w:rPr>
-          <w:rStyle w:val="VariableFilename0"/>
-        </w:rPr>
-        <w:t>,</w:t>
-      </w:r>
-      <w:r>
-        <w:rPr>
-          <w:rStyle w:val="VariableFilename0"/>
-        </w:rPr>
-        <w:t xml:space="preserve"> </w:t>
-      </w:r>
-      <w:proofErr w:type="spellStart"/>
-      <w:r>
-        <w:rPr>
-          <w:rStyle w:val="VariableFilename0"/>
+        <w:rPr>
+          <w:rStyle w:val="VariableFilename0"/>
+          <w:rFonts w:ascii="Arial" w:hAnsi="Arial"/>
         </w:rPr>
         <w:t>DamO</w:t>
       </w:r>
       <w:r>
         <w:rPr>
           <w:rStyle w:val="VariableFilename0"/>
+          <w:rFonts w:ascii="Arial" w:hAnsi="Arial"/>
         </w:rPr>
         <w:t>utflow</w:t>
       </w:r>
-      <w:proofErr w:type="spellEnd"/>
       <w:r>
         <w:t xml:space="preserve"> of each reservoir is saved.</w:t>
       </w:r>
@@ -4415,28 +2965,13 @@
       <w:r>
         <w:t>The output text file name is ‘</w:t>
       </w:r>
-      <w:proofErr w:type="spellStart"/>
-      <w:r>
-        <w:rPr>
-          <w:rStyle w:val="VariableFilename0"/>
-        </w:rPr>
-        <w:t>damtxt</w:t>
-      </w:r>
-      <w:proofErr w:type="spellEnd"/>
-      <w:r>
-        <w:rPr>
-          <w:rStyle w:val="VariableFilename0"/>
-        </w:rPr>
-        <w:t>-(YYYY).</w:t>
-      </w:r>
-      <w:proofErr w:type="gramStart"/>
-      <w:r>
-        <w:rPr>
-          <w:rStyle w:val="VariableFilename0"/>
-        </w:rPr>
-        <w:t>txt</w:t>
-      </w:r>
-      <w:proofErr w:type="gramEnd"/>
+      <w:r>
+        <w:rPr>
+          <w:rStyle w:val="VariableFilename0"/>
+          <w:rFonts w:ascii="Arial" w:hAnsi="Arial"/>
+        </w:rPr>
+        <w:t>damtxt-(YYYY).txt</w:t>
+      </w:r>
       <w:r>
         <w:t>”</w:t>
       </w:r>
@@ -4487,85 +3022,27 @@
     </w:p>
     <w:p>
       <w:r>
-        <w:t xml:space="preserve">Example of </w:t>
-      </w:r>
-      <w:proofErr w:type="spellStart"/>
-      <w:r>
-        <w:t>damout</w:t>
-      </w:r>
-      <w:proofErr w:type="spellEnd"/>
-      <w:r>
-        <w:t xml:space="preserve">-(YYYY).txt. In addition to the timeseries of </w:t>
-      </w:r>
-      <w:proofErr w:type="spellStart"/>
-      <w:r>
-        <w:rPr>
-          <w:rStyle w:val="VariableFilename0"/>
-        </w:rPr>
-        <w:t>DamStorage</w:t>
-      </w:r>
-      <w:proofErr w:type="spellEnd"/>
-      <w:r>
-        <w:rPr>
-          <w:rStyle w:val="VariableFilename0"/>
-        </w:rPr>
+        <w:t xml:space="preserve">Example of damout-(YYYY).txt. In addition to the timeseries of </w:t>
+      </w:r>
+      <w:r>
+        <w:rPr>
+          <w:rStyle w:val="VariableFilename0"/>
+          <w:rFonts w:ascii="Arial" w:hAnsi="Arial"/>
+        </w:rPr>
+        <w:t>DamStorage, DamInflow, DamOutflow</w:t>
+      </w:r>
+      <w:r>
         <w:t xml:space="preserve">, </w:t>
       </w:r>
-      <w:proofErr w:type="spellStart"/>
-      <w:r>
-        <w:rPr>
-          <w:rStyle w:val="VariableFilename0"/>
-        </w:rPr>
-        <w:t>DamInflow</w:t>
-      </w:r>
-      <w:proofErr w:type="spellEnd"/>
-      <w:r>
-        <w:rPr>
-          <w:rStyle w:val="VariableFilename0"/>
-        </w:rPr>
-        <w:t xml:space="preserve">, </w:t>
-      </w:r>
-      <w:proofErr w:type="spellStart"/>
-      <w:r>
-        <w:rPr>
-          <w:rStyle w:val="VariableFilename0"/>
-        </w:rPr>
-        <w:t>DamOutflow</w:t>
-      </w:r>
-      <w:proofErr w:type="spellEnd"/>
-      <w:r>
-        <w:t xml:space="preserve">, </w:t>
-      </w:r>
       <w:r>
         <w:t>basic dam parameters (</w:t>
       </w:r>
-      <w:proofErr w:type="spellStart"/>
-      <w:r>
-        <w:rPr>
-          <w:rStyle w:val="VariableFilename0"/>
-        </w:rPr>
-        <w:t>DamID</w:t>
-      </w:r>
-      <w:proofErr w:type="spellEnd"/>
-      <w:r>
-        <w:rPr>
-          <w:rStyle w:val="VariableFilename0"/>
-        </w:rPr>
-        <w:t xml:space="preserve">, </w:t>
-      </w:r>
-      <w:proofErr w:type="spellStart"/>
-      <w:r>
-        <w:rPr>
-          <w:rStyle w:val="VariableFilename0"/>
-        </w:rPr>
-        <w:t>TotalVolume</w:t>
-      </w:r>
-      <w:proofErr w:type="spellEnd"/>
-      <w:r>
-        <w:rPr>
-          <w:rStyle w:val="VariableFilename0"/>
-        </w:rPr>
-        <w:t xml:space="preserve"> &amp; Normal Volume [Million m3], Upstream area [km2], Flood Discharge and Normal Discharge [m3/s]</w:t>
+      <w:r>
+        <w:rPr>
+          <w:rStyle w:val="VariableFilename0"/>
+          <w:rFonts w:ascii="Arial" w:hAnsi="Arial"/>
+        </w:rPr>
+        <w:t>DamID, TotalVolume &amp; Normal Volume [Million m3], Upstream area [km2], Flood Discharge and Normal Discharge [m3/s]</w:t>
       </w:r>
       <w:r>
         <w:t>) are written in the top pf the text file.</w:t>
@@ -4603,77 +3080,45 @@
         </w:rPr>
         <w:t>“</w:t>
       </w:r>
-      <w:proofErr w:type="spellStart"/>
       <w:r>
         <w:rPr>
           <w:rStyle w:val="af7"/>
         </w:rPr>
-        <w:t>Funato</w:t>
-      </w:r>
-      <w:proofErr w:type="spellEnd"/>
+        <w:t>Funato-Yamazaki scheme</w:t>
+      </w:r>
       <w:r>
         <w:rPr>
           <w:rStyle w:val="af7"/>
         </w:rPr>
-        <w:t>-Yamazaki scheme</w:t>
+        <w:t>” (description paper in preparation)</w:t>
+      </w:r>
+      <w:r>
+        <w:t xml:space="preserve">. It is the udated version of </w:t>
       </w:r>
       <w:r>
         <w:rPr>
           <w:rStyle w:val="af7"/>
         </w:rPr>
-        <w:t>” (description paper in preparation)</w:t>
-      </w:r>
-      <w:r>
-        <w:t xml:space="preserve">. It is the </w:t>
-      </w:r>
-      <w:proofErr w:type="spellStart"/>
-      <w:r>
-        <w:t>udated</w:t>
-      </w:r>
-      <w:proofErr w:type="spellEnd"/>
-      <w:r>
-        <w:t xml:space="preserve"> version of </w:t>
-      </w:r>
-      <w:proofErr w:type="spellStart"/>
+        <w:t>Hanazaki 2022 scheme</w:t>
+      </w:r>
+      <w:r>
+        <w:t>.</w:t>
+      </w:r>
+    </w:p>
+    <w:p>
+      <w:r>
+        <w:t xml:space="preserve">It is recommended to use </w:t>
+      </w:r>
       <w:r>
         <w:rPr>
           <w:rStyle w:val="af7"/>
         </w:rPr>
-        <w:t>Hanazaki</w:t>
-      </w:r>
-      <w:proofErr w:type="spellEnd"/>
+        <w:t>Funato-Yamazaki scheme</w:t>
+      </w:r>
       <w:r>
         <w:rPr>
           <w:rStyle w:val="af7"/>
         </w:rPr>
-        <w:t xml:space="preserve"> 2022 scheme</w:t>
-      </w:r>
-      <w:r>
-        <w:t>.</w:t>
-      </w:r>
-    </w:p>
-    <w:p>
-      <w:r>
-        <w:t xml:space="preserve">It is recommended to use </w:t>
-      </w:r>
-      <w:proofErr w:type="spellStart"/>
-      <w:r>
-        <w:rPr>
-          <w:rStyle w:val="af7"/>
-        </w:rPr>
-        <w:t>Funato</w:t>
-      </w:r>
-      <w:proofErr w:type="spellEnd"/>
-      <w:r>
-        <w:rPr>
-          <w:rStyle w:val="af7"/>
-        </w:rPr>
-        <w:t>-Yamazaki scheme</w:t>
-      </w:r>
-      <w:r>
-        <w:rPr>
-          <w:rStyle w:val="af7"/>
-        </w:rPr>
         <w:t xml:space="preserve"> </w:t>
       </w:r>
       <w:r>
@@ -4682,6 +3127,7 @@
       <w:r>
         <w:rPr>
           <w:rStyle w:val="VariableFilename0"/>
+          <w:rFonts w:ascii="Arial" w:hAnsi="Arial"/>
         </w:rPr>
         <w:t>LDAMH22=.FALSE.</w:t>
       </w:r>
@@ -4726,26 +3172,16 @@
         <w:pStyle w:val="ListItem"/>
       </w:pPr>
       <w:r>
-        <w:t xml:space="preserve">[A1] Emergency release to avoid dam </w:t>
-      </w:r>
-      <w:proofErr w:type="gramStart"/>
-      <w:r>
-        <w:t>failure</w:t>
-      </w:r>
-      <w:proofErr w:type="gramEnd"/>
+        <w:t>[A1] Emergency release to avoid dam failure</w:t>
+      </w:r>
     </w:p>
     <w:p>
       <w:pPr>
         <w:pStyle w:val="ListItem"/>
       </w:pPr>
       <w:r>
-        <w:t xml:space="preserve">[A2] Flood control operation to reduce peak </w:t>
-      </w:r>
-      <w:proofErr w:type="gramStart"/>
-      <w:r>
-        <w:t>discharge</w:t>
-      </w:r>
-      <w:proofErr w:type="gramEnd"/>
+        <w:t>[A2] Flood control operation to reduce peak discharge</w:t>
+      </w:r>
     </w:p>
     <w:p>
       <w:pPr>
@@ -4828,15 +3264,7 @@
     <w:p/>
     <w:p>
       <w:r>
-        <w:t xml:space="preserve">The relationship between reservoir storage and outflow is visualized in the below figure. The new </w:t>
-      </w:r>
-      <w:proofErr w:type="spellStart"/>
-      <w:r>
-        <w:t>Funato</w:t>
-      </w:r>
-      <w:proofErr w:type="spellEnd"/>
-      <w:r>
-        <w:t>-Yamazaki scheme is designed considering following intentions.</w:t>
+        <w:t>The relationship between reservoir storage and outflow is visualized in the below figure. The new Funato-Yamazaki scheme is designed considering following intentions.</w:t>
       </w:r>
     </w:p>
     <w:p>
@@ -4864,15 +3292,7 @@
         <w:t xml:space="preserve"> </w:t>
       </w:r>
       <w:r>
-        <w:t xml:space="preserve">Less sensitivity to </w:t>
-      </w:r>
-      <w:proofErr w:type="spellStart"/>
-      <w:r>
-        <w:t>Qf</w:t>
-      </w:r>
-      <w:proofErr w:type="spellEnd"/>
-      <w:r>
-        <w:t xml:space="preserve"> parameter.</w:t>
+        <w:t>Less sensitivity to Qf parameter.</w:t>
       </w:r>
     </w:p>
     <w:p>
@@ -4891,13 +3311,8 @@
         <w:pStyle w:val="ListItem"/>
       </w:pPr>
       <w:r>
-        <w:t xml:space="preserve">Dam outflow becomes more constant in water use </w:t>
-      </w:r>
-      <w:proofErr w:type="gramStart"/>
-      <w:r>
-        <w:t>phase</w:t>
-      </w:r>
-      <w:proofErr w:type="gramEnd"/>
+        <w:t>Dam outflow becomes more constant in water use phase</w:t>
+      </w:r>
     </w:p>
     <w:p>
       <w:pPr>
@@ -4981,15 +3396,7 @@
     </w:p>
     <w:p>
       <w:r>
-        <w:t xml:space="preserve">All reservoirs in the dam parameter list file </w:t>
-      </w:r>
-      <w:proofErr w:type="gramStart"/>
-      <w:r>
-        <w:t>is</w:t>
-      </w:r>
-      <w:proofErr w:type="gramEnd"/>
-      <w:r>
-        <w:t xml:space="preserve"> represented in simulation.</w:t>
+        <w:t>All reservoirs in the dam parameter list file is represented in simulation.</w:t>
       </w:r>
     </w:p>
     <w:p>
@@ -4999,6 +3406,7 @@
       <w:r>
         <w:rPr>
           <w:rStyle w:val="VariableFilename0"/>
+          <w:rFonts w:ascii="Arial" w:hAnsi="Arial"/>
         </w:rPr>
         <w:t xml:space="preserve">LDAMYBY=.FALSE. </w:t>
       </w:r>
@@ -5016,10 +3424,7 @@
         </w:numPr>
       </w:pPr>
       <w:r>
-        <w:t>Year-By-Year</w:t>
-      </w:r>
-      <w:r>
-        <w:t xml:space="preserve"> scheme</w:t>
+        <w:t>Year-By-Year scheme</w:t>
       </w:r>
     </w:p>
     <w:p>
@@ -5032,15 +3437,7 @@
         <w:t>It is as</w:t>
       </w:r>
       <w:r>
-        <w:t xml:space="preserve">sumed that </w:t>
-      </w:r>
-      <w:proofErr w:type="spellStart"/>
-      <w:r>
-        <w:t>CaMa</w:t>
-      </w:r>
-      <w:proofErr w:type="spellEnd"/>
-      <w:r>
-        <w:t>-Flood simulation is to be run in yearly-basis. (i.e. 1-year simulation from 1</w:t>
+        <w:t>sumed that CaMa-Flood simulation is to be run in yearly-basis. (i.e. 1-year simulation from 1</w:t>
       </w:r>
       <w:r>
         <w:rPr>
@@ -5058,23 +3455,7 @@
         <w:t>st</w:t>
       </w:r>
       <w:r>
-        <w:t xml:space="preserve"> December is performed and terminated with a restart file. The next year simulations </w:t>
-      </w:r>
-      <w:proofErr w:type="gramStart"/>
-      <w:r>
-        <w:t>is</w:t>
-      </w:r>
-      <w:proofErr w:type="gramEnd"/>
-      <w:r>
-        <w:t xml:space="preserve"> executed using the restart file of the previous year). The reservoirs are activated </w:t>
-      </w:r>
-      <w:proofErr w:type="gramStart"/>
-      <w:r>
-        <w:t>in</w:t>
-      </w:r>
-      <w:proofErr w:type="gramEnd"/>
-      <w:r>
-        <w:t xml:space="preserve"> 1</w:t>
+        <w:t xml:space="preserve"> December is performed and terminated with a restart file. The next year simulations is executed using the restart file of the previous year). The reservoirs are activated in 1</w:t>
       </w:r>
       <w:r>
         <w:rPr>
@@ -5088,31 +3469,14 @@
     </w:p>
     <w:p>
       <w:r>
-        <w:t>Th</w:t>
-      </w:r>
-      <w:r>
-        <w:t>e Year-By-Year s</w:t>
-      </w:r>
-      <w:r>
-        <w:t xml:space="preserve">cheme can be used by specifying </w:t>
-      </w:r>
-      <w:r>
-        <w:rPr>
-          <w:rStyle w:val="VariableFilename0"/>
-        </w:rPr>
-        <w:t>LDAMYBY=.</w:t>
-      </w:r>
-      <w:r>
-        <w:rPr>
-          <w:rStyle w:val="VariableFilename0"/>
-        </w:rPr>
-        <w:t>TRUE</w:t>
-      </w:r>
-      <w:r>
-        <w:rPr>
-          <w:rStyle w:val="VariableFilename0"/>
-        </w:rPr>
-        <w:t xml:space="preserve">. </w:t>
+        <w:t xml:space="preserve">The Year-By-Year scheme can be used by specifying </w:t>
+      </w:r>
+      <w:r>
+        <w:rPr>
+          <w:rStyle w:val="VariableFilename0"/>
+          <w:rFonts w:ascii="Arial" w:hAnsi="Arial"/>
+        </w:rPr>
+        <w:t xml:space="preserve">LDAMYBY=.TRUE. </w:t>
       </w:r>
       <w:r>
         <w:t>in namelist.</w:t>
@@ -5129,73 +3493,34 @@
         <w:pStyle w:val="5"/>
       </w:pPr>
       <w:r>
-        <w:t xml:space="preserve"> [2a] </w:t>
-      </w:r>
-      <w:proofErr w:type="spellStart"/>
-      <w:r>
-        <w:t>iVzero</w:t>
-      </w:r>
-      <w:proofErr w:type="spellEnd"/>
-      <w:r>
-        <w:t xml:space="preserve"> scheme: Initialize with zero additional </w:t>
-      </w:r>
-      <w:proofErr w:type="gramStart"/>
-      <w:r>
-        <w:t>storage</w:t>
-      </w:r>
-      <w:proofErr w:type="gramEnd"/>
+        <w:t xml:space="preserve"> [2a] iVzero scheme: Initialize with zero additional storage</w:t>
+      </w:r>
     </w:p>
     <w:p>
       <w:r>
         <w:t>When this option is used, the initial storage of the new reservoir is set as “</w:t>
       </w:r>
-      <w:proofErr w:type="spellStart"/>
-      <w:r>
-        <w:rPr>
-          <w:rStyle w:val="VariableFilename0"/>
+      <w:r>
+        <w:rPr>
+          <w:rStyle w:val="VariableFilename0"/>
+          <w:rFonts w:ascii="Arial" w:hAnsi="Arial"/>
         </w:rPr>
         <w:t>rivsto+fldsto</w:t>
       </w:r>
-      <w:proofErr w:type="spellEnd"/>
       <w:r>
         <w:t>” of the grid where new reservoir is located. This means water budget is closed (no water added or removed by activating reservoir). This scheme is recommended for experiments which requires strict water budget conservation, such as climate model simulations. However, after activating new dam, the inflow to dam is used to fill the reservoir storage, so outflow from dam becomes very small for a while.</w:t>
       </w:r>
     </w:p>
     <w:p>
       <w:r>
-        <w:t xml:space="preserve">This </w:t>
-      </w:r>
-      <w:r>
-        <w:t>option</w:t>
-      </w:r>
-      <w:r>
-        <w:t xml:space="preserve"> can be used by specifying </w:t>
-      </w:r>
-      <w:proofErr w:type="spellStart"/>
-      <w:r>
-        <w:rPr>
-          <w:rStyle w:val="VariableFilename0"/>
-        </w:rPr>
-        <w:t>L</w:t>
-      </w:r>
-      <w:r>
-        <w:rPr>
-          <w:rStyle w:val="VariableFilename0"/>
-        </w:rPr>
-        <w:t>iVnorm</w:t>
-      </w:r>
-      <w:proofErr w:type="spellEnd"/>
-      <w:r>
-        <w:rPr>
-          <w:rStyle w:val="VariableFilename0"/>
-        </w:rPr>
-        <w:t>=</w:t>
-      </w:r>
-      <w:r>
-        <w:rPr>
-          <w:rStyle w:val="VariableFilename0"/>
-        </w:rPr>
-        <w:t xml:space="preserve">.FALSE. </w:t>
+        <w:t xml:space="preserve">This option can be used by specifying </w:t>
+      </w:r>
+      <w:r>
+        <w:rPr>
+          <w:rStyle w:val="VariableFilename0"/>
+          <w:rFonts w:ascii="Arial" w:hAnsi="Arial"/>
+        </w:rPr>
+        <w:t xml:space="preserve">LiVnorm=.FALSE. </w:t>
       </w:r>
       <w:r>
         <w:t>in namelist.</w:t>
@@ -5207,133 +3532,39 @@
         <w:pStyle w:val="5"/>
       </w:pPr>
       <w:r>
-        <w:t>[2</w:t>
-      </w:r>
-      <w:r>
-        <w:t>b</w:t>
-      </w:r>
-      <w:r>
-        <w:t xml:space="preserve">] </w:t>
-      </w:r>
-      <w:proofErr w:type="spellStart"/>
-      <w:r>
-        <w:t>iV</w:t>
-      </w:r>
-      <w:r>
-        <w:t>norm</w:t>
-      </w:r>
-      <w:proofErr w:type="spellEnd"/>
-      <w:r>
-        <w:t xml:space="preserve"> scheme: Initialize with zero additional </w:t>
-      </w:r>
-      <w:proofErr w:type="gramStart"/>
-      <w:r>
-        <w:t>storage</w:t>
-      </w:r>
-      <w:proofErr w:type="gramEnd"/>
-    </w:p>
-    <w:p>
-      <w:r>
-        <w:t xml:space="preserve">When this option is used, the initial storage of the new reservoir is set </w:t>
-      </w:r>
-      <w:r>
-        <w:t>to</w:t>
-      </w:r>
-      <w:r>
-        <w:t xml:space="preserve"> “</w:t>
-      </w:r>
-      <w:r>
-        <w:rPr>
-          <w:rStyle w:val="VariableFilename0"/>
+        <w:t>[2b] iVnorm scheme: Initialize with zero additional storage</w:t>
+      </w:r>
+    </w:p>
+    <w:p>
+      <w:r>
+        <w:t>When this option is used, the initial storage of the new reservoir is set to “</w:t>
+      </w:r>
+      <w:r>
+        <w:rPr>
+          <w:rStyle w:val="VariableFilename0"/>
+          <w:rFonts w:ascii="Arial" w:hAnsi="Arial"/>
         </w:rPr>
         <w:t>Normal Volume</w:t>
       </w:r>
       <w:r>
-        <w:t xml:space="preserve">” </w:t>
-      </w:r>
-      <w:r>
-        <w:t xml:space="preserve">(=Water use volume) of the reservoir specified in dam parameter list. </w:t>
-      </w:r>
-    </w:p>
-    <w:p>
-      <w:r>
-        <w:t xml:space="preserve">This scheme can avoid the issues related to reservoir filling procedure. However, </w:t>
-      </w:r>
-      <w:r>
-        <w:t xml:space="preserve">water budget is </w:t>
-      </w:r>
-      <w:r>
-        <w:t xml:space="preserve">not </w:t>
-      </w:r>
-      <w:r>
-        <w:t xml:space="preserve">closed (water </w:t>
-      </w:r>
-      <w:r>
-        <w:t xml:space="preserve">is </w:t>
-      </w:r>
-      <w:r>
-        <w:t xml:space="preserve">added </w:t>
-      </w:r>
-      <w:r>
-        <w:t>to the system</w:t>
-      </w:r>
-      <w:r>
-        <w:t xml:space="preserve">). This scheme is recommended for experiments </w:t>
-      </w:r>
-      <w:r>
-        <w:t>which does not require</w:t>
-      </w:r>
-      <w:r>
-        <w:t xml:space="preserve"> strict water budget conservation, such as </w:t>
-      </w:r>
-      <w:r>
-        <w:t>flood risk assessment</w:t>
-      </w:r>
-      <w:r>
-        <w:t>.</w:t>
+        <w:t xml:space="preserve">” (=Water use volume) of the reservoir specified in dam parameter list. </w:t>
+      </w:r>
+    </w:p>
+    <w:p>
+      <w:r>
+        <w:t>This scheme can avoid the issues related to reservoir filling procedure. However, water budget is not closed (water is added to the system). This scheme is recommended for experiments which does not require strict water budget conservation, such as flood risk assessment.</w:t>
       </w:r>
     </w:p>
     <w:p>
       <w:r>
         <w:t xml:space="preserve">This option can be used by specifying </w:t>
       </w:r>
-      <w:proofErr w:type="spellStart"/>
-      <w:r>
-        <w:rPr>
-          <w:rStyle w:val="VariableFilename0"/>
-        </w:rPr>
-        <w:t>L</w:t>
-      </w:r>
-      <w:r>
-        <w:rPr>
-          <w:rStyle w:val="VariableFilename0"/>
-        </w:rPr>
-        <w:t>iVnorm</w:t>
-      </w:r>
-      <w:proofErr w:type="spellEnd"/>
-      <w:r>
-        <w:rPr>
-          <w:rStyle w:val="VariableFilename0"/>
-        </w:rPr>
-        <w:t>=</w:t>
-      </w:r>
-      <w:r>
-        <w:rPr>
-          <w:rStyle w:val="VariableFilename0"/>
-        </w:rPr>
-        <w:t>.</w:t>
-      </w:r>
-      <w:r>
-        <w:rPr>
-          <w:rStyle w:val="VariableFilename0"/>
-        </w:rPr>
-        <w:t>TRUE</w:t>
-      </w:r>
-      <w:r>
-        <w:rPr>
-          <w:rStyle w:val="VariableFilename0"/>
-        </w:rPr>
-        <w:t xml:space="preserve">. </w:t>
+      <w:r>
+        <w:rPr>
+          <w:rStyle w:val="VariableFilename0"/>
+          <w:rFonts w:ascii="Arial" w:hAnsi="Arial"/>
+        </w:rPr>
+        <w:t xml:space="preserve">LiVnorm=.TRUE. </w:t>
       </w:r>
       <w:r>
         <w:t>in namelist.</w:t>
@@ -5403,45 +3634,7 @@
         <w:pStyle w:val="FigureCaption"/>
       </w:pPr>
       <w:r>
-        <w:t>Figure: Example of the simulated reservoir outflow. Nat: naturalized simulation without reservoir. Dam: All-reservoirs-in scheme. YBY-</w:t>
-      </w:r>
-      <w:proofErr w:type="spellStart"/>
-      <w:r>
-        <w:t>Vzero</w:t>
-      </w:r>
-      <w:proofErr w:type="spellEnd"/>
-      <w:r>
-        <w:t xml:space="preserve">: Year-By-Year scheme with </w:t>
-      </w:r>
-      <w:proofErr w:type="spellStart"/>
-      <w:r>
-        <w:t>iVzeo</w:t>
-      </w:r>
-      <w:proofErr w:type="spellEnd"/>
-      <w:r>
-        <w:t xml:space="preserve"> option. </w:t>
-      </w:r>
-      <w:r>
-        <w:t>YBY-</w:t>
-      </w:r>
-      <w:proofErr w:type="spellStart"/>
-      <w:r>
-        <w:t>V</w:t>
-      </w:r>
-      <w:r>
-        <w:t>nor</w:t>
-      </w:r>
-      <w:proofErr w:type="spellEnd"/>
-      <w:r>
-        <w:t xml:space="preserve">: Year-By-Year scheme with </w:t>
-      </w:r>
-      <w:proofErr w:type="spellStart"/>
-      <w:r>
-        <w:t>iVnorm</w:t>
-      </w:r>
-      <w:proofErr w:type="spellEnd"/>
-      <w:r>
-        <w:t xml:space="preserve"> option.</w:t>
+        <w:t>Figure: Example of the simulated reservoir outflow. Nat: naturalized simulation without reservoir. Dam: All-reservoirs-in scheme. YBY-Vzero: Year-By-Year scheme with iVzeo option. YBY-Vnor: Year-By-Year scheme with iVnorm option.</w:t>
       </w:r>
     </w:p>
     <w:p/>
@@ -5464,18 +3657,7 @@
         <w:pStyle w:val="ListItem"/>
       </w:pPr>
       <w:r>
-        <w:t>&lt;</w:t>
-      </w:r>
-      <w:proofErr w:type="spellStart"/>
-      <w:r>
-        <w:t>Funato</w:t>
-      </w:r>
-      <w:proofErr w:type="spellEnd"/>
-      <w:r>
-        <w:t>-Yamazaki scheme</w:t>
-      </w:r>
-      <w:r>
-        <w:t>&gt;</w:t>
+        <w:t>&lt;Funato-Yamazaki scheme&gt;</w:t>
       </w:r>
       <w:r>
         <w:br/>
@@ -5497,29 +3679,11 @@
         <w:pStyle w:val="ListItem"/>
       </w:pPr>
       <w:r>
-        <w:t>&lt;</w:t>
-      </w:r>
-      <w:proofErr w:type="spellStart"/>
-      <w:r>
-        <w:t>Hanazaki</w:t>
-      </w:r>
-      <w:proofErr w:type="spellEnd"/>
-      <w:r>
-        <w:t xml:space="preserve"> 2022 scheme&gt;</w:t>
+        <w:t>&lt;Hanazaki 2022 scheme&gt;</w:t>
       </w:r>
       <w:r>
         <w:br/>
-      </w:r>
-      <w:r>
-        <w:t xml:space="preserve">Risa </w:t>
-      </w:r>
-      <w:proofErr w:type="spellStart"/>
-      <w:r>
-        <w:t>Hanazaki</w:t>
-      </w:r>
-      <w:proofErr w:type="spellEnd"/>
-      <w:r>
-        <w:t>, Dai Yamazaki, Kei Yoshimura</w:t>
+        <w:t>Risa Hanazaki, Dai Yamazaki, Kei Yoshimura</w:t>
       </w:r>
     </w:p>
     <w:p>
@@ -5545,13 +3709,7 @@
         <w:ind w:left="440"/>
       </w:pPr>
       <w:r>
-        <w:t>Journal of Advances in Modeling Earth Systems, 14(3), e2021MS002944, 2022, DOI</w:t>
-      </w:r>
-      <w:r>
-        <w:t xml:space="preserve">: </w:t>
-      </w:r>
-      <w:r>
-        <w:t>10.1029/2021MS002944</w:t>
+        <w:t>Journal of Advances in Modeling Earth Systems, 14(3), e2021MS002944, 2022, DOI: 10.1029/2021MS002944</w:t>
       </w:r>
       <w:r>
         <w:br/>
@@ -5599,7 +3757,7 @@
 </file>
 
 <file path=word/endnotes.xml><?xml version="1.0" encoding="utf-8"?>
-<w:endnotes xmlns:wpc="http://schemas.microsoft.com/office/word/2010/wordprocessingCanvas" xmlns:cx="http://schemas.microsoft.com/office/drawing/2014/chartex" xmlns:cx1="http://schemas.microsoft.com/office/drawing/2015/9/8/chartex" xmlns:cx2="http://schemas.microsoft.com/office/drawing/2015/10/21/chartex" xmlns:cx3="http://schemas.microsoft.com/office/drawing/2016/5/9/chartex" xmlns:cx4="http://schemas.microsoft.com/office/drawing/2016/5/10/chartex" xmlns:cx5="http://schemas.microsoft.com/office/drawing/2016/5/11/chartex" xmlns:cx6="http://schemas.microsoft.com/office/drawing/2016/5/12/chartex" xmlns:cx7="http://schemas.microsoft.com/office/drawing/2016/5/13/chartex" xmlns:cx8="http://schemas.microsoft.com/office/drawing/2016/5/14/chartex" xmlns:mc="http://schemas.openxmlformats.org/markup-compatibility/2006" xmlns:aink="http://schemas.microsoft.com/office/drawing/2016/ink" xmlns:am3d="http://schemas.microsoft.com/office/drawing/2017/model3d" xmlns:o="urn:schemas-microsoft-com:office:office" xmlns:oel="http://schemas.microsoft.com/office/2019/extlst" xmlns:r="http://schemas.openxmlformats.org/officeDocument/2006/relationships" xmlns:m="http://schemas.openxmlformats.org/officeDocument/2006/math" xmlns:v="urn:schemas-microsoft-com:vml" xmlns:wp14="http://schemas.microsoft.com/office/word/2010/wordprocessingDrawing" xmlns:wp="http://schemas.openxmlformats.org/drawingml/2006/wordprocessingDrawing" xmlns:w10="urn:schemas-microsoft-com:office:word" xmlns:w="http://schemas.openxmlformats.org/wordprocessingml/2006/main" xmlns:w14="http://schemas.microsoft.com/office/word/2010/wordml" xmlns:w15="http://schemas.microsoft.com/office/word/2012/wordml" xmlns:w16cex="http://schemas.microsoft.com/office/word/2018/wordml/cex" xmlns:w16cid="http://schemas.microsoft.com/office/word/2016/wordml/cid" xmlns:w16="http://schemas.microsoft.com/office/word/2018/wordml" xmlns:w16sdtdh="http://schemas.microsoft.com/office/word/2020/wordml/sdtdatahash" xmlns:w16se="http://schemas.microsoft.com/office/word/2015/wordml/symex" xmlns:wpg="http://schemas.microsoft.com/office/word/2010/wordprocessingGroup" xmlns:wpi="http://schemas.microsoft.com/office/word/2010/wordprocessingInk" xmlns:wne="http://schemas.microsoft.com/office/word/2006/wordml" xmlns:wps="http://schemas.microsoft.com/office/word/2010/wordprocessingShape" mc:Ignorable="w14 w15 w16se w16cid w16 w16cex w16sdtdh wp14">
+<w:endnotes xmlns:wpc="http://schemas.microsoft.com/office/word/2010/wordprocessingCanvas" xmlns:cx="http://schemas.microsoft.com/office/drawing/2014/chartex" xmlns:cx1="http://schemas.microsoft.com/office/drawing/2015/9/8/chartex" xmlns:cx2="http://schemas.microsoft.com/office/drawing/2015/10/21/chartex" xmlns:cx3="http://schemas.microsoft.com/office/drawing/2016/5/9/chartex" xmlns:cx4="http://schemas.microsoft.com/office/drawing/2016/5/10/chartex" xmlns:cx5="http://schemas.microsoft.com/office/drawing/2016/5/11/chartex" xmlns:cx6="http://schemas.microsoft.com/office/drawing/2016/5/12/chartex" xmlns:cx7="http://schemas.microsoft.com/office/drawing/2016/5/13/chartex" xmlns:cx8="http://schemas.microsoft.com/office/drawing/2016/5/14/chartex" xmlns:mc="http://schemas.openxmlformats.org/markup-compatibility/2006" xmlns:aink="http://schemas.microsoft.com/office/drawing/2016/ink" xmlns:am3d="http://schemas.microsoft.com/office/drawing/2017/model3d" xmlns:o="urn:schemas-microsoft-com:office:office" xmlns:oel="http://schemas.microsoft.com/office/2019/extlst" xmlns:r="http://schemas.openxmlformats.org/officeDocument/2006/relationships" xmlns:m="http://schemas.openxmlformats.org/officeDocument/2006/math" xmlns:v="urn:schemas-microsoft-com:vml" xmlns:wp14="http://schemas.microsoft.com/office/word/2010/wordprocessingDrawing" xmlns:wp="http://schemas.openxmlformats.org/drawingml/2006/wordprocessingDrawing" xmlns:w10="urn:schemas-microsoft-com:office:word" xmlns:w="http://schemas.openxmlformats.org/wordprocessingml/2006/main" xmlns:w14="http://schemas.microsoft.com/office/word/2010/wordml" xmlns:w15="http://schemas.microsoft.com/office/word/2012/wordml" xmlns:w16cex="http://schemas.microsoft.com/office/word/2018/wordml/cex" xmlns:w16cid="http://schemas.microsoft.com/office/word/2016/wordml/cid" xmlns:w16="http://schemas.microsoft.com/office/word/2018/wordml" xmlns:w16du="http://schemas.microsoft.com/office/word/2023/wordml/word16du" xmlns:w16sdtdh="http://schemas.microsoft.com/office/word/2020/wordml/sdtdatahash" xmlns:w16se="http://schemas.microsoft.com/office/word/2015/wordml/symex" xmlns:wpg="http://schemas.microsoft.com/office/word/2010/wordprocessingGroup" xmlns:wpi="http://schemas.microsoft.com/office/word/2010/wordprocessingInk" xmlns:wne="http://schemas.microsoft.com/office/word/2006/wordml" xmlns:wps="http://schemas.microsoft.com/office/word/2010/wordprocessingShape" mc:Ignorable="w14 w15 w16se w16cid w16 w16cex w16sdtdh w16du wp14">
   <w:endnote w:type="separator" w:id="-1">
     <w:p>
       <w:pPr>
@@ -5624,7 +3782,7 @@
 </file>
 
 <file path=word/footer1.xml><?xml version="1.0" encoding="utf-8"?>
-<w:ftr xmlns:wpc="http://schemas.microsoft.com/office/word/2010/wordprocessingCanvas" xmlns:cx="http://schemas.microsoft.com/office/drawing/2014/chartex" xmlns:cx1="http://schemas.microsoft.com/office/drawing/2015/9/8/chartex" xmlns:cx2="http://schemas.microsoft.com/office/drawing/2015/10/21/chartex" xmlns:cx3="http://schemas.microsoft.com/office/drawing/2016/5/9/chartex" xmlns:cx4="http://schemas.microsoft.com/office/drawing/2016/5/10/chartex" xmlns:cx5="http://schemas.microsoft.com/office/drawing/2016/5/11/chartex" xmlns:cx6="http://schemas.microsoft.com/office/drawing/2016/5/12/chartex" xmlns:cx7="http://schemas.microsoft.com/office/drawing/2016/5/13/chartex" xmlns:cx8="http://schemas.microsoft.com/office/drawing/2016/5/14/chartex" xmlns:mc="http://schemas.openxmlformats.org/markup-compatibility/2006" xmlns:aink="http://schemas.microsoft.com/office/drawing/2016/ink" xmlns:am3d="http://schemas.microsoft.com/office/drawing/2017/model3d" xmlns:o="urn:schemas-microsoft-com:office:office" xmlns:oel="http://schemas.microsoft.com/office/2019/extlst" xmlns:r="http://schemas.openxmlformats.org/officeDocument/2006/relationships" xmlns:m="http://schemas.openxmlformats.org/officeDocument/2006/math" xmlns:v="urn:schemas-microsoft-com:vml" xmlns:wp14="http://schemas.microsoft.com/office/word/2010/wordprocessingDrawing" xmlns:wp="http://schemas.openxmlformats.org/drawingml/2006/wordprocessingDrawing" xmlns:w10="urn:schemas-microsoft-com:office:word" xmlns:w="http://schemas.openxmlformats.org/wordprocessingml/2006/main" xmlns:w14="http://schemas.microsoft.com/office/word/2010/wordml" xmlns:w15="http://schemas.microsoft.com/office/word/2012/wordml" xmlns:w16cex="http://schemas.microsoft.com/office/word/2018/wordml/cex" xmlns:w16cid="http://schemas.microsoft.com/office/word/2016/wordml/cid" xmlns:w16="http://schemas.microsoft.com/office/word/2018/wordml" xmlns:w16sdtdh="http://schemas.microsoft.com/office/word/2020/wordml/sdtdatahash" xmlns:w16se="http://schemas.microsoft.com/office/word/2015/wordml/symex" xmlns:wpg="http://schemas.microsoft.com/office/word/2010/wordprocessingGroup" xmlns:wpi="http://schemas.microsoft.com/office/word/2010/wordprocessingInk" xmlns:wne="http://schemas.microsoft.com/office/word/2006/wordml" xmlns:wps="http://schemas.microsoft.com/office/word/2010/wordprocessingShape" mc:Ignorable="w14 w15 w16se w16cid w16 w16cex w16sdtdh wp14">
+<w:ftr xmlns:wpc="http://schemas.microsoft.com/office/word/2010/wordprocessingCanvas" xmlns:cx="http://schemas.microsoft.com/office/drawing/2014/chartex" xmlns:cx1="http://schemas.microsoft.com/office/drawing/2015/9/8/chartex" xmlns:cx2="http://schemas.microsoft.com/office/drawing/2015/10/21/chartex" xmlns:cx3="http://schemas.microsoft.com/office/drawing/2016/5/9/chartex" xmlns:cx4="http://schemas.microsoft.com/office/drawing/2016/5/10/chartex" xmlns:cx5="http://schemas.microsoft.com/office/drawing/2016/5/11/chartex" xmlns:cx6="http://schemas.microsoft.com/office/drawing/2016/5/12/chartex" xmlns:cx7="http://schemas.microsoft.com/office/drawing/2016/5/13/chartex" xmlns:cx8="http://schemas.microsoft.com/office/drawing/2016/5/14/chartex" xmlns:mc="http://schemas.openxmlformats.org/markup-compatibility/2006" xmlns:aink="http://schemas.microsoft.com/office/drawing/2016/ink" xmlns:am3d="http://schemas.microsoft.com/office/drawing/2017/model3d" xmlns:o="urn:schemas-microsoft-com:office:office" xmlns:oel="http://schemas.microsoft.com/office/2019/extlst" xmlns:r="http://schemas.openxmlformats.org/officeDocument/2006/relationships" xmlns:m="http://schemas.openxmlformats.org/officeDocument/2006/math" xmlns:v="urn:schemas-microsoft-com:vml" xmlns:wp14="http://schemas.microsoft.com/office/word/2010/wordprocessingDrawing" xmlns:wp="http://schemas.openxmlformats.org/drawingml/2006/wordprocessingDrawing" xmlns:w10="urn:schemas-microsoft-com:office:word" xmlns:w="http://schemas.openxmlformats.org/wordprocessingml/2006/main" xmlns:w14="http://schemas.microsoft.com/office/word/2010/wordml" xmlns:w15="http://schemas.microsoft.com/office/word/2012/wordml" xmlns:w16cex="http://schemas.microsoft.com/office/word/2018/wordml/cex" xmlns:w16cid="http://schemas.microsoft.com/office/word/2016/wordml/cid" xmlns:w16="http://schemas.microsoft.com/office/word/2018/wordml" xmlns:w16du="http://schemas.microsoft.com/office/word/2023/wordml/word16du" xmlns:w16sdtdh="http://schemas.microsoft.com/office/word/2020/wordml/sdtdatahash" xmlns:w16se="http://schemas.microsoft.com/office/word/2015/wordml/symex" xmlns:wpg="http://schemas.microsoft.com/office/word/2010/wordprocessingGroup" xmlns:wpi="http://schemas.microsoft.com/office/word/2010/wordprocessingInk" xmlns:wne="http://schemas.microsoft.com/office/word/2006/wordml" xmlns:wps="http://schemas.microsoft.com/office/word/2010/wordprocessingShape" mc:Ignorable="w14 w15 w16se w16cid w16 w16cex w16sdtdh w16du wp14">
   <w:sdt>
     <w:sdtPr>
       <w:rPr>
@@ -5676,7 +3834,7 @@
 </file>
 
 <file path=word/footer2.xml><?xml version="1.0" encoding="utf-8"?>
-<w:ftr xmlns:wpc="http://schemas.microsoft.com/office/word/2010/wordprocessingCanvas" xmlns:cx="http://schemas.microsoft.com/office/drawing/2014/chartex" xmlns:cx1="http://schemas.microsoft.com/office/drawing/2015/9/8/chartex" xmlns:cx2="http://schemas.microsoft.com/office/drawing/2015/10/21/chartex" xmlns:cx3="http://schemas.microsoft.com/office/drawing/2016/5/9/chartex" xmlns:cx4="http://schemas.microsoft.com/office/drawing/2016/5/10/chartex" xmlns:cx5="http://schemas.microsoft.com/office/drawing/2016/5/11/chartex" xmlns:cx6="http://schemas.microsoft.com/office/drawing/2016/5/12/chartex" xmlns:cx7="http://schemas.microsoft.com/office/drawing/2016/5/13/chartex" xmlns:cx8="http://schemas.microsoft.com/office/drawing/2016/5/14/chartex" xmlns:mc="http://schemas.openxmlformats.org/markup-compatibility/2006" xmlns:aink="http://schemas.microsoft.com/office/drawing/2016/ink" xmlns:am3d="http://schemas.microsoft.com/office/drawing/2017/model3d" xmlns:o="urn:schemas-microsoft-com:office:office" xmlns:oel="http://schemas.microsoft.com/office/2019/extlst" xmlns:r="http://schemas.openxmlformats.org/officeDocument/2006/relationships" xmlns:m="http://schemas.openxmlformats.org/officeDocument/2006/math" xmlns:v="urn:schemas-microsoft-com:vml" xmlns:wp14="http://schemas.microsoft.com/office/word/2010/wordprocessingDrawing" xmlns:wp="http://schemas.openxmlformats.org/drawingml/2006/wordprocessingDrawing" xmlns:w10="urn:schemas-microsoft-com:office:word" xmlns:w="http://schemas.openxmlformats.org/wordprocessingml/2006/main" xmlns:w14="http://schemas.microsoft.com/office/word/2010/wordml" xmlns:w15="http://schemas.microsoft.com/office/word/2012/wordml" xmlns:w16cex="http://schemas.microsoft.com/office/word/2018/wordml/cex" xmlns:w16cid="http://schemas.microsoft.com/office/word/2016/wordml/cid" xmlns:w16="http://schemas.microsoft.com/office/word/2018/wordml" xmlns:w16sdtdh="http://schemas.microsoft.com/office/word/2020/wordml/sdtdatahash" xmlns:w16se="http://schemas.microsoft.com/office/word/2015/wordml/symex" xmlns:wpg="http://schemas.microsoft.com/office/word/2010/wordprocessingGroup" xmlns:wpi="http://schemas.microsoft.com/office/word/2010/wordprocessingInk" xmlns:wne="http://schemas.microsoft.com/office/word/2006/wordml" xmlns:wps="http://schemas.microsoft.com/office/word/2010/wordprocessingShape" mc:Ignorable="w14 w15 w16se w16cid w16 w16cex w16sdtdh wp14">
+<w:ftr xmlns:wpc="http://schemas.microsoft.com/office/word/2010/wordprocessingCanvas" xmlns:cx="http://schemas.microsoft.com/office/drawing/2014/chartex" xmlns:cx1="http://schemas.microsoft.com/office/drawing/2015/9/8/chartex" xmlns:cx2="http://schemas.microsoft.com/office/drawing/2015/10/21/chartex" xmlns:cx3="http://schemas.microsoft.com/office/drawing/2016/5/9/chartex" xmlns:cx4="http://schemas.microsoft.com/office/drawing/2016/5/10/chartex" xmlns:cx5="http://schemas.microsoft.com/office/drawing/2016/5/11/chartex" xmlns:cx6="http://schemas.microsoft.com/office/drawing/2016/5/12/chartex" xmlns:cx7="http://schemas.microsoft.com/office/drawing/2016/5/13/chartex" xmlns:cx8="http://schemas.microsoft.com/office/drawing/2016/5/14/chartex" xmlns:mc="http://schemas.openxmlformats.org/markup-compatibility/2006" xmlns:aink="http://schemas.microsoft.com/office/drawing/2016/ink" xmlns:am3d="http://schemas.microsoft.com/office/drawing/2017/model3d" xmlns:o="urn:schemas-microsoft-com:office:office" xmlns:oel="http://schemas.microsoft.com/office/2019/extlst" xmlns:r="http://schemas.openxmlformats.org/officeDocument/2006/relationships" xmlns:m="http://schemas.openxmlformats.org/officeDocument/2006/math" xmlns:v="urn:schemas-microsoft-com:vml" xmlns:wp14="http://schemas.microsoft.com/office/word/2010/wordprocessingDrawing" xmlns:wp="http://schemas.openxmlformats.org/drawingml/2006/wordprocessingDrawing" xmlns:w10="urn:schemas-microsoft-com:office:word" xmlns:w="http://schemas.openxmlformats.org/wordprocessingml/2006/main" xmlns:w14="http://schemas.microsoft.com/office/word/2010/wordml" xmlns:w15="http://schemas.microsoft.com/office/word/2012/wordml" xmlns:w16cex="http://schemas.microsoft.com/office/word/2018/wordml/cex" xmlns:w16cid="http://schemas.microsoft.com/office/word/2016/wordml/cid" xmlns:w16="http://schemas.microsoft.com/office/word/2018/wordml" xmlns:w16du="http://schemas.microsoft.com/office/word/2023/wordml/word16du" xmlns:w16sdtdh="http://schemas.microsoft.com/office/word/2020/wordml/sdtdatahash" xmlns:w16se="http://schemas.microsoft.com/office/word/2015/wordml/symex" xmlns:wpg="http://schemas.microsoft.com/office/word/2010/wordprocessingGroup" xmlns:wpi="http://schemas.microsoft.com/office/word/2010/wordprocessingInk" xmlns:wne="http://schemas.microsoft.com/office/word/2006/wordml" xmlns:wps="http://schemas.microsoft.com/office/word/2010/wordprocessingShape" mc:Ignorable="w14 w15 w16se w16cid w16 w16cex w16sdtdh w16du wp14">
   <w:sdt>
     <w:sdtPr>
       <w:rPr>
@@ -5741,7 +3899,7 @@
 </file>
 
 <file path=word/footnotes.xml><?xml version="1.0" encoding="utf-8"?>
-<w:footnotes xmlns:wpc="http://schemas.microsoft.com/office/word/2010/wordprocessingCanvas" xmlns:cx="http://schemas.microsoft.com/office/drawing/2014/chartex" xmlns:cx1="http://schemas.microsoft.com/office/drawing/2015/9/8/chartex" xmlns:cx2="http://schemas.microsoft.com/office/drawing/2015/10/21/chartex" xmlns:cx3="http://schemas.microsoft.com/office/drawing/2016/5/9/chartex" xmlns:cx4="http://schemas.microsoft.com/office/drawing/2016/5/10/chartex" xmlns:cx5="http://schemas.microsoft.com/office/drawing/2016/5/11/chartex" xmlns:cx6="http://schemas.microsoft.com/office/drawing/2016/5/12/chartex" xmlns:cx7="http://schemas.microsoft.com/office/drawing/2016/5/13/chartex" xmlns:cx8="http://schemas.microsoft.com/office/drawing/2016/5/14/chartex" xmlns:mc="http://schemas.openxmlformats.org/markup-compatibility/2006" xmlns:aink="http://schemas.microsoft.com/office/drawing/2016/ink" xmlns:am3d="http://schemas.microsoft.com/office/drawing/2017/model3d" xmlns:o="urn:schemas-microsoft-com:office:office" xmlns:oel="http://schemas.microsoft.com/office/2019/extlst" xmlns:r="http://schemas.openxmlformats.org/officeDocument/2006/relationships" xmlns:m="http://schemas.openxmlformats.org/officeDocument/2006/math" xmlns:v="urn:schemas-microsoft-com:vml" xmlns:wp14="http://schemas.microsoft.com/office/word/2010/wordprocessingDrawing" xmlns:wp="http://schemas.openxmlformats.org/drawingml/2006/wordprocessingDrawing" xmlns:w10="urn:schemas-microsoft-com:office:word" xmlns:w="http://schemas.openxmlformats.org/wordprocessingml/2006/main" xmlns:w14="http://schemas.microsoft.com/office/word/2010/wordml" xmlns:w15="http://schemas.microsoft.com/office/word/2012/wordml" xmlns:w16cex="http://schemas.microsoft.com/office/word/2018/wordml/cex" xmlns:w16cid="http://schemas.microsoft.com/office/word/2016/wordml/cid" xmlns:w16="http://schemas.microsoft.com/office/word/2018/wordml" xmlns:w16sdtdh="http://schemas.microsoft.com/office/word/2020/wordml/sdtdatahash" xmlns:w16se="http://schemas.microsoft.com/office/word/2015/wordml/symex" xmlns:wpg="http://schemas.microsoft.com/office/word/2010/wordprocessingGroup" xmlns:wpi="http://schemas.microsoft.com/office/word/2010/wordprocessingInk" xmlns:wne="http://schemas.microsoft.com/office/word/2006/wordml" xmlns:wps="http://schemas.microsoft.com/office/word/2010/wordprocessingShape" mc:Ignorable="w14 w15 w16se w16cid w16 w16cex w16sdtdh wp14">
+<w:footnotes xmlns:wpc="http://schemas.microsoft.com/office/word/2010/wordprocessingCanvas" xmlns:cx="http://schemas.microsoft.com/office/drawing/2014/chartex" xmlns:cx1="http://schemas.microsoft.com/office/drawing/2015/9/8/chartex" xmlns:cx2="http://schemas.microsoft.com/office/drawing/2015/10/21/chartex" xmlns:cx3="http://schemas.microsoft.com/office/drawing/2016/5/9/chartex" xmlns:cx4="http://schemas.microsoft.com/office/drawing/2016/5/10/chartex" xmlns:cx5="http://schemas.microsoft.com/office/drawing/2016/5/11/chartex" xmlns:cx6="http://schemas.microsoft.com/office/drawing/2016/5/12/chartex" xmlns:cx7="http://schemas.microsoft.com/office/drawing/2016/5/13/chartex" xmlns:cx8="http://schemas.microsoft.com/office/drawing/2016/5/14/chartex" xmlns:mc="http://schemas.openxmlformats.org/markup-compatibility/2006" xmlns:aink="http://schemas.microsoft.com/office/drawing/2016/ink" xmlns:am3d="http://schemas.microsoft.com/office/drawing/2017/model3d" xmlns:o="urn:schemas-microsoft-com:office:office" xmlns:oel="http://schemas.microsoft.com/office/2019/extlst" xmlns:r="http://schemas.openxmlformats.org/officeDocument/2006/relationships" xmlns:m="http://schemas.openxmlformats.org/officeDocument/2006/math" xmlns:v="urn:schemas-microsoft-com:vml" xmlns:wp14="http://schemas.microsoft.com/office/word/2010/wordprocessingDrawing" xmlns:wp="http://schemas.openxmlformats.org/drawingml/2006/wordprocessingDrawing" xmlns:w10="urn:schemas-microsoft-com:office:word" xmlns:w="http://schemas.openxmlformats.org/wordprocessingml/2006/main" xmlns:w14="http://schemas.microsoft.com/office/word/2010/wordml" xmlns:w15="http://schemas.microsoft.com/office/word/2012/wordml" xmlns:w16cex="http://schemas.microsoft.com/office/word/2018/wordml/cex" xmlns:w16cid="http://schemas.microsoft.com/office/word/2016/wordml/cid" xmlns:w16="http://schemas.microsoft.com/office/word/2018/wordml" xmlns:w16du="http://schemas.microsoft.com/office/word/2023/wordml/word16du" xmlns:w16sdtdh="http://schemas.microsoft.com/office/word/2020/wordml/sdtdatahash" xmlns:w16se="http://schemas.microsoft.com/office/word/2015/wordml/symex" xmlns:wpg="http://schemas.microsoft.com/office/word/2010/wordprocessingGroup" xmlns:wpi="http://schemas.microsoft.com/office/word/2010/wordprocessingInk" xmlns:wne="http://schemas.microsoft.com/office/word/2006/wordml" xmlns:wps="http://schemas.microsoft.com/office/word/2010/wordprocessingShape" mc:Ignorable="w14 w15 w16se w16cid w16 w16cex w16sdtdh w16du wp14">
   <w:footnote w:type="separator" w:id="-1">
     <w:p>
       <w:pPr>
@@ -5766,21 +3924,13 @@
 </file>
 
 <file path=word/header1.xml><?xml version="1.0" encoding="utf-8"?>
-<w:hdr xmlns:wpc="http://schemas.microsoft.com/office/word/2010/wordprocessingCanvas" xmlns:cx="http://schemas.microsoft.com/office/drawing/2014/chartex" xmlns:cx1="http://schemas.microsoft.com/office/drawing/2015/9/8/chartex" xmlns:cx2="http://schemas.microsoft.com/office/drawing/2015/10/21/chartex" xmlns:cx3="http://schemas.microsoft.com/office/drawing/2016/5/9/chartex" xmlns:cx4="http://schemas.microsoft.com/office/drawing/2016/5/10/chartex" xmlns:cx5="http://schemas.microsoft.com/office/drawing/2016/5/11/chartex" xmlns:cx6="http://schemas.microsoft.com/office/drawing/2016/5/12/chartex" xmlns:cx7="http://schemas.microsoft.com/office/drawing/2016/5/13/chartex" xmlns:cx8="http://schemas.microsoft.com/office/drawing/2016/5/14/chartex" xmlns:mc="http://schemas.openxmlformats.org/markup-compatibility/2006" xmlns:aink="http://schemas.microsoft.com/office/drawing/2016/ink" xmlns:am3d="http://schemas.microsoft.com/office/drawing/2017/model3d" xmlns:o="urn:schemas-microsoft-com:office:office" xmlns:oel="http://schemas.microsoft.com/office/2019/extlst" xmlns:r="http://schemas.openxmlformats.org/officeDocument/2006/relationships" xmlns:m="http://schemas.openxmlformats.org/officeDocument/2006/math" xmlns:v="urn:schemas-microsoft-com:vml" xmlns:wp14="http://schemas.microsoft.com/office/word/2010/wordprocessingDrawing" xmlns:wp="http://schemas.openxmlformats.org/drawingml/2006/wordprocessingDrawing" xmlns:w10="urn:schemas-microsoft-com:office:word" xmlns:w="http://schemas.openxmlformats.org/wordprocessingml/2006/main" xmlns:w14="http://schemas.microsoft.com/office/word/2010/wordml" xmlns:w15="http://schemas.microsoft.com/office/word/2012/wordml" xmlns:w16cex="http://schemas.microsoft.com/office/word/2018/wordml/cex" xmlns:w16cid="http://schemas.microsoft.com/office/word/2016/wordml/cid" xmlns:w16="http://schemas.microsoft.com/office/word/2018/wordml" xmlns:w16sdtdh="http://schemas.microsoft.com/office/word/2020/wordml/sdtdatahash" xmlns:w16se="http://schemas.microsoft.com/office/word/2015/wordml/symex" xmlns:wpg="http://schemas.microsoft.com/office/word/2010/wordprocessingGroup" xmlns:wpi="http://schemas.microsoft.com/office/word/2010/wordprocessingInk" xmlns:wne="http://schemas.microsoft.com/office/word/2006/wordml" xmlns:wps="http://schemas.microsoft.com/office/word/2010/wordprocessingShape" mc:Ignorable="w14 w15 w16se w16cid w16 w16cex w16sdtdh wp14">
+<w:hdr xmlns:wpc="http://schemas.microsoft.com/office/word/2010/wordprocessingCanvas" xmlns:cx="http://schemas.microsoft.com/office/drawing/2014/chartex" xmlns:cx1="http://schemas.microsoft.com/office/drawing/2015/9/8/chartex" xmlns:cx2="http://schemas.microsoft.com/office/drawing/2015/10/21/chartex" xmlns:cx3="http://schemas.microsoft.com/office/drawing/2016/5/9/chartex" xmlns:cx4="http://schemas.microsoft.com/office/drawing/2016/5/10/chartex" xmlns:cx5="http://schemas.microsoft.com/office/drawing/2016/5/11/chartex" xmlns:cx6="http://schemas.microsoft.com/office/drawing/2016/5/12/chartex" xmlns:cx7="http://schemas.microsoft.com/office/drawing/2016/5/13/chartex" xmlns:cx8="http://schemas.microsoft.com/office/drawing/2016/5/14/chartex" xmlns:mc="http://schemas.openxmlformats.org/markup-compatibility/2006" xmlns:aink="http://schemas.microsoft.com/office/drawing/2016/ink" xmlns:am3d="http://schemas.microsoft.com/office/drawing/2017/model3d" xmlns:o="urn:schemas-microsoft-com:office:office" xmlns:oel="http://schemas.microsoft.com/office/2019/extlst" xmlns:r="http://schemas.openxmlformats.org/officeDocument/2006/relationships" xmlns:m="http://schemas.openxmlformats.org/officeDocument/2006/math" xmlns:v="urn:schemas-microsoft-com:vml" xmlns:wp14="http://schemas.microsoft.com/office/word/2010/wordprocessingDrawing" xmlns:wp="http://schemas.openxmlformats.org/drawingml/2006/wordprocessingDrawing" xmlns:w10="urn:schemas-microsoft-com:office:word" xmlns:w="http://schemas.openxmlformats.org/wordprocessingml/2006/main" xmlns:w14="http://schemas.microsoft.com/office/word/2010/wordml" xmlns:w15="http://schemas.microsoft.com/office/word/2012/wordml" xmlns:w16cex="http://schemas.microsoft.com/office/word/2018/wordml/cex" xmlns:w16cid="http://schemas.microsoft.com/office/word/2016/wordml/cid" xmlns:w16="http://schemas.microsoft.com/office/word/2018/wordml" xmlns:w16du="http://schemas.microsoft.com/office/word/2023/wordml/word16du" xmlns:w16sdtdh="http://schemas.microsoft.com/office/word/2020/wordml/sdtdatahash" xmlns:w16se="http://schemas.microsoft.com/office/word/2015/wordml/symex" xmlns:wpg="http://schemas.microsoft.com/office/word/2010/wordprocessingGroup" xmlns:wpi="http://schemas.microsoft.com/office/word/2010/wordprocessingInk" xmlns:wne="http://schemas.microsoft.com/office/word/2006/wordml" xmlns:wps="http://schemas.microsoft.com/office/word/2010/wordprocessingShape" mc:Ignorable="w14 w15 w16se w16cid w16 w16cex w16sdtdh w16du wp14">
   <w:p>
     <w:pPr>
       <w:pStyle w:val="afe"/>
     </w:pPr>
     <w:r>
-      <w:t xml:space="preserve">Reservoir Operation Scheme in </w:t>
-    </w:r>
-    <w:proofErr w:type="spellStart"/>
-    <w:r>
-      <w:t>CaMa</w:t>
-    </w:r>
-    <w:proofErr w:type="spellEnd"/>
-    <w:r>
-      <w:t>-Flood</w:t>
+      <w:t>Reservoir Operation Scheme in CaMa-Flood</w:t>
     </w:r>
   </w:p>
   <w:p>
@@ -5792,7 +3942,7 @@
 </file>
 
 <file path=word/numbering.xml><?xml version="1.0" encoding="utf-8"?>
-<w:numbering xmlns:wpc="http://schemas.microsoft.com/office/word/2010/wordprocessingCanvas" xmlns:cx="http://schemas.microsoft.com/office/drawing/2014/chartex" xmlns:cx1="http://schemas.microsoft.com/office/drawing/2015/9/8/chartex" xmlns:cx2="http://schemas.microsoft.com/office/drawing/2015/10/21/chartex" xmlns:cx3="http://schemas.microsoft.com/office/drawing/2016/5/9/chartex" xmlns:cx4="http://schemas.microsoft.com/office/drawing/2016/5/10/chartex" xmlns:cx5="http://schemas.microsoft.com/office/drawing/2016/5/11/chartex" xmlns:cx6="http://schemas.microsoft.com/office/drawing/2016/5/12/chartex" xmlns:cx7="http://schemas.microsoft.com/office/drawing/2016/5/13/chartex" xmlns:cx8="http://schemas.microsoft.com/office/drawing/2016/5/14/chartex" xmlns:mc="http://schemas.openxmlformats.org/markup-compatibility/2006" xmlns:aink="http://schemas.microsoft.com/office/drawing/2016/ink" xmlns:am3d="http://schemas.microsoft.com/office/drawing/2017/model3d" xmlns:o="urn:schemas-microsoft-com:office:office" xmlns:oel="http://schemas.microsoft.com/office/2019/extlst" xmlns:r="http://schemas.openxmlformats.org/officeDocument/2006/relationships" xmlns:m="http://schemas.openxmlformats.org/officeDocument/2006/math" xmlns:v="urn:schemas-microsoft-com:vml" xmlns:wp14="http://schemas.microsoft.com/office/word/2010/wordprocessingDrawing" xmlns:wp="http://schemas.openxmlformats.org/drawingml/2006/wordprocessingDrawing" xmlns:w10="urn:schemas-microsoft-com:office:word" xmlns:w="http://schemas.openxmlformats.org/wordprocessingml/2006/main" xmlns:w14="http://schemas.microsoft.com/office/word/2010/wordml" xmlns:w15="http://schemas.microsoft.com/office/word/2012/wordml" xmlns:w16cex="http://schemas.microsoft.com/office/word/2018/wordml/cex" xmlns:w16cid="http://schemas.microsoft.com/office/word/2016/wordml/cid" xmlns:w16="http://schemas.microsoft.com/office/word/2018/wordml" xmlns:w16sdtdh="http://schemas.microsoft.com/office/word/2020/wordml/sdtdatahash" xmlns:w16se="http://schemas.microsoft.com/office/word/2015/wordml/symex" xmlns:wpg="http://schemas.microsoft.com/office/word/2010/wordprocessingGroup" xmlns:wpi="http://schemas.microsoft.com/office/word/2010/wordprocessingInk" xmlns:wne="http://schemas.microsoft.com/office/word/2006/wordml" xmlns:wps="http://schemas.microsoft.com/office/word/2010/wordprocessingShape" mc:Ignorable="w14 w15 w16se w16cid w16 w16cex w16sdtdh wp14">
+<w:numbering xmlns:wpc="http://schemas.microsoft.com/office/word/2010/wordprocessingCanvas" xmlns:cx="http://schemas.microsoft.com/office/drawing/2014/chartex" xmlns:cx1="http://schemas.microsoft.com/office/drawing/2015/9/8/chartex" xmlns:cx2="http://schemas.microsoft.com/office/drawing/2015/10/21/chartex" xmlns:cx3="http://schemas.microsoft.com/office/drawing/2016/5/9/chartex" xmlns:cx4="http://schemas.microsoft.com/office/drawing/2016/5/10/chartex" xmlns:cx5="http://schemas.microsoft.com/office/drawing/2016/5/11/chartex" xmlns:cx6="http://schemas.microsoft.com/office/drawing/2016/5/12/chartex" xmlns:cx7="http://schemas.microsoft.com/office/drawing/2016/5/13/chartex" xmlns:cx8="http://schemas.microsoft.com/office/drawing/2016/5/14/chartex" xmlns:mc="http://schemas.openxmlformats.org/markup-compatibility/2006" xmlns:aink="http://schemas.microsoft.com/office/drawing/2016/ink" xmlns:am3d="http://schemas.microsoft.com/office/drawing/2017/model3d" xmlns:o="urn:schemas-microsoft-com:office:office" xmlns:oel="http://schemas.microsoft.com/office/2019/extlst" xmlns:r="http://schemas.openxmlformats.org/officeDocument/2006/relationships" xmlns:m="http://schemas.openxmlformats.org/officeDocument/2006/math" xmlns:v="urn:schemas-microsoft-com:vml" xmlns:wp14="http://schemas.microsoft.com/office/word/2010/wordprocessingDrawing" xmlns:wp="http://schemas.openxmlformats.org/drawingml/2006/wordprocessingDrawing" xmlns:w10="urn:schemas-microsoft-com:office:word" xmlns:w="http://schemas.openxmlformats.org/wordprocessingml/2006/main" xmlns:w14="http://schemas.microsoft.com/office/word/2010/wordml" xmlns:w15="http://schemas.microsoft.com/office/word/2012/wordml" xmlns:w16cex="http://schemas.microsoft.com/office/word/2018/wordml/cex" xmlns:w16cid="http://schemas.microsoft.com/office/word/2016/wordml/cid" xmlns:w16="http://schemas.microsoft.com/office/word/2018/wordml" xmlns:w16du="http://schemas.microsoft.com/office/word/2023/wordml/word16du" xmlns:w16sdtdh="http://schemas.microsoft.com/office/word/2020/wordml/sdtdatahash" xmlns:w16se="http://schemas.microsoft.com/office/word/2015/wordml/symex" xmlns:wpg="http://schemas.microsoft.com/office/word/2010/wordprocessingGroup" xmlns:wpi="http://schemas.microsoft.com/office/word/2010/wordprocessingInk" xmlns:wne="http://schemas.microsoft.com/office/word/2006/wordml" xmlns:wps="http://schemas.microsoft.com/office/word/2010/wordprocessingShape" mc:Ignorable="w14 w15 w16se w16cid w16 w16cex w16sdtdh w16du wp14">
   <w:abstractNum w:abstractNumId="0" w15:restartNumberingAfterBreak="0">
     <w:nsid w:val="080E3072"/>
     <w:multiLevelType w:val="hybridMultilevel"/>
@@ -9211,7 +7361,7 @@
 </file>
 
 <file path=word/styles.xml><?xml version="1.0" encoding="utf-8"?>
-<w:styles xmlns:mc="http://schemas.openxmlformats.org/markup-compatibility/2006" xmlns:r="http://schemas.openxmlformats.org/officeDocument/2006/relationships" xmlns:w="http://schemas.openxmlformats.org/wordprocessingml/2006/main" xmlns:w14="http://schemas.microsoft.com/office/word/2010/wordml" xmlns:w15="http://schemas.microsoft.com/office/word/2012/wordml" xmlns:w16cex="http://schemas.microsoft.com/office/word/2018/wordml/cex" xmlns:w16cid="http://schemas.microsoft.com/office/word/2016/wordml/cid" xmlns:w16="http://schemas.microsoft.com/office/word/2018/wordml" xmlns:w16sdtdh="http://schemas.microsoft.com/office/word/2020/wordml/sdtdatahash" xmlns:w16se="http://schemas.microsoft.com/office/word/2015/wordml/symex" mc:Ignorable="w14 w15 w16se w16cid w16 w16cex w16sdtdh">
+<w:styles xmlns:mc="http://schemas.openxmlformats.org/markup-compatibility/2006" xmlns:r="http://schemas.openxmlformats.org/officeDocument/2006/relationships" xmlns:w="http://schemas.openxmlformats.org/wordprocessingml/2006/main" xmlns:w14="http://schemas.microsoft.com/office/word/2010/wordml" xmlns:w15="http://schemas.microsoft.com/office/word/2012/wordml" xmlns:w16cex="http://schemas.microsoft.com/office/word/2018/wordml/cex" xmlns:w16cid="http://schemas.microsoft.com/office/word/2016/wordml/cid" xmlns:w16="http://schemas.microsoft.com/office/word/2018/wordml" xmlns:w16du="http://schemas.microsoft.com/office/word/2023/wordml/word16du" xmlns:w16sdtdh="http://schemas.microsoft.com/office/word/2020/wordml/sdtdatahash" xmlns:w16se="http://schemas.microsoft.com/office/word/2015/wordml/symex" mc:Ignorable="w14 w15 w16se w16cid w16 w16cex w16sdtdh w16du">
   <w:docDefaults>
     <w:rPrDefault>
       <w:rPr>

</xml_diff>

<commit_message>
Mannual (use Standard font)
</commit_message>
<xml_diff>
--- a/doc/Manual_ReservoirOperation_v420.docx
+++ b/doc/Manual_ReservoirOperation_v420.docx
@@ -497,8 +497,16 @@
       <w:pPr>
         <w:pStyle w:val="CodeBlock"/>
         <w:ind w:left="400" w:right="400"/>
-      </w:pPr>
-      <w:r>
+        <w:rPr>
+          <w:rFonts w:ascii="Consolas" w:hAnsi="Consolas" w:cs="Consolas"/>
+          <w:sz w:val="20"/>
+        </w:rPr>
+      </w:pPr>
+      <w:r>
+        <w:rPr>
+          <w:rFonts w:ascii="Consolas" w:hAnsi="Consolas" w:cs="Consolas"/>
+          <w:sz w:val="20"/>
+        </w:rPr>
         <w:t>```</w:t>
       </w:r>
     </w:p>
@@ -506,8 +514,16 @@
       <w:pPr>
         <w:pStyle w:val="CodeBlock"/>
         <w:ind w:left="400" w:right="400"/>
-      </w:pPr>
-      <w:r>
+        <w:rPr>
+          <w:rFonts w:ascii="Consolas" w:hAnsi="Consolas" w:cs="Consolas"/>
+          <w:sz w:val="20"/>
+        </w:rPr>
+      </w:pPr>
+      <w:r>
+        <w:rPr>
+          <w:rFonts w:ascii="Consolas" w:hAnsi="Consolas" w:cs="Consolas"/>
+          <w:sz w:val="20"/>
+        </w:rPr>
         <w:t>% cd map/glb_15min</w:t>
       </w:r>
     </w:p>
@@ -515,14 +531,30 @@
       <w:pPr>
         <w:pStyle w:val="CodeBlock"/>
         <w:ind w:left="400" w:right="400"/>
-      </w:pPr>
-      <w:r>
+        <w:rPr>
+          <w:rFonts w:ascii="Consolas" w:hAnsi="Consolas" w:cs="Consolas"/>
+          <w:sz w:val="20"/>
+        </w:rPr>
+      </w:pPr>
+      <w:r>
+        <w:rPr>
+          <w:rFonts w:ascii="Consolas" w:hAnsi="Consolas" w:cs="Consolas"/>
+          <w:sz w:val="20"/>
+        </w:rPr>
         <w:t>% cp -r ../src/src_</w:t>
       </w:r>
       <w:r>
+        <w:rPr>
+          <w:rFonts w:ascii="Consolas" w:hAnsi="Consolas" w:cs="Consolas"/>
+          <w:sz w:val="20"/>
+        </w:rPr>
         <w:t>param</w:t>
       </w:r>
       <w:r>
+        <w:rPr>
+          <w:rFonts w:ascii="Consolas" w:hAnsi="Consolas" w:cs="Consolas"/>
+          <w:sz w:val="20"/>
+        </w:rPr>
         <w:t xml:space="preserve"> .</w:t>
       </w:r>
     </w:p>
@@ -530,11 +562,23 @@
       <w:pPr>
         <w:pStyle w:val="CodeBlock"/>
         <w:ind w:left="400" w:right="400"/>
-      </w:pPr>
-      <w:r>
+        <w:rPr>
+          <w:rFonts w:ascii="Consolas" w:hAnsi="Consolas" w:cs="Consolas"/>
+          <w:sz w:val="20"/>
+        </w:rPr>
+      </w:pPr>
+      <w:r>
+        <w:rPr>
+          <w:rFonts w:ascii="Consolas" w:hAnsi="Consolas" w:cs="Consolas"/>
+          <w:sz w:val="20"/>
+        </w:rPr>
         <w:t>% cd src_</w:t>
       </w:r>
       <w:r>
+        <w:rPr>
+          <w:rFonts w:ascii="Consolas" w:hAnsi="Consolas" w:cs="Consolas"/>
+          <w:sz w:val="20"/>
+        </w:rPr>
         <w:t>param/</w:t>
       </w:r>
     </w:p>
@@ -542,8 +586,16 @@
       <w:pPr>
         <w:pStyle w:val="CodeBlock"/>
         <w:ind w:left="400" w:right="400"/>
-      </w:pPr>
-      <w:r>
+        <w:rPr>
+          <w:rFonts w:ascii="Consolas" w:hAnsi="Consolas" w:cs="Consolas"/>
+          <w:sz w:val="20"/>
+        </w:rPr>
+      </w:pPr>
+      <w:r>
+        <w:rPr>
+          <w:rFonts w:ascii="Consolas" w:hAnsi="Consolas" w:cs="Consolas"/>
+          <w:sz w:val="20"/>
+        </w:rPr>
         <w:t>% cd make all</w:t>
       </w:r>
     </w:p>
@@ -551,8 +603,16 @@
       <w:pPr>
         <w:pStyle w:val="CodeBlock"/>
         <w:ind w:left="400" w:right="400"/>
-      </w:pPr>
-      <w:r>
+        <w:rPr>
+          <w:rFonts w:ascii="Consolas" w:hAnsi="Consolas" w:cs="Consolas"/>
+          <w:sz w:val="20"/>
+        </w:rPr>
+      </w:pPr>
+      <w:r>
+        <w:rPr>
+          <w:rFonts w:ascii="Consolas" w:hAnsi="Consolas" w:cs="Consolas"/>
+          <w:sz w:val="20"/>
+        </w:rPr>
         <w:t>```</w:t>
       </w:r>
     </w:p>
@@ -574,8 +634,16 @@
       <w:pPr>
         <w:pStyle w:val="CodeBlock"/>
         <w:ind w:left="400" w:right="400"/>
-      </w:pPr>
-      <w:r>
+        <w:rPr>
+          <w:rFonts w:ascii="Consolas" w:hAnsi="Consolas" w:cs="Consolas"/>
+          <w:sz w:val="20"/>
+        </w:rPr>
+      </w:pPr>
+      <w:r>
+        <w:rPr>
+          <w:rFonts w:ascii="Consolas" w:hAnsi="Consolas" w:cs="Consolas"/>
+          <w:sz w:val="20"/>
+        </w:rPr>
         <w:t>```</w:t>
       </w:r>
     </w:p>
@@ -583,14 +651,30 @@
       <w:pPr>
         <w:pStyle w:val="CodeBlock"/>
         <w:ind w:left="400" w:right="400"/>
-      </w:pPr>
-      <w:r>
+        <w:rPr>
+          <w:rFonts w:ascii="Consolas" w:hAnsi="Consolas" w:cs="Consolas"/>
+          <w:sz w:val="20"/>
+        </w:rPr>
+      </w:pPr>
+      <w:r>
+        <w:rPr>
+          <w:rFonts w:ascii="Consolas" w:hAnsi="Consolas" w:cs="Consolas"/>
+          <w:sz w:val="20"/>
+        </w:rPr>
         <w:t>% vi</w:t>
       </w:r>
       <w:r>
+        <w:rPr>
+          <w:rFonts w:ascii="Consolas" w:hAnsi="Consolas" w:cs="Consolas"/>
+          <w:sz w:val="20"/>
+        </w:rPr>
         <w:t xml:space="preserve">  </w:t>
       </w:r>
       <w:r>
+        <w:rPr>
+          <w:rFonts w:ascii="Consolas" w:hAnsi="Consolas" w:cs="Consolas"/>
+          <w:sz w:val="20"/>
+        </w:rPr>
         <w:t>t02-alloc_dams.sh</w:t>
       </w:r>
     </w:p>
@@ -598,8 +682,16 @@
       <w:pPr>
         <w:pStyle w:val="CodeBlock"/>
         <w:ind w:left="400" w:right="400"/>
-      </w:pPr>
-      <w:r>
+        <w:rPr>
+          <w:rFonts w:ascii="Consolas" w:hAnsi="Consolas" w:cs="Consolas"/>
+          <w:sz w:val="20"/>
+        </w:rPr>
+      </w:pPr>
+      <w:r>
+        <w:rPr>
+          <w:rFonts w:ascii="Consolas" w:hAnsi="Consolas" w:cs="Consolas"/>
+          <w:sz w:val="20"/>
+        </w:rPr>
         <w:t>```</w:t>
       </w:r>
     </w:p>
@@ -760,8 +852,16 @@
       <w:pPr>
         <w:pStyle w:val="CodeBlock"/>
         <w:ind w:left="400" w:right="400"/>
-      </w:pPr>
-      <w:r>
+        <w:rPr>
+          <w:rFonts w:ascii="Consolas" w:hAnsi="Consolas" w:cs="Consolas"/>
+          <w:sz w:val="20"/>
+        </w:rPr>
+      </w:pPr>
+      <w:r>
+        <w:rPr>
+          <w:rFonts w:ascii="Consolas" w:hAnsi="Consolas" w:cs="Consolas"/>
+          <w:sz w:val="20"/>
+        </w:rPr>
         <w:t>```</w:t>
       </w:r>
     </w:p>
@@ -769,8 +869,16 @@
       <w:pPr>
         <w:pStyle w:val="CodeBlock"/>
         <w:ind w:left="400" w:right="400"/>
-      </w:pPr>
-      <w:r>
+        <w:rPr>
+          <w:rFonts w:ascii="Consolas" w:hAnsi="Consolas" w:cs="Consolas"/>
+          <w:sz w:val="20"/>
+        </w:rPr>
+      </w:pPr>
+      <w:r>
+        <w:rPr>
+          <w:rFonts w:ascii="Consolas" w:hAnsi="Consolas" w:cs="Consolas"/>
+          <w:sz w:val="20"/>
+        </w:rPr>
         <w:t>% cd map/glb_15min</w:t>
       </w:r>
     </w:p>
@@ -778,8 +886,16 @@
       <w:pPr>
         <w:pStyle w:val="CodeBlock"/>
         <w:ind w:left="400" w:right="400"/>
-      </w:pPr>
-      <w:r>
+        <w:rPr>
+          <w:rFonts w:ascii="Consolas" w:hAnsi="Consolas" w:cs="Consolas"/>
+          <w:sz w:val="20"/>
+        </w:rPr>
+      </w:pPr>
+      <w:r>
+        <w:rPr>
+          <w:rFonts w:ascii="Consolas" w:hAnsi="Consolas" w:cs="Consolas"/>
+          <w:sz w:val="20"/>
+        </w:rPr>
         <w:t>% cp -r ../src/src_dam .</w:t>
       </w:r>
     </w:p>
@@ -787,8 +903,16 @@
       <w:pPr>
         <w:pStyle w:val="CodeBlock"/>
         <w:ind w:left="400" w:right="400"/>
-      </w:pPr>
-      <w:r>
+        <w:rPr>
+          <w:rFonts w:ascii="Consolas" w:hAnsi="Consolas" w:cs="Consolas"/>
+          <w:sz w:val="20"/>
+        </w:rPr>
+      </w:pPr>
+      <w:r>
+        <w:rPr>
+          <w:rFonts w:ascii="Consolas" w:hAnsi="Consolas" w:cs="Consolas"/>
+          <w:sz w:val="20"/>
+        </w:rPr>
         <w:t>% cd src_dam/</w:t>
       </w:r>
     </w:p>
@@ -796,8 +920,16 @@
       <w:pPr>
         <w:pStyle w:val="CodeBlock"/>
         <w:ind w:left="400" w:right="400"/>
-      </w:pPr>
-      <w:r>
+        <w:rPr>
+          <w:rFonts w:ascii="Consolas" w:hAnsi="Consolas" w:cs="Consolas"/>
+          <w:sz w:val="20"/>
+        </w:rPr>
+      </w:pPr>
+      <w:r>
+        <w:rPr>
+          <w:rFonts w:ascii="Consolas" w:hAnsi="Consolas" w:cs="Consolas"/>
+          <w:sz w:val="20"/>
+        </w:rPr>
         <w:t>```</w:t>
       </w:r>
     </w:p>
@@ -2227,14 +2359,14 @@
         <w:pStyle w:val="CodeBlock"/>
         <w:ind w:left="400" w:right="400"/>
         <w:rPr>
-          <w:sz w:val="18"/>
-          <w:szCs w:val="13"/>
-        </w:rPr>
-      </w:pPr>
-      <w:r>
-        <w:rPr>
-          <w:sz w:val="18"/>
-          <w:szCs w:val="13"/>
+          <w:rFonts w:ascii="Consolas" w:hAnsi="Consolas" w:cs="Consolas"/>
+          <w:sz w:val="20"/>
+        </w:rPr>
+      </w:pPr>
+      <w:r>
+        <w:rPr>
+          <w:rFonts w:ascii="Consolas" w:hAnsi="Consolas" w:cs="Consolas"/>
+          <w:sz w:val="20"/>
         </w:rPr>
         <w:lastRenderedPageBreak/>
         <w:t>```</w:t>
@@ -2245,14 +2377,14 @@
         <w:pStyle w:val="CodeBlock"/>
         <w:ind w:left="400" w:right="400"/>
         <w:rPr>
-          <w:sz w:val="18"/>
-          <w:szCs w:val="13"/>
-        </w:rPr>
-      </w:pPr>
-      <w:r>
-        <w:rPr>
-          <w:sz w:val="18"/>
-          <w:szCs w:val="13"/>
+          <w:rFonts w:ascii="Consolas" w:hAnsi="Consolas" w:cs="Consolas"/>
+          <w:sz w:val="20"/>
+        </w:rPr>
+      </w:pPr>
+      <w:r>
+        <w:rPr>
+          <w:rFonts w:ascii="Consolas" w:hAnsi="Consolas" w:cs="Consolas"/>
+          <w:sz w:val="20"/>
         </w:rPr>
         <w:t xml:space="preserve">!=== 1. Calculate river discharge </w:t>
       </w:r>
@@ -2262,14 +2394,14 @@
         <w:pStyle w:val="CodeBlock"/>
         <w:ind w:left="400" w:right="400"/>
         <w:rPr>
-          <w:sz w:val="18"/>
-          <w:szCs w:val="13"/>
-        </w:rPr>
-      </w:pPr>
-      <w:r>
-        <w:rPr>
-          <w:sz w:val="18"/>
-          <w:szCs w:val="13"/>
+          <w:rFonts w:ascii="Consolas" w:hAnsi="Consolas" w:cs="Consolas"/>
+          <w:sz w:val="20"/>
+        </w:rPr>
+      </w:pPr>
+      <w:r>
+        <w:rPr>
+          <w:rFonts w:ascii="Consolas" w:hAnsi="Consolas" w:cs="Consolas"/>
+          <w:sz w:val="20"/>
         </w:rPr>
         <w:t xml:space="preserve">  CALL CMF_CALC_OUTFLW            !!  Default: Local inertial</w:t>
       </w:r>
@@ -2279,8 +2411,8 @@
         <w:pStyle w:val="CodeBlock"/>
         <w:ind w:left="400" w:right="400"/>
         <w:rPr>
-          <w:sz w:val="18"/>
-          <w:szCs w:val="13"/>
+          <w:rFonts w:ascii="Consolas" w:hAnsi="Consolas" w:cs="Consolas"/>
+          <w:sz w:val="20"/>
         </w:rPr>
       </w:pPr>
     </w:p>
@@ -2289,14 +2421,14 @@
         <w:pStyle w:val="CodeBlock"/>
         <w:ind w:left="400" w:right="400"/>
         <w:rPr>
-          <w:sz w:val="18"/>
-          <w:szCs w:val="13"/>
-        </w:rPr>
-      </w:pPr>
-      <w:r>
-        <w:rPr>
-          <w:sz w:val="18"/>
-          <w:szCs w:val="13"/>
+          <w:rFonts w:ascii="Consolas" w:hAnsi="Consolas" w:cs="Consolas"/>
+          <w:sz w:val="20"/>
+        </w:rPr>
+      </w:pPr>
+      <w:r>
+        <w:rPr>
+          <w:rFonts w:ascii="Consolas" w:hAnsi="Consolas" w:cs="Consolas"/>
+          <w:sz w:val="20"/>
         </w:rPr>
         <w:t>! --- v4.12: damout before pthout for water buget error</w:t>
       </w:r>
@@ -2306,14 +2438,14 @@
         <w:pStyle w:val="CodeBlock"/>
         <w:ind w:left="400" w:right="400"/>
         <w:rPr>
-          <w:sz w:val="18"/>
-          <w:szCs w:val="13"/>
-        </w:rPr>
-      </w:pPr>
-      <w:r>
-        <w:rPr>
-          <w:sz w:val="18"/>
-          <w:szCs w:val="13"/>
+          <w:rFonts w:ascii="Consolas" w:hAnsi="Consolas" w:cs="Consolas"/>
+          <w:sz w:val="20"/>
+        </w:rPr>
+      </w:pPr>
+      <w:r>
+        <w:rPr>
+          <w:rFonts w:ascii="Consolas" w:hAnsi="Consolas" w:cs="Consolas"/>
+          <w:sz w:val="20"/>
         </w:rPr>
         <w:t xml:space="preserve">  IF ( LDAMOUT ) THEN</w:t>
       </w:r>
@@ -2323,14 +2455,14 @@
         <w:pStyle w:val="CodeBlock"/>
         <w:ind w:left="400" w:right="400"/>
         <w:rPr>
-          <w:sz w:val="18"/>
-          <w:szCs w:val="13"/>
-        </w:rPr>
-      </w:pPr>
-      <w:r>
-        <w:rPr>
-          <w:sz w:val="18"/>
-          <w:szCs w:val="13"/>
+          <w:rFonts w:ascii="Consolas" w:hAnsi="Consolas" w:cs="Consolas"/>
+          <w:sz w:val="20"/>
+        </w:rPr>
+      </w:pPr>
+      <w:r>
+        <w:rPr>
+          <w:rFonts w:ascii="Consolas" w:hAnsi="Consolas" w:cs="Consolas"/>
+          <w:sz w:val="20"/>
         </w:rPr>
         <w:t xml:space="preserve">    CALL CMF_DAMOUT_CALC            !! reservoir operation</w:t>
       </w:r>
@@ -2340,14 +2472,14 @@
         <w:pStyle w:val="CodeBlock"/>
         <w:ind w:left="400" w:right="400"/>
         <w:rPr>
-          <w:sz w:val="18"/>
-          <w:szCs w:val="13"/>
-        </w:rPr>
-      </w:pPr>
-      <w:r>
-        <w:rPr>
-          <w:sz w:val="18"/>
-          <w:szCs w:val="13"/>
+          <w:rFonts w:ascii="Consolas" w:hAnsi="Consolas" w:cs="Consolas"/>
+          <w:sz w:val="20"/>
+        </w:rPr>
+      </w:pPr>
+      <w:r>
+        <w:rPr>
+          <w:rFonts w:ascii="Consolas" w:hAnsi="Consolas" w:cs="Consolas"/>
+          <w:sz w:val="20"/>
         </w:rPr>
         <w:t xml:space="preserve">  ENDIF</w:t>
       </w:r>
@@ -2357,8 +2489,8 @@
         <w:pStyle w:val="CodeBlock"/>
         <w:ind w:left="400" w:right="400"/>
         <w:rPr>
-          <w:sz w:val="18"/>
-          <w:szCs w:val="13"/>
+          <w:rFonts w:ascii="Consolas" w:hAnsi="Consolas" w:cs="Consolas"/>
+          <w:sz w:val="20"/>
         </w:rPr>
       </w:pPr>
     </w:p>
@@ -2367,14 +2499,14 @@
         <w:pStyle w:val="CodeBlock"/>
         <w:ind w:left="400" w:right="400"/>
         <w:rPr>
-          <w:sz w:val="18"/>
-          <w:szCs w:val="13"/>
-        </w:rPr>
-      </w:pPr>
-      <w:r>
-        <w:rPr>
-          <w:sz w:val="18"/>
-          <w:szCs w:val="13"/>
+          <w:rFonts w:ascii="Consolas" w:hAnsi="Consolas" w:cs="Consolas"/>
+          <w:sz w:val="20"/>
+        </w:rPr>
+      </w:pPr>
+      <w:r>
+        <w:rPr>
+          <w:rFonts w:ascii="Consolas" w:hAnsi="Consolas" w:cs="Consolas"/>
+          <w:sz w:val="20"/>
         </w:rPr>
         <w:t>! --- Water budget adjustment and calculate inflow</w:t>
       </w:r>
@@ -2384,14 +2516,14 @@
         <w:pStyle w:val="CodeBlock"/>
         <w:ind w:left="400" w:right="400"/>
         <w:rPr>
-          <w:sz w:val="18"/>
-          <w:szCs w:val="13"/>
-        </w:rPr>
-      </w:pPr>
-      <w:r>
-        <w:rPr>
-          <w:sz w:val="18"/>
-          <w:szCs w:val="13"/>
+          <w:rFonts w:ascii="Consolas" w:hAnsi="Consolas" w:cs="Consolas"/>
+          <w:sz w:val="20"/>
+        </w:rPr>
+      </w:pPr>
+      <w:r>
+        <w:rPr>
+          <w:rFonts w:ascii="Consolas" w:hAnsi="Consolas" w:cs="Consolas"/>
+          <w:sz w:val="20"/>
         </w:rPr>
         <w:t xml:space="preserve">  CALL CMF_CALC_INFLOW</w:t>
       </w:r>
@@ -2401,14 +2533,14 @@
         <w:pStyle w:val="CodeBlock"/>
         <w:ind w:left="400" w:right="400"/>
         <w:rPr>
-          <w:sz w:val="18"/>
-          <w:szCs w:val="13"/>
-        </w:rPr>
-      </w:pPr>
-      <w:r>
-        <w:rPr>
-          <w:sz w:val="18"/>
-          <w:szCs w:val="13"/>
+          <w:rFonts w:ascii="Consolas" w:hAnsi="Consolas" w:cs="Consolas"/>
+          <w:sz w:val="20"/>
+        </w:rPr>
+      </w:pPr>
+      <w:r>
+        <w:rPr>
+          <w:rFonts w:ascii="Consolas" w:hAnsi="Consolas" w:cs="Consolas"/>
+          <w:sz w:val="20"/>
         </w:rPr>
         <w:t xml:space="preserve">  IF ( LDAMOUT ) THEN</w:t>
       </w:r>
@@ -2418,14 +2550,14 @@
         <w:pStyle w:val="CodeBlock"/>
         <w:ind w:left="400" w:right="400"/>
         <w:rPr>
-          <w:sz w:val="18"/>
-          <w:szCs w:val="13"/>
-        </w:rPr>
-      </w:pPr>
-      <w:r>
-        <w:rPr>
-          <w:sz w:val="18"/>
-          <w:szCs w:val="13"/>
+          <w:rFonts w:ascii="Consolas" w:hAnsi="Consolas" w:cs="Consolas"/>
+          <w:sz w:val="20"/>
+        </w:rPr>
+      </w:pPr>
+      <w:r>
+        <w:rPr>
+          <w:rFonts w:ascii="Consolas" w:hAnsi="Consolas" w:cs="Consolas"/>
+          <w:sz w:val="20"/>
         </w:rPr>
         <w:t xml:space="preserve">    CALL CMF_DAMOUT_WATBAL            !! reservoir operation</w:t>
       </w:r>
@@ -2435,14 +2567,14 @@
         <w:pStyle w:val="CodeBlock"/>
         <w:ind w:left="400" w:right="400"/>
         <w:rPr>
-          <w:sz w:val="18"/>
-          <w:szCs w:val="13"/>
-        </w:rPr>
-      </w:pPr>
-      <w:r>
-        <w:rPr>
-          <w:sz w:val="18"/>
-          <w:szCs w:val="13"/>
+          <w:rFonts w:ascii="Consolas" w:hAnsi="Consolas" w:cs="Consolas"/>
+          <w:sz w:val="20"/>
+        </w:rPr>
+      </w:pPr>
+      <w:r>
+        <w:rPr>
+          <w:rFonts w:ascii="Consolas" w:hAnsi="Consolas" w:cs="Consolas"/>
+          <w:sz w:val="20"/>
         </w:rPr>
         <w:t xml:space="preserve">  ENDIF</w:t>
       </w:r>
@@ -2452,14 +2584,14 @@
         <w:pStyle w:val="CodeBlock"/>
         <w:ind w:left="400" w:right="400"/>
         <w:rPr>
-          <w:sz w:val="18"/>
-          <w:szCs w:val="13"/>
-        </w:rPr>
-      </w:pPr>
-      <w:r>
-        <w:rPr>
-          <w:sz w:val="18"/>
-          <w:szCs w:val="13"/>
+          <w:rFonts w:ascii="Consolas" w:hAnsi="Consolas" w:cs="Consolas"/>
+          <w:sz w:val="20"/>
+        </w:rPr>
+      </w:pPr>
+      <w:r>
+        <w:rPr>
+          <w:rFonts w:ascii="Consolas" w:hAnsi="Consolas" w:cs="Consolas"/>
+          <w:sz w:val="20"/>
         </w:rPr>
         <w:t>```</w:t>
       </w:r>
@@ -2768,16 +2900,16 @@
         <w:pStyle w:val="CodeBlock"/>
         <w:ind w:left="400" w:right="400"/>
         <w:rPr>
+          <w:rFonts w:ascii="Consolas" w:hAnsi="Consolas" w:cs="Consolas"/>
           <w:sz w:val="20"/>
-          <w:szCs w:val="15"/>
-        </w:rPr>
-      </w:pPr>
-      <w:r>
-        <w:rPr>
+        </w:rPr>
+      </w:pPr>
+      <w:r>
+        <w:rPr>
+          <w:rFonts w:ascii="Consolas" w:hAnsi="Consolas" w:cs="Consolas"/>
           <w:sz w:val="20"/>
-          <w:szCs w:val="15"/>
-        </w:rPr>
-        <w:t xml:space="preserve">CMF::TIME_NEXT:            1           0        1440   86400.0000    </w:t>
+        </w:rPr>
+        <w:t>```</w:t>
       </w:r>
     </w:p>
     <w:p>
@@ -2785,16 +2917,16 @@
         <w:pStyle w:val="CodeBlock"/>
         <w:ind w:left="400" w:right="400"/>
         <w:rPr>
+          <w:rFonts w:ascii="Consolas" w:hAnsi="Consolas" w:cs="Consolas"/>
           <w:sz w:val="20"/>
-          <w:szCs w:val="15"/>
-        </w:rPr>
-      </w:pPr>
-      <w:r>
-        <w:rPr>
+        </w:rPr>
+      </w:pPr>
+      <w:r>
+        <w:rPr>
+          <w:rFonts w:ascii="Consolas" w:hAnsi="Consolas" w:cs="Consolas"/>
           <w:sz w:val="20"/>
-          <w:szCs w:val="15"/>
-        </w:rPr>
-        <w:t xml:space="preserve"> Strt of Tstep: KMIN,     IYYYYMMDD, IHHMM           0    20010101           0</w:t>
+        </w:rPr>
+        <w:t xml:space="preserve">CMF::TIME_NEXT:            1           0        1440   86400.0000    </w:t>
       </w:r>
     </w:p>
     <w:p>
@@ -2802,16 +2934,16 @@
         <w:pStyle w:val="CodeBlock"/>
         <w:ind w:left="400" w:right="400"/>
         <w:rPr>
+          <w:rFonts w:ascii="Consolas" w:hAnsi="Consolas" w:cs="Consolas"/>
           <w:sz w:val="20"/>
-          <w:szCs w:val="15"/>
-        </w:rPr>
-      </w:pPr>
-      <w:r>
-        <w:rPr>
+        </w:rPr>
+      </w:pPr>
+      <w:r>
+        <w:rPr>
+          <w:rFonts w:ascii="Consolas" w:hAnsi="Consolas" w:cs="Consolas"/>
           <w:sz w:val="20"/>
-          <w:szCs w:val="15"/>
-        </w:rPr>
-        <w:t xml:space="preserve"> End  of Tstep: KMINNEXT, JYYYYMMDD, JHHMM        1440    20010102           0</w:t>
+        </w:rPr>
+        <w:t xml:space="preserve"> Strt of Tstep: KMIN,     IYYYYMMDD, IHHMM           0    20010101           0</w:t>
       </w:r>
     </w:p>
     <w:p>
@@ -2819,16 +2951,16 @@
         <w:pStyle w:val="CodeBlock"/>
         <w:ind w:left="400" w:right="400"/>
         <w:rPr>
+          <w:rFonts w:ascii="Consolas" w:hAnsi="Consolas" w:cs="Consolas"/>
           <w:sz w:val="20"/>
-          <w:szCs w:val="15"/>
-        </w:rPr>
-      </w:pPr>
-      <w:r>
-        <w:rPr>
+        </w:rPr>
+      </w:pPr>
+      <w:r>
+        <w:rPr>
+          <w:rFonts w:ascii="Consolas" w:hAnsi="Consolas" w:cs="Consolas"/>
           <w:sz w:val="20"/>
-          <w:szCs w:val="15"/>
-        </w:rPr>
-        <w:t xml:space="preserve">    ADPSTP: NT= 259  86400.00    334.67    333.59</w:t>
+        </w:rPr>
+        <w:t xml:space="preserve"> End  of Tstep: KMINNEXT, JYYYYMMDD, JHHMM        1440    20010102           0</w:t>
       </w:r>
     </w:p>
     <w:p>
@@ -2836,16 +2968,33 @@
         <w:pStyle w:val="CodeBlock"/>
         <w:ind w:left="400" w:right="400"/>
         <w:rPr>
+          <w:rFonts w:ascii="Consolas" w:hAnsi="Consolas" w:cs="Consolas"/>
+          <w:sz w:val="20"/>
+        </w:rPr>
+      </w:pPr>
+      <w:r>
+        <w:rPr>
+          <w:rFonts w:ascii="Consolas" w:hAnsi="Consolas" w:cs="Consolas"/>
+          <w:sz w:val="20"/>
+        </w:rPr>
+        <w:t xml:space="preserve">    ADPSTP: NT= 259  86400.00    334.67    333.59</w:t>
+      </w:r>
+    </w:p>
+    <w:p>
+      <w:pPr>
+        <w:pStyle w:val="CodeBlock"/>
+        <w:ind w:left="400" w:right="400"/>
+        <w:rPr>
+          <w:rFonts w:ascii="Consolas" w:hAnsi="Consolas" w:cs="Consolas"/>
           <w:color w:val="FF0000"/>
           <w:sz w:val="20"/>
-          <w:szCs w:val="15"/>
-        </w:rPr>
-      </w:pPr>
-      <w:r>
-        <w:rPr>
+        </w:rPr>
+      </w:pPr>
+      <w:r>
+        <w:rPr>
+          <w:rFonts w:ascii="Consolas" w:hAnsi="Consolas" w:cs="Consolas"/>
           <w:color w:val="FF0000"/>
           <w:sz w:val="20"/>
-          <w:szCs w:val="15"/>
         </w:rPr>
         <w:t xml:space="preserve"> CMF::DAM_CALC: DamMiss at all dams:  -4.3612718582153323E-013</w:t>
       </w:r>
@@ -2855,14 +3004,14 @@
         <w:pStyle w:val="CodeBlock"/>
         <w:ind w:left="400" w:right="400"/>
         <w:rPr>
+          <w:rFonts w:ascii="Consolas" w:hAnsi="Consolas" w:cs="Consolas"/>
           <w:sz w:val="20"/>
-          <w:szCs w:val="15"/>
-        </w:rPr>
-      </w:pPr>
-      <w:r>
-        <w:rPr>
+        </w:rPr>
+      </w:pPr>
+      <w:r>
+        <w:rPr>
+          <w:rFonts w:ascii="Consolas" w:hAnsi="Consolas" w:cs="Consolas"/>
           <w:sz w:val="20"/>
-          <w:szCs w:val="15"/>
         </w:rPr>
         <w:t>2001/01/01_00:05     1 flx:     5138.649    5138.410    5138.662  -0.641E-12        10.009      10.247 stg:     5138.662    5138.662   -0.00        1537.359    3601.302    1639.659</w:t>
       </w:r>
@@ -2872,16 +3021,16 @@
         <w:pStyle w:val="CodeBlock"/>
         <w:ind w:left="400" w:right="400"/>
         <w:rPr>
+          <w:rFonts w:ascii="Consolas" w:hAnsi="Consolas" w:cs="Consolas"/>
           <w:color w:val="FF0000"/>
           <w:sz w:val="20"/>
-          <w:szCs w:val="15"/>
-        </w:rPr>
-      </w:pPr>
-      <w:r>
-        <w:rPr>
+        </w:rPr>
+      </w:pPr>
+      <w:r>
+        <w:rPr>
+          <w:rFonts w:ascii="Consolas" w:hAnsi="Consolas" w:cs="Consolas"/>
           <w:color w:val="FF0000"/>
           <w:sz w:val="20"/>
-          <w:szCs w:val="15"/>
         </w:rPr>
         <w:t xml:space="preserve"> CMF::DAM_CALC: DamMiss at all dams:   8.4400177001953130E-014</w:t>
       </w:r>
@@ -2891,18 +3040,35 @@
         <w:pStyle w:val="CodeBlock"/>
         <w:ind w:left="400" w:right="400"/>
         <w:rPr>
+          <w:rFonts w:ascii="Consolas" w:hAnsi="Consolas" w:cs="Consolas"/>
           <w:sz w:val="20"/>
-          <w:szCs w:val="15"/>
-        </w:rPr>
-      </w:pPr>
-      <w:r>
-        <w:rPr>
+        </w:rPr>
+      </w:pPr>
+      <w:r>
+        <w:rPr>
+          <w:rFonts w:ascii="Consolas" w:hAnsi="Consolas" w:cs="Consolas"/>
           <w:sz w:val="20"/>
-          <w:szCs w:val="15"/>
         </w:rPr>
         <w:t>2001/01/01_00:11     2 flx:     5138.662    5138.425    5138.677   0.307E-11        10.008      10.245 stg:     5138.677    5138.677   -0.00        1537.385    3601.292    1639.725</w:t>
       </w:r>
     </w:p>
+    <w:p>
+      <w:pPr>
+        <w:pStyle w:val="CodeBlock"/>
+        <w:ind w:left="400" w:right="400"/>
+        <w:rPr>
+          <w:rFonts w:ascii="Consolas" w:hAnsi="Consolas" w:cs="Consolas"/>
+          <w:sz w:val="20"/>
+        </w:rPr>
+      </w:pPr>
+      <w:r>
+        <w:rPr>
+          <w:rFonts w:ascii="Consolas" w:hAnsi="Consolas" w:cs="Consolas"/>
+          <w:sz w:val="20"/>
+        </w:rPr>
+        <w:t>```</w:t>
+      </w:r>
+    </w:p>
     <w:p/>
     <w:p>
       <w:pPr>
@@ -2982,7 +3148,6 @@
         <w:rPr>
           <w:noProof/>
         </w:rPr>
-        <w:lastRenderedPageBreak/>
         <w:drawing>
           <wp:inline distT="0" distB="0" distL="0" distR="0" wp14:anchorId="2D569AF9" wp14:editId="239D32BF">
             <wp:extent cx="6188710" cy="1969770"/>

</xml_diff>